<commit_message>
Criei uma planilha grande
</commit_message>
<xml_diff>
--- a/Anotações gerais.docx
+++ b/Anotações gerais.docx
@@ -12344,6 +12344,18 @@
         <w:tab/>
         <w:t>TABLE HEADER = cabeçalho de tabela</w:t>
       </w:r>
+      <w:r>
+        <w:rPr>
+          <w:rFonts w:ascii="Arial" w:hAnsi="Arial" w:cs="Arial"/>
+          <w:color w:val="1B1B1B"/>
+          <w:sz w:val="24"/>
+          <w:szCs w:val="24"/>
+          <w:shd w:val="clear" w:color="auto" w:fill="FFFFFF"/>
+        </w:rPr>
+        <w:t xml:space="preserve"> = &lt;th&gt;</w:t>
+      </w:r>
+      <w:bookmarkStart w:id="0" w:name="_GoBack"/>
+      <w:bookmarkEnd w:id="0"/>
     </w:p>
     <w:p>
       <w:pPr>
@@ -12674,10 +12686,20 @@
           <w:szCs w:val="24"/>
           <w:shd w:val="clear" w:color="auto" w:fill="FFFFFF"/>
         </w:rPr>
-        <w:t>, bottom</w:t>
-      </w:r>
-      <w:bookmarkStart w:id="0" w:name="_GoBack"/>
-      <w:bookmarkEnd w:id="0"/>
+        <w:t xml:space="preserve">, </w:t>
+      </w:r>
+      <w:proofErr w:type="spellStart"/>
+      <w:r>
+        <w:rPr>
+          <w:rFonts w:ascii="Arial" w:hAnsi="Arial" w:cs="Arial"/>
+          <w:color w:val="1B1B1B"/>
+          <w:sz w:val="24"/>
+          <w:szCs w:val="24"/>
+          <w:shd w:val="clear" w:color="auto" w:fill="FFFFFF"/>
+        </w:rPr>
+        <w:t>bottom</w:t>
+      </w:r>
+      <w:proofErr w:type="spellEnd"/>
     </w:p>
     <w:p>
       <w:pPr>
@@ -13697,7 +13719,7 @@
 </file>
 
 <file path=customXml/itemProps1.xml><?xml version="1.0" encoding="utf-8"?>
-<ds:datastoreItem xmlns:ds="http://schemas.openxmlformats.org/officeDocument/2006/customXml" ds:itemID="{DE6FA8AC-D231-4A19-A535-BEC009B5511A}">
+<ds:datastoreItem xmlns:ds="http://schemas.openxmlformats.org/officeDocument/2006/customXml" ds:itemID="{CF6845E6-979E-4D1B-A927-4EFC8894FF31}">
   <ds:schemaRefs>
     <ds:schemaRef ds:uri="http://schemas.openxmlformats.org/officeDocument/2006/bibliography"/>
   </ds:schemaRefs>

</xml_diff>

<commit_message>
Atualizei a tabela com caption e scope
</commit_message>
<xml_diff>
--- a/Anotações gerais.docx
+++ b/Anotações gerais.docx
@@ -3622,23 +3622,38 @@
         <w:rPr>
           <w:rFonts w:ascii="Arial" w:hAnsi="Arial" w:cs="Arial"/>
           <w:b/>
-          <w:lang w:val="en-US"/>
-        </w:rPr>
-      </w:pPr>
-      <w:r>
-        <w:rPr>
-          <w:rFonts w:ascii="Arial" w:hAnsi="Arial" w:cs="Arial"/>
-          <w:b/>
-          <w:lang w:val="en-US"/>
-        </w:rPr>
-        <w:t xml:space="preserve">&lt;video </w:t>
-      </w:r>
-      <w:proofErr w:type="spellStart"/>
-      <w:r>
-        <w:rPr>
-          <w:rFonts w:ascii="Arial" w:hAnsi="Arial" w:cs="Arial"/>
-          <w:b/>
-          <w:lang w:val="en-US"/>
+        </w:rPr>
+      </w:pPr>
+      <w:r>
+        <w:rPr>
+          <w:rFonts w:ascii="Arial" w:hAnsi="Arial" w:cs="Arial"/>
+          <w:b/>
+        </w:rPr>
+        <w:t>&lt;</w:t>
+      </w:r>
+      <w:proofErr w:type="spellStart"/>
+      <w:proofErr w:type="gramStart"/>
+      <w:r>
+        <w:rPr>
+          <w:rFonts w:ascii="Arial" w:hAnsi="Arial" w:cs="Arial"/>
+          <w:b/>
+        </w:rPr>
+        <w:t>video</w:t>
+      </w:r>
+      <w:proofErr w:type="spellEnd"/>
+      <w:proofErr w:type="gramEnd"/>
+      <w:r>
+        <w:rPr>
+          <w:rFonts w:ascii="Arial" w:hAnsi="Arial" w:cs="Arial"/>
+          <w:b/>
+        </w:rPr>
+        <w:t xml:space="preserve"> </w:t>
+      </w:r>
+      <w:proofErr w:type="spellStart"/>
+      <w:r>
+        <w:rPr>
+          <w:rFonts w:ascii="Arial" w:hAnsi="Arial" w:cs="Arial"/>
+          <w:b/>
         </w:rPr>
         <w:t>src</w:t>
       </w:r>
@@ -3647,16 +3662,62 @@
         <w:rPr>
           <w:rFonts w:ascii="Arial" w:hAnsi="Arial" w:cs="Arial"/>
           <w:b/>
-          <w:lang w:val="en-US"/>
-        </w:rPr>
-        <w:t xml:space="preserve">="video.mp4" width="800" poster="" controls </w:t>
-      </w:r>
-      <w:proofErr w:type="spellStart"/>
-      <w:r>
-        <w:rPr>
-          <w:rFonts w:ascii="Arial" w:hAnsi="Arial" w:cs="Arial"/>
-          <w:b/>
-          <w:lang w:val="en-US"/>
+        </w:rPr>
+        <w:t xml:space="preserve">="video.mp4" </w:t>
+      </w:r>
+      <w:proofErr w:type="spellStart"/>
+      <w:r>
+        <w:rPr>
+          <w:rFonts w:ascii="Arial" w:hAnsi="Arial" w:cs="Arial"/>
+          <w:b/>
+        </w:rPr>
+        <w:t>width</w:t>
+      </w:r>
+      <w:proofErr w:type="spellEnd"/>
+      <w:r>
+        <w:rPr>
+          <w:rFonts w:ascii="Arial" w:hAnsi="Arial" w:cs="Arial"/>
+          <w:b/>
+        </w:rPr>
+        <w:t xml:space="preserve">="800" </w:t>
+      </w:r>
+      <w:proofErr w:type="spellStart"/>
+      <w:r>
+        <w:rPr>
+          <w:rFonts w:ascii="Arial" w:hAnsi="Arial" w:cs="Arial"/>
+          <w:b/>
+        </w:rPr>
+        <w:t>poster</w:t>
+      </w:r>
+      <w:proofErr w:type="spellEnd"/>
+      <w:r>
+        <w:rPr>
+          <w:rFonts w:ascii="Arial" w:hAnsi="Arial" w:cs="Arial"/>
+          <w:b/>
+        </w:rPr>
+        <w:t xml:space="preserve">="" </w:t>
+      </w:r>
+      <w:proofErr w:type="spellStart"/>
+      <w:r>
+        <w:rPr>
+          <w:rFonts w:ascii="Arial" w:hAnsi="Arial" w:cs="Arial"/>
+          <w:b/>
+        </w:rPr>
+        <w:t>controls</w:t>
+      </w:r>
+      <w:proofErr w:type="spellEnd"/>
+      <w:r>
+        <w:rPr>
+          <w:rFonts w:ascii="Arial" w:hAnsi="Arial" w:cs="Arial"/>
+          <w:b/>
+        </w:rPr>
+        <w:t xml:space="preserve"> </w:t>
+      </w:r>
+      <w:proofErr w:type="spellStart"/>
+      <w:r>
+        <w:rPr>
+          <w:rFonts w:ascii="Arial" w:hAnsi="Arial" w:cs="Arial"/>
+          <w:b/>
         </w:rPr>
         <w:t>autoplay</w:t>
       </w:r>
@@ -3665,9 +3726,24 @@
         <w:rPr>
           <w:rFonts w:ascii="Arial" w:hAnsi="Arial" w:cs="Arial"/>
           <w:b/>
-          <w:lang w:val="en-US"/>
-        </w:rPr>
-        <w:t xml:space="preserve"> loop&gt;&lt;/video&gt;</w:t>
+        </w:rPr>
+        <w:t xml:space="preserve"> loop&gt;&lt;/</w:t>
+      </w:r>
+      <w:proofErr w:type="spellStart"/>
+      <w:r>
+        <w:rPr>
+          <w:rFonts w:ascii="Arial" w:hAnsi="Arial" w:cs="Arial"/>
+          <w:b/>
+        </w:rPr>
+        <w:t>video</w:t>
+      </w:r>
+      <w:proofErr w:type="spellEnd"/>
+      <w:r>
+        <w:rPr>
+          <w:rFonts w:ascii="Arial" w:hAnsi="Arial" w:cs="Arial"/>
+          <w:b/>
+        </w:rPr>
+        <w:t>&gt;</w:t>
       </w:r>
     </w:p>
     <w:p>
@@ -12071,17 +12147,15 @@
           <w:sz w:val="24"/>
           <w:szCs w:val="24"/>
           <w:shd w:val="clear" w:color="auto" w:fill="FFFFFF"/>
-          <w:lang w:val="en-US"/>
-        </w:rPr>
-      </w:pPr>
-      <w:r>
-        <w:rPr>
-          <w:rFonts w:ascii="Arial" w:hAnsi="Arial" w:cs="Arial"/>
-          <w:color w:val="1B1B1B"/>
-          <w:sz w:val="24"/>
-          <w:szCs w:val="24"/>
-          <w:shd w:val="clear" w:color="auto" w:fill="FFFFFF"/>
-          <w:lang w:val="en-US"/>
+        </w:rPr>
+      </w:pPr>
+      <w:r>
+        <w:rPr>
+          <w:rFonts w:ascii="Arial" w:hAnsi="Arial" w:cs="Arial"/>
+          <w:color w:val="1B1B1B"/>
+          <w:sz w:val="24"/>
+          <w:szCs w:val="24"/>
+          <w:shd w:val="clear" w:color="auto" w:fill="FFFFFF"/>
         </w:rPr>
         <w:t>}</w:t>
       </w:r>
@@ -12095,32 +12169,29 @@
           <w:sz w:val="24"/>
           <w:szCs w:val="24"/>
           <w:shd w:val="clear" w:color="auto" w:fill="FFFFFF"/>
-          <w:lang w:val="en-US"/>
-        </w:rPr>
-      </w:pPr>
-    </w:p>
-    <w:p>
-      <w:pPr>
-        <w:ind w:hanging="993"/>
-        <w:rPr>
-          <w:rFonts w:ascii="Arial" w:hAnsi="Arial" w:cs="Arial"/>
-          <w:b/>
-          <w:color w:val="1B1B1B"/>
-          <w:sz w:val="24"/>
-          <w:szCs w:val="24"/>
-          <w:shd w:val="clear" w:color="auto" w:fill="FFFFFF"/>
-          <w:lang w:val="en-US"/>
-        </w:rPr>
-      </w:pPr>
-      <w:r>
-        <w:rPr>
-          <w:rFonts w:ascii="Arial" w:hAnsi="Arial" w:cs="Arial"/>
-          <w:b/>
-          <w:color w:val="1B1B1B"/>
-          <w:sz w:val="24"/>
-          <w:szCs w:val="24"/>
-          <w:shd w:val="clear" w:color="auto" w:fill="FFFFFF"/>
-          <w:lang w:val="en-US"/>
+        </w:rPr>
+      </w:pPr>
+    </w:p>
+    <w:p>
+      <w:pPr>
+        <w:ind w:hanging="993"/>
+        <w:rPr>
+          <w:rFonts w:ascii="Arial" w:hAnsi="Arial" w:cs="Arial"/>
+          <w:b/>
+          <w:color w:val="1B1B1B"/>
+          <w:sz w:val="24"/>
+          <w:szCs w:val="24"/>
+          <w:shd w:val="clear" w:color="auto" w:fill="FFFFFF"/>
+        </w:rPr>
+      </w:pPr>
+      <w:r>
+        <w:rPr>
+          <w:rFonts w:ascii="Arial" w:hAnsi="Arial" w:cs="Arial"/>
+          <w:b/>
+          <w:color w:val="1B1B1B"/>
+          <w:sz w:val="24"/>
+          <w:szCs w:val="24"/>
+          <w:shd w:val="clear" w:color="auto" w:fill="FFFFFF"/>
         </w:rPr>
         <w:t>T</w:t>
       </w:r>
@@ -12132,7 +12203,6 @@
           <w:sz w:val="24"/>
           <w:szCs w:val="24"/>
           <w:shd w:val="clear" w:color="auto" w:fill="FFFFFF"/>
-          <w:lang w:val="en-US"/>
         </w:rPr>
         <w:t>ABELAS</w:t>
       </w:r>
@@ -12352,68 +12422,576 @@
           <w:szCs w:val="24"/>
           <w:shd w:val="clear" w:color="auto" w:fill="FFFFFF"/>
         </w:rPr>
-        <w:t xml:space="preserve"> = &lt;th&gt;</w:t>
+        <w:t xml:space="preserve"> = &lt;</w:t>
+      </w:r>
+      <w:proofErr w:type="spellStart"/>
+      <w:r>
+        <w:rPr>
+          <w:rFonts w:ascii="Arial" w:hAnsi="Arial" w:cs="Arial"/>
+          <w:color w:val="1B1B1B"/>
+          <w:sz w:val="24"/>
+          <w:szCs w:val="24"/>
+          <w:shd w:val="clear" w:color="auto" w:fill="FFFFFF"/>
+        </w:rPr>
+        <w:t>th</w:t>
+      </w:r>
+      <w:proofErr w:type="spellEnd"/>
+      <w:r>
+        <w:rPr>
+          <w:rFonts w:ascii="Arial" w:hAnsi="Arial" w:cs="Arial"/>
+          <w:color w:val="1B1B1B"/>
+          <w:sz w:val="24"/>
+          <w:szCs w:val="24"/>
+          <w:shd w:val="clear" w:color="auto" w:fill="FFFFFF"/>
+        </w:rPr>
+        <w:t>&gt;</w:t>
+      </w:r>
+    </w:p>
+    <w:p>
+      <w:pPr>
+        <w:ind w:hanging="993"/>
+        <w:rPr>
+          <w:rFonts w:ascii="Arial" w:hAnsi="Arial" w:cs="Arial"/>
+          <w:color w:val="1B1B1B"/>
+          <w:sz w:val="24"/>
+          <w:szCs w:val="24"/>
+          <w:shd w:val="clear" w:color="auto" w:fill="FFFFFF"/>
+        </w:rPr>
+      </w:pPr>
+      <w:r>
+        <w:rPr>
+          <w:rFonts w:ascii="Arial" w:hAnsi="Arial" w:cs="Arial"/>
+          <w:color w:val="1B1B1B"/>
+          <w:sz w:val="24"/>
+          <w:szCs w:val="24"/>
+          <w:shd w:val="clear" w:color="auto" w:fill="FFFFFF"/>
+        </w:rPr>
+        <w:tab/>
+      </w:r>
+      <w:r>
+        <w:rPr>
+          <w:rFonts w:ascii="Arial" w:hAnsi="Arial" w:cs="Arial"/>
+          <w:color w:val="1B1B1B"/>
+          <w:sz w:val="24"/>
+          <w:szCs w:val="24"/>
+          <w:shd w:val="clear" w:color="auto" w:fill="FFFFFF"/>
+        </w:rPr>
+        <w:tab/>
+      </w:r>
+      <w:r>
+        <w:rPr>
+          <w:rFonts w:ascii="Arial" w:hAnsi="Arial" w:cs="Arial"/>
+          <w:color w:val="1B1B1B"/>
+          <w:sz w:val="24"/>
+          <w:szCs w:val="24"/>
+          <w:shd w:val="clear" w:color="auto" w:fill="FFFFFF"/>
+        </w:rPr>
+        <w:tab/>
+      </w:r>
+      <w:r>
+        <w:rPr>
+          <w:rFonts w:ascii="Arial" w:hAnsi="Arial" w:cs="Arial"/>
+          <w:color w:val="1B1B1B"/>
+          <w:sz w:val="24"/>
+          <w:szCs w:val="24"/>
+          <w:shd w:val="clear" w:color="auto" w:fill="FFFFFF"/>
+        </w:rPr>
+        <w:t>&lt;</w:t>
+      </w:r>
+      <w:proofErr w:type="spellStart"/>
+      <w:proofErr w:type="gramStart"/>
+      <w:r>
+        <w:rPr>
+          <w:rFonts w:ascii="Arial" w:hAnsi="Arial" w:cs="Arial"/>
+          <w:color w:val="1B1B1B"/>
+          <w:sz w:val="24"/>
+          <w:szCs w:val="24"/>
+          <w:shd w:val="clear" w:color="auto" w:fill="FFFFFF"/>
+        </w:rPr>
+        <w:t>th</w:t>
+      </w:r>
+      <w:proofErr w:type="spellEnd"/>
+      <w:proofErr w:type="gramEnd"/>
+      <w:r>
+        <w:rPr>
+          <w:rFonts w:ascii="Arial" w:hAnsi="Arial" w:cs="Arial"/>
+          <w:color w:val="1B1B1B"/>
+          <w:sz w:val="24"/>
+          <w:szCs w:val="24"/>
+          <w:shd w:val="clear" w:color="auto" w:fill="FFFFFF"/>
+        </w:rPr>
+        <w:t xml:space="preserve"> </w:t>
+      </w:r>
+      <w:proofErr w:type="spellStart"/>
+      <w:r>
+        <w:rPr>
+          <w:rFonts w:ascii="Arial" w:hAnsi="Arial" w:cs="Arial"/>
+          <w:b/>
+          <w:color w:val="1B1B1B"/>
+          <w:sz w:val="24"/>
+          <w:szCs w:val="24"/>
+          <w:shd w:val="clear" w:color="auto" w:fill="FFFFFF"/>
+        </w:rPr>
+        <w:t>scope</w:t>
+      </w:r>
+      <w:proofErr w:type="spellEnd"/>
+      <w:r>
+        <w:rPr>
+          <w:rFonts w:ascii="Arial" w:hAnsi="Arial" w:cs="Arial"/>
+          <w:color w:val="1B1B1B"/>
+          <w:sz w:val="24"/>
+          <w:szCs w:val="24"/>
+          <w:shd w:val="clear" w:color="auto" w:fill="FFFFFF"/>
+        </w:rPr>
+        <w:t>=”</w:t>
+      </w:r>
+      <w:proofErr w:type="spellStart"/>
+      <w:r>
+        <w:rPr>
+          <w:rFonts w:ascii="Arial" w:hAnsi="Arial" w:cs="Arial"/>
+          <w:color w:val="1B1B1B"/>
+          <w:sz w:val="24"/>
+          <w:szCs w:val="24"/>
+          <w:shd w:val="clear" w:color="auto" w:fill="FFFFFF"/>
+        </w:rPr>
+        <w:t>row</w:t>
+      </w:r>
+      <w:proofErr w:type="spellEnd"/>
+      <w:r>
+        <w:rPr>
+          <w:rFonts w:ascii="Arial" w:hAnsi="Arial" w:cs="Arial"/>
+          <w:color w:val="1B1B1B"/>
+          <w:sz w:val="24"/>
+          <w:szCs w:val="24"/>
+          <w:shd w:val="clear" w:color="auto" w:fill="FFFFFF"/>
+        </w:rPr>
+        <w:t>” ou “</w:t>
+      </w:r>
+      <w:proofErr w:type="spellStart"/>
+      <w:r>
+        <w:rPr>
+          <w:rFonts w:ascii="Arial" w:hAnsi="Arial" w:cs="Arial"/>
+          <w:color w:val="1B1B1B"/>
+          <w:sz w:val="24"/>
+          <w:szCs w:val="24"/>
+          <w:shd w:val="clear" w:color="auto" w:fill="FFFFFF"/>
+        </w:rPr>
+        <w:t>col</w:t>
+      </w:r>
+      <w:proofErr w:type="spellEnd"/>
+      <w:r>
+        <w:rPr>
+          <w:rFonts w:ascii="Arial" w:hAnsi="Arial" w:cs="Arial"/>
+          <w:color w:val="1B1B1B"/>
+          <w:sz w:val="24"/>
+          <w:szCs w:val="24"/>
+          <w:shd w:val="clear" w:color="auto" w:fill="FFFFFF"/>
+        </w:rPr>
+        <w:t xml:space="preserve">”&gt; para definir do que ele </w:t>
+      </w:r>
+      <w:r>
+        <w:rPr>
+          <w:rFonts w:ascii="Arial" w:hAnsi="Arial" w:cs="Arial"/>
+          <w:color w:val="1B1B1B"/>
+          <w:sz w:val="24"/>
+          <w:szCs w:val="24"/>
+          <w:shd w:val="clear" w:color="auto" w:fill="FFFFFF"/>
+        </w:rPr>
+        <w:t>é título, da linha ou coluna</w:t>
+      </w:r>
+    </w:p>
+    <w:p>
+      <w:pPr>
+        <w:ind w:hanging="993"/>
+        <w:rPr>
+          <w:rFonts w:ascii="Arial" w:hAnsi="Arial" w:cs="Arial"/>
+          <w:color w:val="1B1B1B"/>
+          <w:sz w:val="24"/>
+          <w:szCs w:val="24"/>
+          <w:shd w:val="clear" w:color="auto" w:fill="FFFFFF"/>
+        </w:rPr>
+      </w:pPr>
+      <w:r>
+        <w:rPr>
+          <w:rFonts w:ascii="Arial" w:hAnsi="Arial" w:cs="Arial"/>
+          <w:color w:val="1B1B1B"/>
+          <w:sz w:val="24"/>
+          <w:szCs w:val="24"/>
+          <w:shd w:val="clear" w:color="auto" w:fill="FFFFFF"/>
+        </w:rPr>
+        <w:tab/>
+      </w:r>
+      <w:r>
+        <w:rPr>
+          <w:rFonts w:ascii="Arial" w:hAnsi="Arial" w:cs="Arial"/>
+          <w:color w:val="1B1B1B"/>
+          <w:sz w:val="24"/>
+          <w:szCs w:val="24"/>
+          <w:shd w:val="clear" w:color="auto" w:fill="FFFFFF"/>
+        </w:rPr>
+        <w:tab/>
+      </w:r>
+      <w:r>
+        <w:rPr>
+          <w:rFonts w:ascii="Arial" w:hAnsi="Arial" w:cs="Arial"/>
+          <w:color w:val="1B1B1B"/>
+          <w:sz w:val="24"/>
+          <w:szCs w:val="24"/>
+          <w:shd w:val="clear" w:color="auto" w:fill="FFFFFF"/>
+        </w:rPr>
+        <w:t>TABLE DATA = dado de tabela</w:t>
+      </w:r>
+      <w:r>
+        <w:rPr>
+          <w:rFonts w:ascii="Arial" w:hAnsi="Arial" w:cs="Arial"/>
+          <w:color w:val="1B1B1B"/>
+          <w:sz w:val="24"/>
+          <w:szCs w:val="24"/>
+          <w:shd w:val="clear" w:color="auto" w:fill="FFFFFF"/>
+        </w:rPr>
+        <w:t xml:space="preserve"> = &lt;</w:t>
+      </w:r>
+      <w:proofErr w:type="spellStart"/>
+      <w:r>
+        <w:rPr>
+          <w:rFonts w:ascii="Arial" w:hAnsi="Arial" w:cs="Arial"/>
+          <w:color w:val="1B1B1B"/>
+          <w:sz w:val="24"/>
+          <w:szCs w:val="24"/>
+          <w:shd w:val="clear" w:color="auto" w:fill="FFFFFF"/>
+        </w:rPr>
+        <w:t>td</w:t>
+      </w:r>
+      <w:proofErr w:type="spellEnd"/>
+      <w:r>
+        <w:rPr>
+          <w:rFonts w:ascii="Arial" w:hAnsi="Arial" w:cs="Arial"/>
+          <w:color w:val="1B1B1B"/>
+          <w:sz w:val="24"/>
+          <w:szCs w:val="24"/>
+          <w:shd w:val="clear" w:color="auto" w:fill="FFFFFF"/>
+        </w:rPr>
+        <w:t>&gt;</w:t>
+      </w:r>
+    </w:p>
+    <w:p>
+      <w:pPr>
+        <w:ind w:hanging="993"/>
+        <w:rPr>
+          <w:rFonts w:ascii="Arial" w:hAnsi="Arial" w:cs="Arial"/>
+          <w:color w:val="1B1B1B"/>
+          <w:sz w:val="24"/>
+          <w:szCs w:val="24"/>
+          <w:shd w:val="clear" w:color="auto" w:fill="FFFFFF"/>
+        </w:rPr>
+      </w:pPr>
+      <w:r>
+        <w:rPr>
+          <w:rFonts w:ascii="Arial" w:hAnsi="Arial" w:cs="Arial"/>
+          <w:color w:val="1B1B1B"/>
+          <w:sz w:val="24"/>
+          <w:szCs w:val="24"/>
+          <w:shd w:val="clear" w:color="auto" w:fill="FFFFFF"/>
+        </w:rPr>
+        <w:t xml:space="preserve">OBS: Não é obrigatório o fechamento dessas </w:t>
+      </w:r>
+      <w:proofErr w:type="spellStart"/>
+      <w:r>
+        <w:rPr>
+          <w:rFonts w:ascii="Arial" w:hAnsi="Arial" w:cs="Arial"/>
+          <w:color w:val="1B1B1B"/>
+          <w:sz w:val="24"/>
+          <w:szCs w:val="24"/>
+          <w:shd w:val="clear" w:color="auto" w:fill="FFFFFF"/>
+        </w:rPr>
+        <w:t>tags</w:t>
+      </w:r>
+      <w:proofErr w:type="spellEnd"/>
+      <w:r>
+        <w:rPr>
+          <w:rFonts w:ascii="Arial" w:hAnsi="Arial" w:cs="Arial"/>
+          <w:color w:val="1B1B1B"/>
+          <w:sz w:val="24"/>
+          <w:szCs w:val="24"/>
+          <w:shd w:val="clear" w:color="auto" w:fill="FFFFFF"/>
+        </w:rPr>
+        <w:t xml:space="preserve"> (&lt;/</w:t>
+      </w:r>
+      <w:proofErr w:type="spellStart"/>
+      <w:r>
+        <w:rPr>
+          <w:rFonts w:ascii="Arial" w:hAnsi="Arial" w:cs="Arial"/>
+          <w:color w:val="1B1B1B"/>
+          <w:sz w:val="24"/>
+          <w:szCs w:val="24"/>
+          <w:shd w:val="clear" w:color="auto" w:fill="FFFFFF"/>
+        </w:rPr>
+        <w:t>tr</w:t>
+      </w:r>
+      <w:proofErr w:type="spellEnd"/>
+      <w:r>
+        <w:rPr>
+          <w:rFonts w:ascii="Arial" w:hAnsi="Arial" w:cs="Arial"/>
+          <w:color w:val="1B1B1B"/>
+          <w:sz w:val="24"/>
+          <w:szCs w:val="24"/>
+          <w:shd w:val="clear" w:color="auto" w:fill="FFFFFF"/>
+        </w:rPr>
+        <w:t>&gt;, &lt;/</w:t>
+      </w:r>
+      <w:proofErr w:type="spellStart"/>
+      <w:r>
+        <w:rPr>
+          <w:rFonts w:ascii="Arial" w:hAnsi="Arial" w:cs="Arial"/>
+          <w:color w:val="1B1B1B"/>
+          <w:sz w:val="24"/>
+          <w:szCs w:val="24"/>
+          <w:shd w:val="clear" w:color="auto" w:fill="FFFFFF"/>
+        </w:rPr>
+        <w:t>td</w:t>
+      </w:r>
+      <w:proofErr w:type="spellEnd"/>
+      <w:r>
+        <w:rPr>
+          <w:rFonts w:ascii="Arial" w:hAnsi="Arial" w:cs="Arial"/>
+          <w:color w:val="1B1B1B"/>
+          <w:sz w:val="24"/>
+          <w:szCs w:val="24"/>
+          <w:shd w:val="clear" w:color="auto" w:fill="FFFFFF"/>
+        </w:rPr>
+        <w:t xml:space="preserve">&gt;, </w:t>
+      </w:r>
+      <w:proofErr w:type="spellStart"/>
+      <w:r>
+        <w:rPr>
+          <w:rFonts w:ascii="Arial" w:hAnsi="Arial" w:cs="Arial"/>
+          <w:color w:val="1B1B1B"/>
+          <w:sz w:val="24"/>
+          <w:szCs w:val="24"/>
+          <w:shd w:val="clear" w:color="auto" w:fill="FFFFFF"/>
+        </w:rPr>
+        <w:t>etc</w:t>
+      </w:r>
+      <w:proofErr w:type="spellEnd"/>
+      <w:r>
+        <w:rPr>
+          <w:rFonts w:ascii="Arial" w:hAnsi="Arial" w:cs="Arial"/>
+          <w:color w:val="1B1B1B"/>
+          <w:sz w:val="24"/>
+          <w:szCs w:val="24"/>
+          <w:shd w:val="clear" w:color="auto" w:fill="FFFFFF"/>
+        </w:rPr>
+        <w:t>), porém requer cuidado e atenção. Caso não respeite a hierarquia correta, o conteúdo poderá aparecer antes ou depois da tabela.</w:t>
+      </w:r>
+    </w:p>
+    <w:p>
+      <w:pPr>
+        <w:ind w:left="-851"/>
+        <w:rPr>
+          <w:rFonts w:ascii="Arial" w:hAnsi="Arial" w:cs="Arial"/>
+          <w:color w:val="1B1B1B"/>
+          <w:sz w:val="24"/>
+          <w:szCs w:val="24"/>
+          <w:shd w:val="clear" w:color="auto" w:fill="FFFFFF"/>
+        </w:rPr>
+      </w:pPr>
+      <w:proofErr w:type="spellStart"/>
+      <w:r>
+        <w:rPr>
+          <w:rFonts w:ascii="Arial" w:hAnsi="Arial" w:cs="Arial"/>
+          <w:b/>
+          <w:color w:val="1B1B1B"/>
+          <w:sz w:val="24"/>
+          <w:szCs w:val="24"/>
+          <w:shd w:val="clear" w:color="auto" w:fill="FFFFFF"/>
+        </w:rPr>
+        <w:t>Border-collapse</w:t>
+      </w:r>
+      <w:proofErr w:type="spellEnd"/>
+      <w:r>
+        <w:rPr>
+          <w:rFonts w:ascii="Arial" w:hAnsi="Arial" w:cs="Arial"/>
+          <w:color w:val="1B1B1B"/>
+          <w:sz w:val="24"/>
+          <w:szCs w:val="24"/>
+          <w:shd w:val="clear" w:color="auto" w:fill="FFFFFF"/>
+        </w:rPr>
+        <w:t xml:space="preserve">: </w:t>
+      </w:r>
+      <w:proofErr w:type="spellStart"/>
+      <w:r>
+        <w:rPr>
+          <w:rFonts w:ascii="Arial" w:hAnsi="Arial" w:cs="Arial"/>
+          <w:color w:val="1B1B1B"/>
+          <w:sz w:val="24"/>
+          <w:szCs w:val="24"/>
+          <w:shd w:val="clear" w:color="auto" w:fill="FFFFFF"/>
+        </w:rPr>
+        <w:t>separete</w:t>
+      </w:r>
+      <w:proofErr w:type="spellEnd"/>
+      <w:r>
+        <w:rPr>
+          <w:rFonts w:ascii="Arial" w:hAnsi="Arial" w:cs="Arial"/>
+          <w:color w:val="1B1B1B"/>
+          <w:sz w:val="24"/>
+          <w:szCs w:val="24"/>
+          <w:shd w:val="clear" w:color="auto" w:fill="FFFFFF"/>
+        </w:rPr>
+        <w:t xml:space="preserve"> (padrão, um pouco separadas), colapse (juntas).</w:t>
+      </w:r>
+    </w:p>
+    <w:p>
+      <w:pPr>
+        <w:ind w:left="-851"/>
+        <w:rPr>
+          <w:rFonts w:ascii="Arial" w:hAnsi="Arial" w:cs="Arial"/>
+          <w:color w:val="1B1B1B"/>
+          <w:sz w:val="24"/>
+          <w:szCs w:val="24"/>
+          <w:shd w:val="clear" w:color="auto" w:fill="FFFFFF"/>
+        </w:rPr>
+      </w:pPr>
+      <w:r>
+        <w:rPr>
+          <w:rFonts w:ascii="Arial" w:hAnsi="Arial" w:cs="Arial"/>
+          <w:b/>
+          <w:color w:val="1B1B1B"/>
+          <w:sz w:val="24"/>
+          <w:szCs w:val="24"/>
+          <w:shd w:val="clear" w:color="auto" w:fill="FFFFFF"/>
+        </w:rPr>
+        <w:t>Ver</w:t>
+      </w:r>
+      <w:r>
+        <w:rPr>
+          <w:rFonts w:ascii="Arial" w:hAnsi="Arial" w:cs="Arial"/>
+          <w:b/>
+          <w:color w:val="1B1B1B"/>
+          <w:sz w:val="24"/>
+          <w:szCs w:val="24"/>
+          <w:shd w:val="clear" w:color="auto" w:fill="FFFFFF"/>
+        </w:rPr>
+        <w:t>t</w:t>
+      </w:r>
+      <w:r>
+        <w:rPr>
+          <w:rFonts w:ascii="Arial" w:hAnsi="Arial" w:cs="Arial"/>
+          <w:b/>
+          <w:color w:val="1B1B1B"/>
+          <w:sz w:val="24"/>
+          <w:szCs w:val="24"/>
+          <w:shd w:val="clear" w:color="auto" w:fill="FFFFFF"/>
+        </w:rPr>
+        <w:t>ical-</w:t>
+      </w:r>
+      <w:proofErr w:type="spellStart"/>
+      <w:r>
+        <w:rPr>
+          <w:rFonts w:ascii="Arial" w:hAnsi="Arial" w:cs="Arial"/>
+          <w:b/>
+          <w:color w:val="1B1B1B"/>
+          <w:sz w:val="24"/>
+          <w:szCs w:val="24"/>
+          <w:shd w:val="clear" w:color="auto" w:fill="FFFFFF"/>
+        </w:rPr>
+        <w:t>align</w:t>
+      </w:r>
+      <w:proofErr w:type="spellEnd"/>
+      <w:r>
+        <w:rPr>
+          <w:rFonts w:ascii="Arial" w:hAnsi="Arial" w:cs="Arial"/>
+          <w:color w:val="1B1B1B"/>
+          <w:sz w:val="24"/>
+          <w:szCs w:val="24"/>
+          <w:shd w:val="clear" w:color="auto" w:fill="FFFFFF"/>
+        </w:rPr>
+        <w:t>: alinhamento vertical para células da tabela</w:t>
+      </w:r>
+      <w:r>
+        <w:rPr>
+          <w:rFonts w:ascii="Arial" w:hAnsi="Arial" w:cs="Arial"/>
+          <w:color w:val="1B1B1B"/>
+          <w:sz w:val="24"/>
+          <w:szCs w:val="24"/>
+          <w:shd w:val="clear" w:color="auto" w:fill="FFFFFF"/>
+        </w:rPr>
+        <w:t xml:space="preserve"> – top, </w:t>
+      </w:r>
+      <w:proofErr w:type="spellStart"/>
+      <w:r>
+        <w:rPr>
+          <w:rFonts w:ascii="Arial" w:hAnsi="Arial" w:cs="Arial"/>
+          <w:color w:val="1B1B1B"/>
+          <w:sz w:val="24"/>
+          <w:szCs w:val="24"/>
+          <w:shd w:val="clear" w:color="auto" w:fill="FFFFFF"/>
+        </w:rPr>
+        <w:t>middle</w:t>
+      </w:r>
+      <w:proofErr w:type="spellEnd"/>
+      <w:r>
+        <w:rPr>
+          <w:rFonts w:ascii="Arial" w:hAnsi="Arial" w:cs="Arial"/>
+          <w:color w:val="1B1B1B"/>
+          <w:sz w:val="24"/>
+          <w:szCs w:val="24"/>
+          <w:shd w:val="clear" w:color="auto" w:fill="FFFFFF"/>
+        </w:rPr>
+        <w:t xml:space="preserve">, </w:t>
+      </w:r>
+      <w:proofErr w:type="spellStart"/>
+      <w:r>
+        <w:rPr>
+          <w:rFonts w:ascii="Arial" w:hAnsi="Arial" w:cs="Arial"/>
+          <w:color w:val="1B1B1B"/>
+          <w:sz w:val="24"/>
+          <w:szCs w:val="24"/>
+          <w:shd w:val="clear" w:color="auto" w:fill="FFFFFF"/>
+        </w:rPr>
+        <w:t>bottom</w:t>
+      </w:r>
+      <w:proofErr w:type="spellEnd"/>
+    </w:p>
+    <w:p>
+      <w:pPr>
+        <w:ind w:left="-851"/>
+        <w:rPr>
+          <w:rFonts w:ascii="Arial" w:hAnsi="Arial" w:cs="Arial"/>
+          <w:color w:val="1B1B1B"/>
+          <w:sz w:val="24"/>
+          <w:szCs w:val="24"/>
+          <w:shd w:val="clear" w:color="auto" w:fill="FFFFFF"/>
+        </w:rPr>
+      </w:pPr>
+      <w:r>
+        <w:rPr>
+          <w:rFonts w:ascii="Arial" w:hAnsi="Arial" w:cs="Arial"/>
+          <w:b/>
+          <w:color w:val="1B1B1B"/>
+          <w:sz w:val="24"/>
+          <w:szCs w:val="24"/>
+          <w:shd w:val="clear" w:color="auto" w:fill="FFFFFF"/>
+        </w:rPr>
+        <w:t>&lt;</w:t>
+      </w:r>
+      <w:r>
+        <w:rPr>
+          <w:rFonts w:ascii="Arial" w:hAnsi="Arial" w:cs="Arial"/>
+          <w:b/>
+          <w:color w:val="1B1B1B"/>
+          <w:sz w:val="24"/>
+          <w:szCs w:val="24"/>
+          <w:shd w:val="clear" w:color="auto" w:fill="FFFFFF"/>
+        </w:rPr>
+        <w:t>CAPTION</w:t>
       </w:r>
       <w:bookmarkStart w:id="0" w:name="_GoBack"/>
       <w:bookmarkEnd w:id="0"/>
-    </w:p>
-    <w:p>
-      <w:pPr>
-        <w:ind w:hanging="993"/>
-        <w:rPr>
-          <w:rFonts w:ascii="Arial" w:hAnsi="Arial" w:cs="Arial"/>
-          <w:color w:val="1B1B1B"/>
-          <w:sz w:val="24"/>
-          <w:szCs w:val="24"/>
-          <w:shd w:val="clear" w:color="auto" w:fill="FFFFFF"/>
-        </w:rPr>
-      </w:pPr>
-      <w:r>
-        <w:rPr>
-          <w:rFonts w:ascii="Arial" w:hAnsi="Arial" w:cs="Arial"/>
-          <w:color w:val="1B1B1B"/>
-          <w:sz w:val="24"/>
-          <w:szCs w:val="24"/>
-          <w:shd w:val="clear" w:color="auto" w:fill="FFFFFF"/>
-        </w:rPr>
-        <w:tab/>
-      </w:r>
-      <w:r>
-        <w:rPr>
-          <w:rFonts w:ascii="Arial" w:hAnsi="Arial" w:cs="Arial"/>
-          <w:color w:val="1B1B1B"/>
-          <w:sz w:val="24"/>
-          <w:szCs w:val="24"/>
-          <w:shd w:val="clear" w:color="auto" w:fill="FFFFFF"/>
-        </w:rPr>
-        <w:tab/>
-        <w:t>TABLE DATA = dado de tabela</w:t>
-      </w:r>
-      <w:r>
-        <w:rPr>
-          <w:rFonts w:ascii="Arial" w:hAnsi="Arial" w:cs="Arial"/>
-          <w:color w:val="1B1B1B"/>
-          <w:sz w:val="24"/>
-          <w:szCs w:val="24"/>
-          <w:shd w:val="clear" w:color="auto" w:fill="FFFFFF"/>
-        </w:rPr>
-        <w:t xml:space="preserve"> = &lt;</w:t>
-      </w:r>
-      <w:proofErr w:type="spellStart"/>
-      <w:r>
-        <w:rPr>
-          <w:rFonts w:ascii="Arial" w:hAnsi="Arial" w:cs="Arial"/>
-          <w:color w:val="1B1B1B"/>
-          <w:sz w:val="24"/>
-          <w:szCs w:val="24"/>
-          <w:shd w:val="clear" w:color="auto" w:fill="FFFFFF"/>
-        </w:rPr>
-        <w:t>td</w:t>
-      </w:r>
-      <w:proofErr w:type="spellEnd"/>
-      <w:r>
-        <w:rPr>
-          <w:rFonts w:ascii="Arial" w:hAnsi="Arial" w:cs="Arial"/>
+      <w:r>
+        <w:rPr>
+          <w:rFonts w:ascii="Arial" w:hAnsi="Arial" w:cs="Arial"/>
+          <w:b/>
           <w:color w:val="1B1B1B"/>
           <w:sz w:val="24"/>
           <w:szCs w:val="24"/>
@@ -12421,115 +12999,58 @@
         </w:rPr>
         <w:t>&gt;</w:t>
       </w:r>
-    </w:p>
-    <w:p>
-      <w:pPr>
-        <w:ind w:hanging="993"/>
-        <w:rPr>
-          <w:rFonts w:ascii="Arial" w:hAnsi="Arial" w:cs="Arial"/>
-          <w:color w:val="1B1B1B"/>
-          <w:sz w:val="24"/>
-          <w:szCs w:val="24"/>
-          <w:shd w:val="clear" w:color="auto" w:fill="FFFFFF"/>
-        </w:rPr>
-      </w:pPr>
-      <w:r>
-        <w:rPr>
-          <w:rFonts w:ascii="Arial" w:hAnsi="Arial" w:cs="Arial"/>
-          <w:color w:val="1B1B1B"/>
-          <w:sz w:val="24"/>
-          <w:szCs w:val="24"/>
-          <w:shd w:val="clear" w:color="auto" w:fill="FFFFFF"/>
-        </w:rPr>
-        <w:t xml:space="preserve">OBS: Não é obrigatório o fechamento dessas </w:t>
-      </w:r>
-      <w:proofErr w:type="spellStart"/>
-      <w:r>
-        <w:rPr>
-          <w:rFonts w:ascii="Arial" w:hAnsi="Arial" w:cs="Arial"/>
-          <w:color w:val="1B1B1B"/>
-          <w:sz w:val="24"/>
-          <w:szCs w:val="24"/>
-          <w:shd w:val="clear" w:color="auto" w:fill="FFFFFF"/>
-        </w:rPr>
-        <w:t>tags</w:t>
-      </w:r>
-      <w:proofErr w:type="spellEnd"/>
-      <w:r>
-        <w:rPr>
-          <w:rFonts w:ascii="Arial" w:hAnsi="Arial" w:cs="Arial"/>
-          <w:color w:val="1B1B1B"/>
-          <w:sz w:val="24"/>
-          <w:szCs w:val="24"/>
-          <w:shd w:val="clear" w:color="auto" w:fill="FFFFFF"/>
-        </w:rPr>
-        <w:t xml:space="preserve"> (&lt;/</w:t>
-      </w:r>
-      <w:proofErr w:type="spellStart"/>
-      <w:r>
-        <w:rPr>
-          <w:rFonts w:ascii="Arial" w:hAnsi="Arial" w:cs="Arial"/>
-          <w:color w:val="1B1B1B"/>
-          <w:sz w:val="24"/>
-          <w:szCs w:val="24"/>
-          <w:shd w:val="clear" w:color="auto" w:fill="FFFFFF"/>
-        </w:rPr>
-        <w:t>tr</w:t>
-      </w:r>
-      <w:proofErr w:type="spellEnd"/>
-      <w:r>
-        <w:rPr>
-          <w:rFonts w:ascii="Arial" w:hAnsi="Arial" w:cs="Arial"/>
-          <w:color w:val="1B1B1B"/>
-          <w:sz w:val="24"/>
-          <w:szCs w:val="24"/>
-          <w:shd w:val="clear" w:color="auto" w:fill="FFFFFF"/>
-        </w:rPr>
-        <w:t>&gt;, &lt;/</w:t>
-      </w:r>
-      <w:proofErr w:type="spellStart"/>
-      <w:r>
-        <w:rPr>
-          <w:rFonts w:ascii="Arial" w:hAnsi="Arial" w:cs="Arial"/>
-          <w:color w:val="1B1B1B"/>
-          <w:sz w:val="24"/>
-          <w:szCs w:val="24"/>
-          <w:shd w:val="clear" w:color="auto" w:fill="FFFFFF"/>
-        </w:rPr>
-        <w:t>td</w:t>
-      </w:r>
-      <w:proofErr w:type="spellEnd"/>
-      <w:r>
-        <w:rPr>
-          <w:rFonts w:ascii="Arial" w:hAnsi="Arial" w:cs="Arial"/>
-          <w:color w:val="1B1B1B"/>
-          <w:sz w:val="24"/>
-          <w:szCs w:val="24"/>
-          <w:shd w:val="clear" w:color="auto" w:fill="FFFFFF"/>
-        </w:rPr>
-        <w:t xml:space="preserve">&gt;, </w:t>
-      </w:r>
-      <w:proofErr w:type="spellStart"/>
-      <w:r>
-        <w:rPr>
-          <w:rFonts w:ascii="Arial" w:hAnsi="Arial" w:cs="Arial"/>
-          <w:color w:val="1B1B1B"/>
-          <w:sz w:val="24"/>
-          <w:szCs w:val="24"/>
-          <w:shd w:val="clear" w:color="auto" w:fill="FFFFFF"/>
-        </w:rPr>
-        <w:t>etc</w:t>
-      </w:r>
-      <w:proofErr w:type="spellEnd"/>
-      <w:r>
-        <w:rPr>
-          <w:rFonts w:ascii="Arial" w:hAnsi="Arial" w:cs="Arial"/>
-          <w:color w:val="1B1B1B"/>
-          <w:sz w:val="24"/>
-          <w:szCs w:val="24"/>
-          <w:shd w:val="clear" w:color="auto" w:fill="FFFFFF"/>
-        </w:rPr>
-        <w:t>), porém requer cuidado e atenção. Caso não respeite a hierarquia correta, o conteúdo poderá aparecer antes ou depois da tabela.</w:t>
+      <w:r>
+        <w:rPr>
+          <w:rFonts w:ascii="Arial" w:hAnsi="Arial" w:cs="Arial"/>
+          <w:color w:val="1B1B1B"/>
+          <w:sz w:val="24"/>
+          <w:szCs w:val="24"/>
+          <w:shd w:val="clear" w:color="auto" w:fill="FFFFFF"/>
+        </w:rPr>
+        <w:t>:</w:t>
+      </w:r>
+      <w:r>
+        <w:rPr>
+          <w:rFonts w:ascii="Arial" w:hAnsi="Arial" w:cs="Arial"/>
+          <w:b/>
+          <w:color w:val="1B1B1B"/>
+          <w:sz w:val="24"/>
+          <w:szCs w:val="24"/>
+          <w:shd w:val="clear" w:color="auto" w:fill="FFFFFF"/>
+        </w:rPr>
+        <w:t xml:space="preserve"> </w:t>
+      </w:r>
+      <w:r>
+        <w:rPr>
+          <w:rFonts w:ascii="Arial" w:hAnsi="Arial" w:cs="Arial"/>
+          <w:color w:val="1B1B1B"/>
+          <w:sz w:val="24"/>
+          <w:szCs w:val="24"/>
+          <w:shd w:val="clear" w:color="auto" w:fill="FFFFFF"/>
+        </w:rPr>
+        <w:t>utilizar antes da &lt;</w:t>
+      </w:r>
+      <w:proofErr w:type="spellStart"/>
+      <w:r>
+        <w:rPr>
+          <w:rFonts w:ascii="Arial" w:hAnsi="Arial" w:cs="Arial"/>
+          <w:color w:val="1B1B1B"/>
+          <w:sz w:val="24"/>
+          <w:szCs w:val="24"/>
+          <w:shd w:val="clear" w:color="auto" w:fill="FFFFFF"/>
+        </w:rPr>
+        <w:t>thead</w:t>
+      </w:r>
+      <w:proofErr w:type="spellEnd"/>
+      <w:r>
+        <w:rPr>
+          <w:rFonts w:ascii="Arial" w:hAnsi="Arial" w:cs="Arial"/>
+          <w:color w:val="1B1B1B"/>
+          <w:sz w:val="24"/>
+          <w:szCs w:val="24"/>
+          <w:shd w:val="clear" w:color="auto" w:fill="FFFFFF"/>
+        </w:rPr>
+        <w:t>&gt;. É a legenda/título da tabela e aparece logo acima, mas fora da tabela</w:t>
       </w:r>
     </w:p>
     <w:p>
@@ -12543,163 +13064,6 @@
           <w:shd w:val="clear" w:color="auto" w:fill="FFFFFF"/>
         </w:rPr>
       </w:pPr>
-      <w:proofErr w:type="spellStart"/>
-      <w:r>
-        <w:rPr>
-          <w:rFonts w:ascii="Arial" w:hAnsi="Arial" w:cs="Arial"/>
-          <w:b/>
-          <w:color w:val="1B1B1B"/>
-          <w:sz w:val="24"/>
-          <w:szCs w:val="24"/>
-          <w:shd w:val="clear" w:color="auto" w:fill="FFFFFF"/>
-        </w:rPr>
-        <w:t>Border-collapse</w:t>
-      </w:r>
-      <w:proofErr w:type="spellEnd"/>
-      <w:r>
-        <w:rPr>
-          <w:rFonts w:ascii="Arial" w:hAnsi="Arial" w:cs="Arial"/>
-          <w:color w:val="1B1B1B"/>
-          <w:sz w:val="24"/>
-          <w:szCs w:val="24"/>
-          <w:shd w:val="clear" w:color="auto" w:fill="FFFFFF"/>
-        </w:rPr>
-        <w:t xml:space="preserve">: </w:t>
-      </w:r>
-      <w:proofErr w:type="spellStart"/>
-      <w:r>
-        <w:rPr>
-          <w:rFonts w:ascii="Arial" w:hAnsi="Arial" w:cs="Arial"/>
-          <w:color w:val="1B1B1B"/>
-          <w:sz w:val="24"/>
-          <w:szCs w:val="24"/>
-          <w:shd w:val="clear" w:color="auto" w:fill="FFFFFF"/>
-        </w:rPr>
-        <w:t>separete</w:t>
-      </w:r>
-      <w:proofErr w:type="spellEnd"/>
-      <w:r>
-        <w:rPr>
-          <w:rFonts w:ascii="Arial" w:hAnsi="Arial" w:cs="Arial"/>
-          <w:color w:val="1B1B1B"/>
-          <w:sz w:val="24"/>
-          <w:szCs w:val="24"/>
-          <w:shd w:val="clear" w:color="auto" w:fill="FFFFFF"/>
-        </w:rPr>
-        <w:t xml:space="preserve"> (padrão, um pouco separadas), colapse (juntas).</w:t>
-      </w:r>
-    </w:p>
-    <w:p>
-      <w:pPr>
-        <w:ind w:left="-851"/>
-        <w:rPr>
-          <w:rFonts w:ascii="Arial" w:hAnsi="Arial" w:cs="Arial"/>
-          <w:color w:val="1B1B1B"/>
-          <w:sz w:val="24"/>
-          <w:szCs w:val="24"/>
-          <w:shd w:val="clear" w:color="auto" w:fill="FFFFFF"/>
-        </w:rPr>
-      </w:pPr>
-      <w:r>
-        <w:rPr>
-          <w:rFonts w:ascii="Arial" w:hAnsi="Arial" w:cs="Arial"/>
-          <w:b/>
-          <w:color w:val="1B1B1B"/>
-          <w:sz w:val="24"/>
-          <w:szCs w:val="24"/>
-          <w:shd w:val="clear" w:color="auto" w:fill="FFFFFF"/>
-        </w:rPr>
-        <w:t>Ver</w:t>
-      </w:r>
-      <w:r>
-        <w:rPr>
-          <w:rFonts w:ascii="Arial" w:hAnsi="Arial" w:cs="Arial"/>
-          <w:b/>
-          <w:color w:val="1B1B1B"/>
-          <w:sz w:val="24"/>
-          <w:szCs w:val="24"/>
-          <w:shd w:val="clear" w:color="auto" w:fill="FFFFFF"/>
-        </w:rPr>
-        <w:t>t</w:t>
-      </w:r>
-      <w:r>
-        <w:rPr>
-          <w:rFonts w:ascii="Arial" w:hAnsi="Arial" w:cs="Arial"/>
-          <w:b/>
-          <w:color w:val="1B1B1B"/>
-          <w:sz w:val="24"/>
-          <w:szCs w:val="24"/>
-          <w:shd w:val="clear" w:color="auto" w:fill="FFFFFF"/>
-        </w:rPr>
-        <w:t>ical-</w:t>
-      </w:r>
-      <w:proofErr w:type="spellStart"/>
-      <w:r>
-        <w:rPr>
-          <w:rFonts w:ascii="Arial" w:hAnsi="Arial" w:cs="Arial"/>
-          <w:b/>
-          <w:color w:val="1B1B1B"/>
-          <w:sz w:val="24"/>
-          <w:szCs w:val="24"/>
-          <w:shd w:val="clear" w:color="auto" w:fill="FFFFFF"/>
-        </w:rPr>
-        <w:t>align</w:t>
-      </w:r>
-      <w:proofErr w:type="spellEnd"/>
-      <w:r>
-        <w:rPr>
-          <w:rFonts w:ascii="Arial" w:hAnsi="Arial" w:cs="Arial"/>
-          <w:color w:val="1B1B1B"/>
-          <w:sz w:val="24"/>
-          <w:szCs w:val="24"/>
-          <w:shd w:val="clear" w:color="auto" w:fill="FFFFFF"/>
-        </w:rPr>
-        <w:t>: alinhamento vertical para células da tabela</w:t>
-      </w:r>
-      <w:r>
-        <w:rPr>
-          <w:rFonts w:ascii="Arial" w:hAnsi="Arial" w:cs="Arial"/>
-          <w:color w:val="1B1B1B"/>
-          <w:sz w:val="24"/>
-          <w:szCs w:val="24"/>
-          <w:shd w:val="clear" w:color="auto" w:fill="FFFFFF"/>
-        </w:rPr>
-        <w:t xml:space="preserve"> – top, </w:t>
-      </w:r>
-      <w:proofErr w:type="spellStart"/>
-      <w:r>
-        <w:rPr>
-          <w:rFonts w:ascii="Arial" w:hAnsi="Arial" w:cs="Arial"/>
-          <w:color w:val="1B1B1B"/>
-          <w:sz w:val="24"/>
-          <w:szCs w:val="24"/>
-          <w:shd w:val="clear" w:color="auto" w:fill="FFFFFF"/>
-        </w:rPr>
-        <w:t>middle</w:t>
-      </w:r>
-      <w:proofErr w:type="spellEnd"/>
-      <w:r>
-        <w:rPr>
-          <w:rFonts w:ascii="Arial" w:hAnsi="Arial" w:cs="Arial"/>
-          <w:color w:val="1B1B1B"/>
-          <w:sz w:val="24"/>
-          <w:szCs w:val="24"/>
-          <w:shd w:val="clear" w:color="auto" w:fill="FFFFFF"/>
-        </w:rPr>
-        <w:t xml:space="preserve">, </w:t>
-      </w:r>
-      <w:proofErr w:type="spellStart"/>
-      <w:r>
-        <w:rPr>
-          <w:rFonts w:ascii="Arial" w:hAnsi="Arial" w:cs="Arial"/>
-          <w:color w:val="1B1B1B"/>
-          <w:sz w:val="24"/>
-          <w:szCs w:val="24"/>
-          <w:shd w:val="clear" w:color="auto" w:fill="FFFFFF"/>
-        </w:rPr>
-        <w:t>bottom</w:t>
-      </w:r>
-      <w:proofErr w:type="spellEnd"/>
     </w:p>
     <w:p>
       <w:pPr>
@@ -13719,7 +14083,7 @@
 </file>
 
 <file path=customXml/itemProps1.xml><?xml version="1.0" encoding="utf-8"?>
-<ds:datastoreItem xmlns:ds="http://schemas.openxmlformats.org/officeDocument/2006/customXml" ds:itemID="{CF6845E6-979E-4D1B-A927-4EFC8894FF31}">
+<ds:datastoreItem xmlns:ds="http://schemas.openxmlformats.org/officeDocument/2006/customXml" ds:itemID="{0BA7BEAE-68C6-4300-A52C-104FF0D835C9}">
   <ds:schemaRefs>
     <ds:schemaRef ds:uri="http://schemas.openxmlformats.org/officeDocument/2006/bibliography"/>
   </ds:schemaRefs>

</xml_diff>

<commit_message>
Efeito zebrado e cabeçalho congelado
</commit_message>
<xml_diff>
--- a/Anotações gerais.docx
+++ b/Anotações gerais.docx
@@ -3622,38 +3622,23 @@
         <w:rPr>
           <w:rFonts w:ascii="Arial" w:hAnsi="Arial" w:cs="Arial"/>
           <w:b/>
-        </w:rPr>
-      </w:pPr>
-      <w:r>
-        <w:rPr>
-          <w:rFonts w:ascii="Arial" w:hAnsi="Arial" w:cs="Arial"/>
-          <w:b/>
-        </w:rPr>
-        <w:t>&lt;</w:t>
-      </w:r>
-      <w:proofErr w:type="spellStart"/>
-      <w:proofErr w:type="gramStart"/>
-      <w:r>
-        <w:rPr>
-          <w:rFonts w:ascii="Arial" w:hAnsi="Arial" w:cs="Arial"/>
-          <w:b/>
-        </w:rPr>
-        <w:t>video</w:t>
-      </w:r>
-      <w:proofErr w:type="spellEnd"/>
-      <w:proofErr w:type="gramEnd"/>
-      <w:r>
-        <w:rPr>
-          <w:rFonts w:ascii="Arial" w:hAnsi="Arial" w:cs="Arial"/>
-          <w:b/>
-        </w:rPr>
-        <w:t xml:space="preserve"> </w:t>
-      </w:r>
-      <w:proofErr w:type="spellStart"/>
-      <w:r>
-        <w:rPr>
-          <w:rFonts w:ascii="Arial" w:hAnsi="Arial" w:cs="Arial"/>
-          <w:b/>
+          <w:lang w:val="en-US"/>
+        </w:rPr>
+      </w:pPr>
+      <w:r>
+        <w:rPr>
+          <w:rFonts w:ascii="Arial" w:hAnsi="Arial" w:cs="Arial"/>
+          <w:b/>
+          <w:lang w:val="en-US"/>
+        </w:rPr>
+        <w:t xml:space="preserve">&lt;video </w:t>
+      </w:r>
+      <w:proofErr w:type="spellStart"/>
+      <w:r>
+        <w:rPr>
+          <w:rFonts w:ascii="Arial" w:hAnsi="Arial" w:cs="Arial"/>
+          <w:b/>
+          <w:lang w:val="en-US"/>
         </w:rPr>
         <w:t>src</w:t>
       </w:r>
@@ -3662,62 +3647,16 @@
         <w:rPr>
           <w:rFonts w:ascii="Arial" w:hAnsi="Arial" w:cs="Arial"/>
           <w:b/>
-        </w:rPr>
-        <w:t xml:space="preserve">="video.mp4" </w:t>
-      </w:r>
-      <w:proofErr w:type="spellStart"/>
-      <w:r>
-        <w:rPr>
-          <w:rFonts w:ascii="Arial" w:hAnsi="Arial" w:cs="Arial"/>
-          <w:b/>
-        </w:rPr>
-        <w:t>width</w:t>
-      </w:r>
-      <w:proofErr w:type="spellEnd"/>
-      <w:r>
-        <w:rPr>
-          <w:rFonts w:ascii="Arial" w:hAnsi="Arial" w:cs="Arial"/>
-          <w:b/>
-        </w:rPr>
-        <w:t xml:space="preserve">="800" </w:t>
-      </w:r>
-      <w:proofErr w:type="spellStart"/>
-      <w:r>
-        <w:rPr>
-          <w:rFonts w:ascii="Arial" w:hAnsi="Arial" w:cs="Arial"/>
-          <w:b/>
-        </w:rPr>
-        <w:t>poster</w:t>
-      </w:r>
-      <w:proofErr w:type="spellEnd"/>
-      <w:r>
-        <w:rPr>
-          <w:rFonts w:ascii="Arial" w:hAnsi="Arial" w:cs="Arial"/>
-          <w:b/>
-        </w:rPr>
-        <w:t xml:space="preserve">="" </w:t>
-      </w:r>
-      <w:proofErr w:type="spellStart"/>
-      <w:r>
-        <w:rPr>
-          <w:rFonts w:ascii="Arial" w:hAnsi="Arial" w:cs="Arial"/>
-          <w:b/>
-        </w:rPr>
-        <w:t>controls</w:t>
-      </w:r>
-      <w:proofErr w:type="spellEnd"/>
-      <w:r>
-        <w:rPr>
-          <w:rFonts w:ascii="Arial" w:hAnsi="Arial" w:cs="Arial"/>
-          <w:b/>
-        </w:rPr>
-        <w:t xml:space="preserve"> </w:t>
-      </w:r>
-      <w:proofErr w:type="spellStart"/>
-      <w:r>
-        <w:rPr>
-          <w:rFonts w:ascii="Arial" w:hAnsi="Arial" w:cs="Arial"/>
-          <w:b/>
+          <w:lang w:val="en-US"/>
+        </w:rPr>
+        <w:t xml:space="preserve">="video.mp4" width="800" poster="" controls </w:t>
+      </w:r>
+      <w:proofErr w:type="spellStart"/>
+      <w:r>
+        <w:rPr>
+          <w:rFonts w:ascii="Arial" w:hAnsi="Arial" w:cs="Arial"/>
+          <w:b/>
+          <w:lang w:val="en-US"/>
         </w:rPr>
         <w:t>autoplay</w:t>
       </w:r>
@@ -3726,24 +3665,9 @@
         <w:rPr>
           <w:rFonts w:ascii="Arial" w:hAnsi="Arial" w:cs="Arial"/>
           <w:b/>
-        </w:rPr>
-        <w:t xml:space="preserve"> loop&gt;&lt;/</w:t>
-      </w:r>
-      <w:proofErr w:type="spellStart"/>
-      <w:r>
-        <w:rPr>
-          <w:rFonts w:ascii="Arial" w:hAnsi="Arial" w:cs="Arial"/>
-          <w:b/>
-        </w:rPr>
-        <w:t>video</w:t>
-      </w:r>
-      <w:proofErr w:type="spellEnd"/>
-      <w:r>
-        <w:rPr>
-          <w:rFonts w:ascii="Arial" w:hAnsi="Arial" w:cs="Arial"/>
-          <w:b/>
-        </w:rPr>
-        <w:t>&gt;</w:t>
+          <w:lang w:val="en-US"/>
+        </w:rPr>
+        <w:t xml:space="preserve"> loop&gt;&lt;/video&gt;</w:t>
       </w:r>
     </w:p>
     <w:p>
@@ -12986,125 +12910,706 @@
         </w:rPr>
         <w:t>CAPTION</w:t>
       </w:r>
+      <w:r>
+        <w:rPr>
+          <w:rFonts w:ascii="Arial" w:hAnsi="Arial" w:cs="Arial"/>
+          <w:b/>
+          <w:color w:val="1B1B1B"/>
+          <w:sz w:val="24"/>
+          <w:szCs w:val="24"/>
+          <w:shd w:val="clear" w:color="auto" w:fill="FFFFFF"/>
+        </w:rPr>
+        <w:t>&gt;</w:t>
+      </w:r>
+      <w:r>
+        <w:rPr>
+          <w:rFonts w:ascii="Arial" w:hAnsi="Arial" w:cs="Arial"/>
+          <w:color w:val="1B1B1B"/>
+          <w:sz w:val="24"/>
+          <w:szCs w:val="24"/>
+          <w:shd w:val="clear" w:color="auto" w:fill="FFFFFF"/>
+        </w:rPr>
+        <w:t>:</w:t>
+      </w:r>
+      <w:r>
+        <w:rPr>
+          <w:rFonts w:ascii="Arial" w:hAnsi="Arial" w:cs="Arial"/>
+          <w:b/>
+          <w:color w:val="1B1B1B"/>
+          <w:sz w:val="24"/>
+          <w:szCs w:val="24"/>
+          <w:shd w:val="clear" w:color="auto" w:fill="FFFFFF"/>
+        </w:rPr>
+        <w:t xml:space="preserve"> </w:t>
+      </w:r>
+      <w:r>
+        <w:rPr>
+          <w:rFonts w:ascii="Arial" w:hAnsi="Arial" w:cs="Arial"/>
+          <w:color w:val="1B1B1B"/>
+          <w:sz w:val="24"/>
+          <w:szCs w:val="24"/>
+          <w:shd w:val="clear" w:color="auto" w:fill="FFFFFF"/>
+        </w:rPr>
+        <w:t>utilizar antes da &lt;</w:t>
+      </w:r>
+      <w:proofErr w:type="spellStart"/>
+      <w:r>
+        <w:rPr>
+          <w:rFonts w:ascii="Arial" w:hAnsi="Arial" w:cs="Arial"/>
+          <w:color w:val="1B1B1B"/>
+          <w:sz w:val="24"/>
+          <w:szCs w:val="24"/>
+          <w:shd w:val="clear" w:color="auto" w:fill="FFFFFF"/>
+        </w:rPr>
+        <w:t>thead</w:t>
+      </w:r>
+      <w:proofErr w:type="spellEnd"/>
+      <w:r>
+        <w:rPr>
+          <w:rFonts w:ascii="Arial" w:hAnsi="Arial" w:cs="Arial"/>
+          <w:color w:val="1B1B1B"/>
+          <w:sz w:val="24"/>
+          <w:szCs w:val="24"/>
+          <w:shd w:val="clear" w:color="auto" w:fill="FFFFFF"/>
+        </w:rPr>
+        <w:t>&gt;. É a legenda/título da tabela e aparece logo acima, mas fora da tabela</w:t>
+      </w:r>
+    </w:p>
+    <w:p>
+      <w:pPr>
+        <w:ind w:left="-851"/>
+        <w:rPr>
+          <w:rFonts w:ascii="Arial" w:hAnsi="Arial" w:cs="Arial"/>
+          <w:color w:val="1B1B1B"/>
+          <w:sz w:val="24"/>
+          <w:szCs w:val="24"/>
+          <w:shd w:val="clear" w:color="auto" w:fill="FFFFFF"/>
+        </w:rPr>
+      </w:pPr>
+    </w:p>
+    <w:p>
+      <w:pPr>
+        <w:ind w:left="-851"/>
+        <w:rPr>
+          <w:rFonts w:ascii="Arial" w:hAnsi="Arial" w:cs="Arial"/>
+          <w:b/>
+          <w:color w:val="1B1B1B"/>
+          <w:sz w:val="24"/>
+          <w:szCs w:val="24"/>
+          <w:shd w:val="clear" w:color="auto" w:fill="FFFFFF"/>
+          <w:lang w:val="en-US"/>
+        </w:rPr>
+      </w:pPr>
+      <w:r>
+        <w:rPr>
+          <w:rFonts w:ascii="Arial" w:hAnsi="Arial" w:cs="Arial"/>
+          <w:b/>
+          <w:color w:val="1B1B1B"/>
+          <w:sz w:val="24"/>
+          <w:szCs w:val="24"/>
+          <w:shd w:val="clear" w:color="auto" w:fill="FFFFFF"/>
+          <w:lang w:val="en-US"/>
+        </w:rPr>
+        <w:lastRenderedPageBreak/>
+        <w:t>EFEITO ZEBRADO</w:t>
+      </w:r>
+    </w:p>
+    <w:p>
+      <w:pPr>
+        <w:shd w:val="clear" w:color="auto" w:fill="1E1E1E"/>
+        <w:spacing w:after="0" w:line="285" w:lineRule="atLeast"/>
+        <w:rPr>
+          <w:rFonts w:ascii="Consolas" w:eastAsia="Times New Roman" w:hAnsi="Consolas" w:cs="Times New Roman"/>
+          <w:color w:val="D4D4D4"/>
+          <w:sz w:val="21"/>
+          <w:szCs w:val="21"/>
+          <w:lang w:val="en-US" w:eastAsia="pt-BR"/>
+        </w:rPr>
+      </w:pPr>
+      <w:proofErr w:type="spellStart"/>
+      <w:r>
+        <w:rPr>
+          <w:rFonts w:ascii="Consolas" w:eastAsia="Times New Roman" w:hAnsi="Consolas" w:cs="Times New Roman"/>
+          <w:color w:val="D7BA7D"/>
+          <w:sz w:val="21"/>
+          <w:szCs w:val="21"/>
+          <w:lang w:val="en-US" w:eastAsia="pt-BR"/>
+        </w:rPr>
+        <w:t>tbody</w:t>
+      </w:r>
+      <w:proofErr w:type="spellEnd"/>
+      <w:r>
+        <w:rPr>
+          <w:rFonts w:ascii="Consolas" w:eastAsia="Times New Roman" w:hAnsi="Consolas" w:cs="Times New Roman"/>
+          <w:color w:val="D4D4D4"/>
+          <w:sz w:val="21"/>
+          <w:szCs w:val="21"/>
+          <w:lang w:val="en-US" w:eastAsia="pt-BR"/>
+        </w:rPr>
+        <w:t xml:space="preserve"> &gt; </w:t>
+      </w:r>
+      <w:r>
+        <w:rPr>
+          <w:rFonts w:ascii="Consolas" w:eastAsia="Times New Roman" w:hAnsi="Consolas" w:cs="Times New Roman"/>
+          <w:color w:val="D7BA7D"/>
+          <w:sz w:val="21"/>
+          <w:szCs w:val="21"/>
+          <w:lang w:val="en-US" w:eastAsia="pt-BR"/>
+        </w:rPr>
+        <w:t>tr:nth-child</w:t>
+      </w:r>
+      <w:r>
+        <w:rPr>
+          <w:rFonts w:ascii="Consolas" w:eastAsia="Times New Roman" w:hAnsi="Consolas" w:cs="Times New Roman"/>
+          <w:color w:val="D4D4D4"/>
+          <w:sz w:val="21"/>
+          <w:szCs w:val="21"/>
+          <w:lang w:val="en-US" w:eastAsia="pt-BR"/>
+        </w:rPr>
+        <w:t>(even</w:t>
+      </w:r>
+      <w:r>
+        <w:rPr>
+          <w:rFonts w:ascii="Consolas" w:eastAsia="Times New Roman" w:hAnsi="Consolas" w:cs="Times New Roman"/>
+          <w:color w:val="D4D4D4"/>
+          <w:sz w:val="21"/>
+          <w:szCs w:val="21"/>
+          <w:lang w:val="en-US" w:eastAsia="pt-BR"/>
+        </w:rPr>
+        <w:t>/odd/2n/2n-1</w:t>
+      </w:r>
       <w:bookmarkStart w:id="0" w:name="_GoBack"/>
       <w:bookmarkEnd w:id="0"/>
       <w:r>
         <w:rPr>
-          <w:rFonts w:ascii="Arial" w:hAnsi="Arial" w:cs="Arial"/>
-          <w:b/>
-          <w:color w:val="1B1B1B"/>
-          <w:sz w:val="24"/>
-          <w:szCs w:val="24"/>
-          <w:shd w:val="clear" w:color="auto" w:fill="FFFFFF"/>
-        </w:rPr>
-        <w:t>&gt;</w:t>
-      </w:r>
-      <w:r>
-        <w:rPr>
-          <w:rFonts w:ascii="Arial" w:hAnsi="Arial" w:cs="Arial"/>
-          <w:color w:val="1B1B1B"/>
-          <w:sz w:val="24"/>
-          <w:szCs w:val="24"/>
-          <w:shd w:val="clear" w:color="auto" w:fill="FFFFFF"/>
-        </w:rPr>
-        <w:t>:</w:t>
-      </w:r>
-      <w:r>
-        <w:rPr>
-          <w:rFonts w:ascii="Arial" w:hAnsi="Arial" w:cs="Arial"/>
-          <w:b/>
-          <w:color w:val="1B1B1B"/>
-          <w:sz w:val="24"/>
-          <w:szCs w:val="24"/>
-          <w:shd w:val="clear" w:color="auto" w:fill="FFFFFF"/>
-        </w:rPr>
-        <w:t xml:space="preserve"> </w:t>
-      </w:r>
-      <w:r>
-        <w:rPr>
-          <w:rFonts w:ascii="Arial" w:hAnsi="Arial" w:cs="Arial"/>
-          <w:color w:val="1B1B1B"/>
-          <w:sz w:val="24"/>
-          <w:szCs w:val="24"/>
-          <w:shd w:val="clear" w:color="auto" w:fill="FFFFFF"/>
-        </w:rPr>
-        <w:t>utilizar antes da &lt;</w:t>
-      </w:r>
-      <w:proofErr w:type="spellStart"/>
-      <w:r>
-        <w:rPr>
-          <w:rFonts w:ascii="Arial" w:hAnsi="Arial" w:cs="Arial"/>
-          <w:color w:val="1B1B1B"/>
-          <w:sz w:val="24"/>
-          <w:szCs w:val="24"/>
-          <w:shd w:val="clear" w:color="auto" w:fill="FFFFFF"/>
+          <w:rFonts w:ascii="Consolas" w:eastAsia="Times New Roman" w:hAnsi="Consolas" w:cs="Times New Roman"/>
+          <w:color w:val="D4D4D4"/>
+          <w:sz w:val="21"/>
+          <w:szCs w:val="21"/>
+          <w:lang w:val="en-US" w:eastAsia="pt-BR"/>
+        </w:rPr>
+        <w:t>) {</w:t>
+      </w:r>
+    </w:p>
+    <w:p>
+      <w:pPr>
+        <w:shd w:val="clear" w:color="auto" w:fill="1E1E1E"/>
+        <w:spacing w:after="0" w:line="285" w:lineRule="atLeast"/>
+        <w:rPr>
+          <w:rFonts w:ascii="Consolas" w:eastAsia="Times New Roman" w:hAnsi="Consolas" w:cs="Times New Roman"/>
+          <w:color w:val="D4D4D4"/>
+          <w:sz w:val="21"/>
+          <w:szCs w:val="21"/>
+          <w:lang w:eastAsia="pt-BR"/>
+        </w:rPr>
+      </w:pPr>
+      <w:r>
+        <w:rPr>
+          <w:rFonts w:ascii="Consolas" w:eastAsia="Times New Roman" w:hAnsi="Consolas" w:cs="Times New Roman"/>
+          <w:color w:val="D4D4D4"/>
+          <w:sz w:val="21"/>
+          <w:szCs w:val="21"/>
+          <w:lang w:val="en-US" w:eastAsia="pt-BR"/>
+        </w:rPr>
+        <w:t xml:space="preserve">            </w:t>
+      </w:r>
+      <w:proofErr w:type="gramStart"/>
+      <w:r>
+        <w:rPr>
+          <w:rFonts w:ascii="Consolas" w:eastAsia="Times New Roman" w:hAnsi="Consolas" w:cs="Times New Roman"/>
+          <w:color w:val="9CDCFE"/>
+          <w:sz w:val="21"/>
+          <w:szCs w:val="21"/>
+          <w:lang w:eastAsia="pt-BR"/>
+        </w:rPr>
+        <w:t>background</w:t>
+      </w:r>
+      <w:proofErr w:type="gramEnd"/>
+      <w:r>
+        <w:rPr>
+          <w:rFonts w:ascii="Consolas" w:eastAsia="Times New Roman" w:hAnsi="Consolas" w:cs="Times New Roman"/>
+          <w:color w:val="9CDCFE"/>
+          <w:sz w:val="21"/>
+          <w:szCs w:val="21"/>
+          <w:lang w:eastAsia="pt-BR"/>
+        </w:rPr>
+        <w:t>-color</w:t>
+      </w:r>
+      <w:r>
+        <w:rPr>
+          <w:rFonts w:ascii="Consolas" w:eastAsia="Times New Roman" w:hAnsi="Consolas" w:cs="Times New Roman"/>
+          <w:color w:val="D4D4D4"/>
+          <w:sz w:val="21"/>
+          <w:szCs w:val="21"/>
+          <w:lang w:eastAsia="pt-BR"/>
+        </w:rPr>
+        <w:t xml:space="preserve">: </w:t>
+      </w:r>
+      <w:proofErr w:type="spellStart"/>
+      <w:r>
+        <w:rPr>
+          <w:rFonts w:ascii="Consolas" w:eastAsia="Times New Roman" w:hAnsi="Consolas" w:cs="Times New Roman"/>
+          <w:color w:val="CE9178"/>
+          <w:sz w:val="21"/>
+          <w:szCs w:val="21"/>
+          <w:lang w:eastAsia="pt-BR"/>
+        </w:rPr>
+        <w:t>lightgrey</w:t>
+      </w:r>
+      <w:proofErr w:type="spellEnd"/>
+      <w:r>
+        <w:rPr>
+          <w:rFonts w:ascii="Consolas" w:eastAsia="Times New Roman" w:hAnsi="Consolas" w:cs="Times New Roman"/>
+          <w:color w:val="D4D4D4"/>
+          <w:sz w:val="21"/>
+          <w:szCs w:val="21"/>
+          <w:lang w:eastAsia="pt-BR"/>
+        </w:rPr>
+        <w:t>;</w:t>
+      </w:r>
+    </w:p>
+    <w:p>
+      <w:pPr>
+        <w:shd w:val="clear" w:color="auto" w:fill="1E1E1E"/>
+        <w:spacing w:after="0" w:line="285" w:lineRule="atLeast"/>
+        <w:rPr>
+          <w:rFonts w:ascii="Consolas" w:eastAsia="Times New Roman" w:hAnsi="Consolas" w:cs="Times New Roman"/>
+          <w:color w:val="D4D4D4"/>
+          <w:sz w:val="21"/>
+          <w:szCs w:val="21"/>
+          <w:lang w:eastAsia="pt-BR"/>
+        </w:rPr>
+      </w:pPr>
+      <w:r>
+        <w:rPr>
+          <w:rFonts w:ascii="Consolas" w:eastAsia="Times New Roman" w:hAnsi="Consolas" w:cs="Times New Roman"/>
+          <w:color w:val="D4D4D4"/>
+          <w:sz w:val="21"/>
+          <w:szCs w:val="21"/>
+          <w:lang w:eastAsia="pt-BR"/>
+        </w:rPr>
+        <w:t>        }</w:t>
+      </w:r>
+    </w:p>
+    <w:p>
+      <w:pPr>
+        <w:ind w:left="-851"/>
+        <w:rPr>
+          <w:rFonts w:ascii="Arial" w:hAnsi="Arial" w:cs="Arial"/>
+          <w:color w:val="1B1B1B"/>
+          <w:sz w:val="24"/>
+          <w:szCs w:val="24"/>
+          <w:shd w:val="clear" w:color="auto" w:fill="FFFFFF"/>
+          <w:lang w:val="en-US"/>
+        </w:rPr>
+      </w:pPr>
+    </w:p>
+    <w:p>
+      <w:pPr>
+        <w:ind w:left="-851"/>
+        <w:rPr>
+          <w:rFonts w:ascii="Arial" w:hAnsi="Arial" w:cs="Arial"/>
+          <w:b/>
+          <w:color w:val="1B1B1B"/>
+          <w:sz w:val="24"/>
+          <w:szCs w:val="24"/>
+          <w:shd w:val="clear" w:color="auto" w:fill="FFFFFF"/>
+        </w:rPr>
+      </w:pPr>
+      <w:r>
+        <w:rPr>
+          <w:rFonts w:ascii="Arial" w:hAnsi="Arial" w:cs="Arial"/>
+          <w:b/>
+          <w:color w:val="1B1B1B"/>
+          <w:sz w:val="24"/>
+          <w:szCs w:val="24"/>
+          <w:shd w:val="clear" w:color="auto" w:fill="FFFFFF"/>
+        </w:rPr>
+        <w:t>CONGELAMENTO DO TÍTULO/CABEÇALHO</w:t>
+      </w:r>
+    </w:p>
+    <w:p>
+      <w:pPr>
+        <w:shd w:val="clear" w:color="auto" w:fill="1E1E1E"/>
+        <w:spacing w:after="0" w:line="285" w:lineRule="atLeast"/>
+        <w:rPr>
+          <w:rFonts w:ascii="Consolas" w:eastAsia="Times New Roman" w:hAnsi="Consolas" w:cs="Times New Roman"/>
+          <w:color w:val="D4D4D4"/>
+          <w:sz w:val="21"/>
+          <w:szCs w:val="21"/>
+          <w:lang w:val="en-US" w:eastAsia="pt-BR"/>
+        </w:rPr>
+      </w:pPr>
+      <w:proofErr w:type="gramStart"/>
+      <w:r>
+        <w:rPr>
+          <w:rFonts w:ascii="Consolas" w:eastAsia="Times New Roman" w:hAnsi="Consolas" w:cs="Times New Roman"/>
+          <w:color w:val="D7BA7D"/>
+          <w:sz w:val="21"/>
+          <w:szCs w:val="21"/>
+          <w:lang w:val="en-US" w:eastAsia="pt-BR"/>
+        </w:rPr>
+        <w:t>table</w:t>
+      </w:r>
+      <w:proofErr w:type="gramEnd"/>
+      <w:r>
+        <w:rPr>
+          <w:rFonts w:ascii="Consolas" w:eastAsia="Times New Roman" w:hAnsi="Consolas" w:cs="Times New Roman"/>
+          <w:color w:val="D4D4D4"/>
+          <w:sz w:val="21"/>
+          <w:szCs w:val="21"/>
+          <w:lang w:val="en-US" w:eastAsia="pt-BR"/>
+        </w:rPr>
+        <w:t xml:space="preserve"> {</w:t>
+      </w:r>
+    </w:p>
+    <w:p>
+      <w:pPr>
+        <w:shd w:val="clear" w:color="auto" w:fill="1E1E1E"/>
+        <w:spacing w:after="0" w:line="285" w:lineRule="atLeast"/>
+        <w:rPr>
+          <w:rFonts w:ascii="Consolas" w:eastAsia="Times New Roman" w:hAnsi="Consolas" w:cs="Times New Roman"/>
+          <w:color w:val="D4D4D4"/>
+          <w:sz w:val="21"/>
+          <w:szCs w:val="21"/>
+          <w:lang w:val="en-US" w:eastAsia="pt-BR"/>
+        </w:rPr>
+      </w:pPr>
+      <w:r>
+        <w:rPr>
+          <w:rFonts w:ascii="Consolas" w:eastAsia="Times New Roman" w:hAnsi="Consolas" w:cs="Times New Roman"/>
+          <w:color w:val="D4D4D4"/>
+          <w:sz w:val="21"/>
+          <w:szCs w:val="21"/>
+          <w:lang w:val="en-US" w:eastAsia="pt-BR"/>
+        </w:rPr>
+        <w:t xml:space="preserve">            </w:t>
+      </w:r>
+      <w:proofErr w:type="gramStart"/>
+      <w:r>
+        <w:rPr>
+          <w:rFonts w:ascii="Consolas" w:eastAsia="Times New Roman" w:hAnsi="Consolas" w:cs="Times New Roman"/>
+          <w:color w:val="9CDCFE"/>
+          <w:sz w:val="21"/>
+          <w:szCs w:val="21"/>
+          <w:lang w:val="en-US" w:eastAsia="pt-BR"/>
+        </w:rPr>
+        <w:t>position</w:t>
+      </w:r>
+      <w:proofErr w:type="gramEnd"/>
+      <w:r>
+        <w:rPr>
+          <w:rFonts w:ascii="Consolas" w:eastAsia="Times New Roman" w:hAnsi="Consolas" w:cs="Times New Roman"/>
+          <w:color w:val="D4D4D4"/>
+          <w:sz w:val="21"/>
+          <w:szCs w:val="21"/>
+          <w:lang w:val="en-US" w:eastAsia="pt-BR"/>
+        </w:rPr>
+        <w:t xml:space="preserve">: </w:t>
+      </w:r>
+      <w:r>
+        <w:rPr>
+          <w:rFonts w:ascii="Consolas" w:eastAsia="Times New Roman" w:hAnsi="Consolas" w:cs="Times New Roman"/>
+          <w:color w:val="CE9178"/>
+          <w:sz w:val="21"/>
+          <w:szCs w:val="21"/>
+          <w:lang w:val="en-US" w:eastAsia="pt-BR"/>
+        </w:rPr>
+        <w:t>relative</w:t>
+      </w:r>
+      <w:r>
+        <w:rPr>
+          <w:rFonts w:ascii="Consolas" w:eastAsia="Times New Roman" w:hAnsi="Consolas" w:cs="Times New Roman"/>
+          <w:color w:val="D4D4D4"/>
+          <w:sz w:val="21"/>
+          <w:szCs w:val="21"/>
+          <w:lang w:val="en-US" w:eastAsia="pt-BR"/>
+        </w:rPr>
+        <w:t>;</w:t>
+      </w:r>
+    </w:p>
+    <w:p>
+      <w:pPr>
+        <w:shd w:val="clear" w:color="auto" w:fill="1E1E1E"/>
+        <w:spacing w:after="0" w:line="285" w:lineRule="atLeast"/>
+        <w:rPr>
+          <w:rFonts w:ascii="Consolas" w:eastAsia="Times New Roman" w:hAnsi="Consolas" w:cs="Times New Roman"/>
+          <w:color w:val="D4D4D4"/>
+          <w:sz w:val="21"/>
+          <w:szCs w:val="21"/>
+          <w:lang w:val="en-US" w:eastAsia="pt-BR"/>
+        </w:rPr>
+      </w:pPr>
+      <w:r>
+        <w:rPr>
+          <w:rFonts w:ascii="Consolas" w:eastAsia="Times New Roman" w:hAnsi="Consolas" w:cs="Times New Roman"/>
+          <w:color w:val="D4D4D4"/>
+          <w:sz w:val="21"/>
+          <w:szCs w:val="21"/>
+          <w:lang w:val="en-US" w:eastAsia="pt-BR"/>
+        </w:rPr>
+        <w:t>        }</w:t>
+      </w:r>
+    </w:p>
+    <w:p>
+      <w:pPr>
+        <w:shd w:val="clear" w:color="auto" w:fill="1E1E1E"/>
+        <w:spacing w:after="0" w:line="285" w:lineRule="atLeast"/>
+        <w:rPr>
+          <w:rFonts w:ascii="Consolas" w:eastAsia="Times New Roman" w:hAnsi="Consolas" w:cs="Times New Roman"/>
+          <w:color w:val="D4D4D4"/>
+          <w:sz w:val="21"/>
+          <w:szCs w:val="21"/>
+          <w:lang w:val="en-US" w:eastAsia="pt-BR"/>
+        </w:rPr>
+      </w:pPr>
+    </w:p>
+    <w:p>
+      <w:pPr>
+        <w:shd w:val="clear" w:color="auto" w:fill="1E1E1E"/>
+        <w:spacing w:after="0" w:line="285" w:lineRule="atLeast"/>
+        <w:rPr>
+          <w:rFonts w:ascii="Consolas" w:eastAsia="Times New Roman" w:hAnsi="Consolas" w:cs="Times New Roman"/>
+          <w:color w:val="D4D4D4"/>
+          <w:sz w:val="21"/>
+          <w:szCs w:val="21"/>
+          <w:lang w:val="en-US" w:eastAsia="pt-BR"/>
+        </w:rPr>
+      </w:pPr>
+      <w:proofErr w:type="spellStart"/>
+      <w:proofErr w:type="gramStart"/>
+      <w:r>
+        <w:rPr>
+          <w:rFonts w:ascii="Consolas" w:eastAsia="Times New Roman" w:hAnsi="Consolas" w:cs="Times New Roman"/>
+          <w:color w:val="D7BA7D"/>
+          <w:sz w:val="21"/>
+          <w:szCs w:val="21"/>
+          <w:lang w:val="en-US" w:eastAsia="pt-BR"/>
         </w:rPr>
         <w:t>thead</w:t>
       </w:r>
       <w:proofErr w:type="spellEnd"/>
-      <w:r>
-        <w:rPr>
-          <w:rFonts w:ascii="Arial" w:hAnsi="Arial" w:cs="Arial"/>
-          <w:color w:val="1B1B1B"/>
-          <w:sz w:val="24"/>
-          <w:szCs w:val="24"/>
-          <w:shd w:val="clear" w:color="auto" w:fill="FFFFFF"/>
-        </w:rPr>
-        <w:t>&gt;. É a legenda/título da tabela e aparece logo acima, mas fora da tabela</w:t>
-      </w:r>
-    </w:p>
-    <w:p>
-      <w:pPr>
-        <w:ind w:left="-851"/>
-        <w:rPr>
-          <w:rFonts w:ascii="Arial" w:hAnsi="Arial" w:cs="Arial"/>
-          <w:color w:val="1B1B1B"/>
-          <w:sz w:val="24"/>
-          <w:szCs w:val="24"/>
-          <w:shd w:val="clear" w:color="auto" w:fill="FFFFFF"/>
-        </w:rPr>
-      </w:pPr>
-    </w:p>
-    <w:p>
-      <w:pPr>
-        <w:ind w:hanging="993"/>
-        <w:rPr>
-          <w:rFonts w:ascii="Arial" w:hAnsi="Arial" w:cs="Arial"/>
-          <w:color w:val="1B1B1B"/>
-          <w:sz w:val="24"/>
-          <w:szCs w:val="24"/>
-          <w:shd w:val="clear" w:color="auto" w:fill="FFFFFF"/>
-        </w:rPr>
-      </w:pPr>
-    </w:p>
-    <w:p>
-      <w:pPr>
-        <w:ind w:hanging="993"/>
-        <w:rPr>
-          <w:rFonts w:ascii="Arial" w:hAnsi="Arial" w:cs="Arial"/>
-          <w:color w:val="1B1B1B"/>
-          <w:sz w:val="24"/>
-          <w:szCs w:val="24"/>
-          <w:shd w:val="clear" w:color="auto" w:fill="FFFFFF"/>
-        </w:rPr>
-      </w:pPr>
-    </w:p>
-    <w:p>
-      <w:pPr>
-        <w:ind w:hanging="993"/>
-        <w:rPr>
-          <w:rFonts w:ascii="Arial" w:hAnsi="Arial" w:cs="Arial"/>
-          <w:color w:val="1B1B1B"/>
-          <w:shd w:val="clear" w:color="auto" w:fill="FFFFFF"/>
-        </w:rPr>
-      </w:pPr>
-    </w:p>
-    <w:p>
-      <w:pPr>
-        <w:rPr>
-          <w:rFonts w:ascii="Arial" w:hAnsi="Arial" w:cs="Arial"/>
-          <w:color w:val="1B1B1B"/>
-          <w:shd w:val="clear" w:color="auto" w:fill="FFFFFF"/>
+      <w:proofErr w:type="gramEnd"/>
+      <w:r>
+        <w:rPr>
+          <w:rFonts w:ascii="Consolas" w:eastAsia="Times New Roman" w:hAnsi="Consolas" w:cs="Times New Roman"/>
+          <w:color w:val="D4D4D4"/>
+          <w:sz w:val="21"/>
+          <w:szCs w:val="21"/>
+          <w:lang w:val="en-US" w:eastAsia="pt-BR"/>
+        </w:rPr>
+        <w:t xml:space="preserve"> {</w:t>
+      </w:r>
+    </w:p>
+    <w:p>
+      <w:pPr>
+        <w:shd w:val="clear" w:color="auto" w:fill="1E1E1E"/>
+        <w:spacing w:after="0" w:line="285" w:lineRule="atLeast"/>
+        <w:rPr>
+          <w:rFonts w:ascii="Consolas" w:eastAsia="Times New Roman" w:hAnsi="Consolas" w:cs="Times New Roman"/>
+          <w:color w:val="D4D4D4"/>
+          <w:sz w:val="21"/>
+          <w:szCs w:val="21"/>
+          <w:lang w:val="en-US" w:eastAsia="pt-BR"/>
+        </w:rPr>
+      </w:pPr>
+      <w:r>
+        <w:rPr>
+          <w:rFonts w:ascii="Consolas" w:eastAsia="Times New Roman" w:hAnsi="Consolas" w:cs="Times New Roman"/>
+          <w:color w:val="D4D4D4"/>
+          <w:sz w:val="21"/>
+          <w:szCs w:val="21"/>
+          <w:lang w:val="en-US" w:eastAsia="pt-BR"/>
+        </w:rPr>
+        <w:t xml:space="preserve">            </w:t>
+      </w:r>
+      <w:proofErr w:type="gramStart"/>
+      <w:r>
+        <w:rPr>
+          <w:rFonts w:ascii="Consolas" w:eastAsia="Times New Roman" w:hAnsi="Consolas" w:cs="Times New Roman"/>
+          <w:color w:val="9CDCFE"/>
+          <w:sz w:val="21"/>
+          <w:szCs w:val="21"/>
+          <w:lang w:val="en-US" w:eastAsia="pt-BR"/>
+        </w:rPr>
+        <w:t>position</w:t>
+      </w:r>
+      <w:proofErr w:type="gramEnd"/>
+      <w:r>
+        <w:rPr>
+          <w:rFonts w:ascii="Consolas" w:eastAsia="Times New Roman" w:hAnsi="Consolas" w:cs="Times New Roman"/>
+          <w:color w:val="D4D4D4"/>
+          <w:sz w:val="21"/>
+          <w:szCs w:val="21"/>
+          <w:lang w:val="en-US" w:eastAsia="pt-BR"/>
+        </w:rPr>
+        <w:t xml:space="preserve">: </w:t>
+      </w:r>
+      <w:r>
+        <w:rPr>
+          <w:rFonts w:ascii="Consolas" w:eastAsia="Times New Roman" w:hAnsi="Consolas" w:cs="Times New Roman"/>
+          <w:color w:val="CE9178"/>
+          <w:sz w:val="21"/>
+          <w:szCs w:val="21"/>
+          <w:lang w:val="en-US" w:eastAsia="pt-BR"/>
+        </w:rPr>
+        <w:t>sticky</w:t>
+      </w:r>
+      <w:r>
+        <w:rPr>
+          <w:rFonts w:ascii="Consolas" w:eastAsia="Times New Roman" w:hAnsi="Consolas" w:cs="Times New Roman"/>
+          <w:color w:val="D4D4D4"/>
+          <w:sz w:val="21"/>
+          <w:szCs w:val="21"/>
+          <w:lang w:val="en-US" w:eastAsia="pt-BR"/>
+        </w:rPr>
+        <w:t>;</w:t>
+      </w:r>
+    </w:p>
+    <w:p>
+      <w:pPr>
+        <w:shd w:val="clear" w:color="auto" w:fill="1E1E1E"/>
+        <w:spacing w:after="0" w:line="285" w:lineRule="atLeast"/>
+        <w:rPr>
+          <w:rFonts w:ascii="Consolas" w:eastAsia="Times New Roman" w:hAnsi="Consolas" w:cs="Times New Roman"/>
+          <w:color w:val="D4D4D4"/>
+          <w:sz w:val="21"/>
+          <w:szCs w:val="21"/>
+          <w:lang w:eastAsia="pt-BR"/>
+        </w:rPr>
+      </w:pPr>
+      <w:r>
+        <w:rPr>
+          <w:rFonts w:ascii="Consolas" w:eastAsia="Times New Roman" w:hAnsi="Consolas" w:cs="Times New Roman"/>
+          <w:color w:val="D4D4D4"/>
+          <w:sz w:val="21"/>
+          <w:szCs w:val="21"/>
+          <w:lang w:val="en-US" w:eastAsia="pt-BR"/>
+        </w:rPr>
+        <w:t xml:space="preserve">            </w:t>
+      </w:r>
+      <w:proofErr w:type="gramStart"/>
+      <w:r>
+        <w:rPr>
+          <w:rFonts w:ascii="Consolas" w:eastAsia="Times New Roman" w:hAnsi="Consolas" w:cs="Times New Roman"/>
+          <w:color w:val="9CDCFE"/>
+          <w:sz w:val="21"/>
+          <w:szCs w:val="21"/>
+          <w:lang w:eastAsia="pt-BR"/>
+        </w:rPr>
+        <w:t>top</w:t>
+      </w:r>
+      <w:proofErr w:type="gramEnd"/>
+      <w:r>
+        <w:rPr>
+          <w:rFonts w:ascii="Consolas" w:eastAsia="Times New Roman" w:hAnsi="Consolas" w:cs="Times New Roman"/>
+          <w:color w:val="D4D4D4"/>
+          <w:sz w:val="21"/>
+          <w:szCs w:val="21"/>
+          <w:lang w:eastAsia="pt-BR"/>
+        </w:rPr>
+        <w:t xml:space="preserve">: </w:t>
+      </w:r>
+      <w:r>
+        <w:rPr>
+          <w:rFonts w:ascii="Consolas" w:eastAsia="Times New Roman" w:hAnsi="Consolas" w:cs="Times New Roman"/>
+          <w:color w:val="B5CEA8"/>
+          <w:sz w:val="21"/>
+          <w:szCs w:val="21"/>
+          <w:lang w:eastAsia="pt-BR"/>
+        </w:rPr>
+        <w:t>-1px</w:t>
+      </w:r>
+      <w:r>
+        <w:rPr>
+          <w:rFonts w:ascii="Consolas" w:eastAsia="Times New Roman" w:hAnsi="Consolas" w:cs="Times New Roman"/>
+          <w:color w:val="D4D4D4"/>
+          <w:sz w:val="21"/>
+          <w:szCs w:val="21"/>
+          <w:lang w:eastAsia="pt-BR"/>
+        </w:rPr>
+        <w:t>;</w:t>
+      </w:r>
+    </w:p>
+    <w:p>
+      <w:pPr>
+        <w:shd w:val="clear" w:color="auto" w:fill="1E1E1E"/>
+        <w:spacing w:after="0" w:line="285" w:lineRule="atLeast"/>
+        <w:rPr>
+          <w:rFonts w:ascii="Consolas" w:eastAsia="Times New Roman" w:hAnsi="Consolas" w:cs="Times New Roman"/>
+          <w:color w:val="D4D4D4"/>
+          <w:sz w:val="21"/>
+          <w:szCs w:val="21"/>
+          <w:lang w:eastAsia="pt-BR"/>
+        </w:rPr>
+      </w:pPr>
+      <w:r>
+        <w:rPr>
+          <w:rFonts w:ascii="Consolas" w:eastAsia="Times New Roman" w:hAnsi="Consolas" w:cs="Times New Roman"/>
+          <w:color w:val="D4D4D4"/>
+          <w:sz w:val="21"/>
+          <w:szCs w:val="21"/>
+          <w:lang w:eastAsia="pt-BR"/>
+        </w:rPr>
+        <w:t>        }</w:t>
+      </w:r>
+    </w:p>
+    <w:p>
+      <w:pPr>
+        <w:rPr>
+          <w:rFonts w:ascii="Arial" w:hAnsi="Arial" w:cs="Arial"/>
+          <w:color w:val="1B1B1B"/>
+          <w:sz w:val="24"/>
+          <w:szCs w:val="24"/>
+          <w:shd w:val="clear" w:color="auto" w:fill="FFFFFF"/>
+          <w:lang w:val="en-US"/>
+        </w:rPr>
+      </w:pPr>
+    </w:p>
+    <w:p>
+      <w:pPr>
+        <w:ind w:hanging="993"/>
+        <w:rPr>
+          <w:rFonts w:ascii="Arial" w:hAnsi="Arial" w:cs="Arial"/>
+          <w:color w:val="1B1B1B"/>
+          <w:sz w:val="24"/>
+          <w:szCs w:val="24"/>
+          <w:shd w:val="clear" w:color="auto" w:fill="FFFFFF"/>
+          <w:lang w:val="en-US"/>
+        </w:rPr>
+      </w:pPr>
+    </w:p>
+    <w:p>
+      <w:pPr>
+        <w:ind w:hanging="993"/>
+        <w:rPr>
+          <w:rFonts w:ascii="Arial" w:hAnsi="Arial" w:cs="Arial"/>
+          <w:color w:val="1B1B1B"/>
+          <w:sz w:val="24"/>
+          <w:szCs w:val="24"/>
+          <w:shd w:val="clear" w:color="auto" w:fill="FFFFFF"/>
+          <w:lang w:val="en-US"/>
+        </w:rPr>
+      </w:pPr>
+    </w:p>
+    <w:p>
+      <w:pPr>
+        <w:ind w:hanging="993"/>
+        <w:rPr>
+          <w:rFonts w:ascii="Arial" w:hAnsi="Arial" w:cs="Arial"/>
+          <w:color w:val="1B1B1B"/>
+          <w:shd w:val="clear" w:color="auto" w:fill="FFFFFF"/>
+          <w:lang w:val="en-US"/>
+        </w:rPr>
+      </w:pPr>
+    </w:p>
+    <w:p>
+      <w:pPr>
+        <w:rPr>
+          <w:rFonts w:ascii="Arial" w:hAnsi="Arial" w:cs="Arial"/>
+          <w:color w:val="1B1B1B"/>
+          <w:shd w:val="clear" w:color="auto" w:fill="FFFFFF"/>
+          <w:lang w:val="en-US"/>
         </w:rPr>
       </w:pPr>
     </w:p>
@@ -14083,7 +14588,7 @@
 </file>
 
 <file path=customXml/itemProps1.xml><?xml version="1.0" encoding="utf-8"?>
-<ds:datastoreItem xmlns:ds="http://schemas.openxmlformats.org/officeDocument/2006/customXml" ds:itemID="{0BA7BEAE-68C6-4300-A52C-104FF0D835C9}">
+<ds:datastoreItem xmlns:ds="http://schemas.openxmlformats.org/officeDocument/2006/customXml" ds:itemID="{892CF761-A3C4-4F63-B8FE-6ABD86D78364}">
   <ds:schemaRefs>
     <ds:schemaRef ds:uri="http://schemas.openxmlformats.org/officeDocument/2006/bibliography"/>
   </ds:schemaRefs>

</xml_diff>

<commit_message>
Fiz os 3 desafios
</commit_message>
<xml_diff>
--- a/Anotações gerais.docx
+++ b/Anotações gerais.docx
@@ -3622,23 +3622,38 @@
         <w:rPr>
           <w:rFonts w:ascii="Arial" w:hAnsi="Arial" w:cs="Arial"/>
           <w:b/>
-          <w:lang w:val="en-US"/>
-        </w:rPr>
-      </w:pPr>
-      <w:r>
-        <w:rPr>
-          <w:rFonts w:ascii="Arial" w:hAnsi="Arial" w:cs="Arial"/>
-          <w:b/>
-          <w:lang w:val="en-US"/>
-        </w:rPr>
-        <w:t xml:space="preserve">&lt;video </w:t>
-      </w:r>
-      <w:proofErr w:type="spellStart"/>
-      <w:r>
-        <w:rPr>
-          <w:rFonts w:ascii="Arial" w:hAnsi="Arial" w:cs="Arial"/>
-          <w:b/>
-          <w:lang w:val="en-US"/>
+        </w:rPr>
+      </w:pPr>
+      <w:r>
+        <w:rPr>
+          <w:rFonts w:ascii="Arial" w:hAnsi="Arial" w:cs="Arial"/>
+          <w:b/>
+        </w:rPr>
+        <w:t>&lt;</w:t>
+      </w:r>
+      <w:proofErr w:type="spellStart"/>
+      <w:proofErr w:type="gramStart"/>
+      <w:r>
+        <w:rPr>
+          <w:rFonts w:ascii="Arial" w:hAnsi="Arial" w:cs="Arial"/>
+          <w:b/>
+        </w:rPr>
+        <w:t>video</w:t>
+      </w:r>
+      <w:proofErr w:type="spellEnd"/>
+      <w:proofErr w:type="gramEnd"/>
+      <w:r>
+        <w:rPr>
+          <w:rFonts w:ascii="Arial" w:hAnsi="Arial" w:cs="Arial"/>
+          <w:b/>
+        </w:rPr>
+        <w:t xml:space="preserve"> </w:t>
+      </w:r>
+      <w:proofErr w:type="spellStart"/>
+      <w:r>
+        <w:rPr>
+          <w:rFonts w:ascii="Arial" w:hAnsi="Arial" w:cs="Arial"/>
+          <w:b/>
         </w:rPr>
         <w:t>src</w:t>
       </w:r>
@@ -3647,16 +3662,62 @@
         <w:rPr>
           <w:rFonts w:ascii="Arial" w:hAnsi="Arial" w:cs="Arial"/>
           <w:b/>
-          <w:lang w:val="en-US"/>
-        </w:rPr>
-        <w:t xml:space="preserve">="video.mp4" width="800" poster="" controls </w:t>
-      </w:r>
-      <w:proofErr w:type="spellStart"/>
-      <w:r>
-        <w:rPr>
-          <w:rFonts w:ascii="Arial" w:hAnsi="Arial" w:cs="Arial"/>
-          <w:b/>
-          <w:lang w:val="en-US"/>
+        </w:rPr>
+        <w:t xml:space="preserve">="video.mp4" </w:t>
+      </w:r>
+      <w:proofErr w:type="spellStart"/>
+      <w:r>
+        <w:rPr>
+          <w:rFonts w:ascii="Arial" w:hAnsi="Arial" w:cs="Arial"/>
+          <w:b/>
+        </w:rPr>
+        <w:t>width</w:t>
+      </w:r>
+      <w:proofErr w:type="spellEnd"/>
+      <w:r>
+        <w:rPr>
+          <w:rFonts w:ascii="Arial" w:hAnsi="Arial" w:cs="Arial"/>
+          <w:b/>
+        </w:rPr>
+        <w:t xml:space="preserve">="800" </w:t>
+      </w:r>
+      <w:proofErr w:type="spellStart"/>
+      <w:r>
+        <w:rPr>
+          <w:rFonts w:ascii="Arial" w:hAnsi="Arial" w:cs="Arial"/>
+          <w:b/>
+        </w:rPr>
+        <w:t>poster</w:t>
+      </w:r>
+      <w:proofErr w:type="spellEnd"/>
+      <w:r>
+        <w:rPr>
+          <w:rFonts w:ascii="Arial" w:hAnsi="Arial" w:cs="Arial"/>
+          <w:b/>
+        </w:rPr>
+        <w:t xml:space="preserve">="" </w:t>
+      </w:r>
+      <w:proofErr w:type="spellStart"/>
+      <w:r>
+        <w:rPr>
+          <w:rFonts w:ascii="Arial" w:hAnsi="Arial" w:cs="Arial"/>
+          <w:b/>
+        </w:rPr>
+        <w:t>controls</w:t>
+      </w:r>
+      <w:proofErr w:type="spellEnd"/>
+      <w:r>
+        <w:rPr>
+          <w:rFonts w:ascii="Arial" w:hAnsi="Arial" w:cs="Arial"/>
+          <w:b/>
+        </w:rPr>
+        <w:t xml:space="preserve"> </w:t>
+      </w:r>
+      <w:proofErr w:type="spellStart"/>
+      <w:r>
+        <w:rPr>
+          <w:rFonts w:ascii="Arial" w:hAnsi="Arial" w:cs="Arial"/>
+          <w:b/>
         </w:rPr>
         <w:t>autoplay</w:t>
       </w:r>
@@ -3665,9 +3726,24 @@
         <w:rPr>
           <w:rFonts w:ascii="Arial" w:hAnsi="Arial" w:cs="Arial"/>
           <w:b/>
-          <w:lang w:val="en-US"/>
-        </w:rPr>
-        <w:t xml:space="preserve"> loop&gt;&lt;/video&gt;</w:t>
+        </w:rPr>
+        <w:t xml:space="preserve"> loop&gt;&lt;/</w:t>
+      </w:r>
+      <w:proofErr w:type="spellStart"/>
+      <w:r>
+        <w:rPr>
+          <w:rFonts w:ascii="Arial" w:hAnsi="Arial" w:cs="Arial"/>
+          <w:b/>
+        </w:rPr>
+        <w:t>video</w:t>
+      </w:r>
+      <w:proofErr w:type="spellEnd"/>
+      <w:r>
+        <w:rPr>
+          <w:rFonts w:ascii="Arial" w:hAnsi="Arial" w:cs="Arial"/>
+          <w:b/>
+        </w:rPr>
+        <w:t>&gt;</w:t>
       </w:r>
     </w:p>
     <w:p>
@@ -13048,6 +13124,7 @@
         </w:rPr>
         <w:t xml:space="preserve"> &gt; </w:t>
       </w:r>
+      <w:proofErr w:type="spellStart"/>
       <w:r>
         <w:rPr>
           <w:rFonts w:ascii="Consolas" w:eastAsia="Times New Roman" w:hAnsi="Consolas" w:cs="Times New Roman"/>
@@ -13058,6 +13135,7 @@
         </w:rPr>
         <w:t>tr:nth-child</w:t>
       </w:r>
+      <w:proofErr w:type="spellEnd"/>
       <w:r>
         <w:rPr>
           <w:rFonts w:ascii="Consolas" w:eastAsia="Times New Roman" w:hAnsi="Consolas" w:cs="Times New Roman"/>
@@ -13078,8 +13156,6 @@
         </w:rPr>
         <w:t>/odd/2n/2n-1</w:t>
       </w:r>
-      <w:bookmarkStart w:id="0" w:name="_GoBack"/>
-      <w:bookmarkEnd w:id="0"/>
       <w:r>
         <w:rPr>
           <w:rFonts w:ascii="Consolas" w:eastAsia="Times New Roman" w:hAnsi="Consolas" w:cs="Times New Roman"/>
@@ -13200,7 +13276,6 @@
           <w:sz w:val="24"/>
           <w:szCs w:val="24"/>
           <w:shd w:val="clear" w:color="auto" w:fill="FFFFFF"/>
-          <w:lang w:val="en-US"/>
         </w:rPr>
       </w:pPr>
     </w:p>
@@ -13475,7 +13550,7 @@
           <w:color w:val="D4D4D4"/>
           <w:sz w:val="21"/>
           <w:szCs w:val="21"/>
-          <w:lang w:eastAsia="pt-BR"/>
+          <w:lang w:val="en-US" w:eastAsia="pt-BR"/>
         </w:rPr>
       </w:pPr>
       <w:r>
@@ -13495,12 +13570,46 @@
           <w:color w:val="9CDCFE"/>
           <w:sz w:val="21"/>
           <w:szCs w:val="21"/>
-          <w:lang w:eastAsia="pt-BR"/>
+          <w:lang w:val="en-US" w:eastAsia="pt-BR"/>
         </w:rPr>
         <w:t>top</w:t>
       </w:r>
       <w:proofErr w:type="gramEnd"/>
       <w:r>
+        <w:rPr>
+          <w:rFonts w:ascii="Consolas" w:eastAsia="Times New Roman" w:hAnsi="Consolas" w:cs="Times New Roman"/>
+          <w:color w:val="D4D4D4"/>
+          <w:sz w:val="21"/>
+          <w:szCs w:val="21"/>
+          <w:lang w:val="en-US" w:eastAsia="pt-BR"/>
+        </w:rPr>
+        <w:t xml:space="preserve">: </w:t>
+      </w:r>
+      <w:r>
+        <w:rPr>
+          <w:rFonts w:ascii="Consolas" w:eastAsia="Times New Roman" w:hAnsi="Consolas" w:cs="Times New Roman"/>
+          <w:color w:val="B5CEA8"/>
+          <w:sz w:val="21"/>
+          <w:szCs w:val="21"/>
+          <w:lang w:val="en-US" w:eastAsia="pt-BR"/>
+        </w:rPr>
+        <w:t>-1px</w:t>
+      </w:r>
+      <w:r>
+        <w:rPr>
+          <w:rFonts w:ascii="Consolas" w:eastAsia="Times New Roman" w:hAnsi="Consolas" w:cs="Times New Roman"/>
+          <w:color w:val="D4D4D4"/>
+          <w:sz w:val="21"/>
+          <w:szCs w:val="21"/>
+          <w:lang w:val="en-US" w:eastAsia="pt-BR"/>
+        </w:rPr>
+        <w:t>;</w:t>
+      </w:r>
+    </w:p>
+    <w:p>
+      <w:pPr>
+        <w:shd w:val="clear" w:color="auto" w:fill="1E1E1E"/>
+        <w:spacing w:after="0" w:line="285" w:lineRule="atLeast"/>
         <w:rPr>
           <w:rFonts w:ascii="Consolas" w:eastAsia="Times New Roman" w:hAnsi="Consolas" w:cs="Times New Roman"/>
           <w:color w:val="D4D4D4"/>
@@ -13508,17 +13617,16 @@
           <w:szCs w:val="21"/>
           <w:lang w:eastAsia="pt-BR"/>
         </w:rPr>
-        <w:t xml:space="preserve">: </w:t>
-      </w:r>
+      </w:pPr>
       <w:r>
         <w:rPr>
           <w:rFonts w:ascii="Consolas" w:eastAsia="Times New Roman" w:hAnsi="Consolas" w:cs="Times New Roman"/>
-          <w:color w:val="B5CEA8"/>
+          <w:color w:val="D4D4D4"/>
           <w:sz w:val="21"/>
           <w:szCs w:val="21"/>
-          <w:lang w:eastAsia="pt-BR"/>
-        </w:rPr>
-        <w:t>-1px</w:t>
+          <w:lang w:val="en-US" w:eastAsia="pt-BR"/>
+        </w:rPr>
+        <w:t xml:space="preserve">        </w:t>
       </w:r>
       <w:r>
         <w:rPr>
@@ -13528,13 +13636,132 @@
           <w:szCs w:val="21"/>
           <w:lang w:eastAsia="pt-BR"/>
         </w:rPr>
-        <w:t>;</w:t>
+        <w:t>}</w:t>
+      </w:r>
+    </w:p>
+    <w:p>
+      <w:pPr>
+        <w:rPr>
+          <w:rFonts w:ascii="Arial" w:hAnsi="Arial" w:cs="Arial"/>
+          <w:color w:val="1B1B1B"/>
+          <w:sz w:val="24"/>
+          <w:szCs w:val="24"/>
+          <w:shd w:val="clear" w:color="auto" w:fill="FFFFFF"/>
+        </w:rPr>
+      </w:pPr>
+    </w:p>
+    <w:p>
+      <w:pPr>
+        <w:ind w:hanging="993"/>
+        <w:rPr>
+          <w:rFonts w:ascii="Arial" w:hAnsi="Arial" w:cs="Arial"/>
+          <w:color w:val="1B1B1B"/>
+          <w:sz w:val="24"/>
+          <w:szCs w:val="24"/>
+          <w:shd w:val="clear" w:color="auto" w:fill="FFFFFF"/>
+        </w:rPr>
+      </w:pPr>
+    </w:p>
+    <w:p>
+      <w:pPr>
+        <w:ind w:hanging="993"/>
+        <w:rPr>
+          <w:rFonts w:ascii="Arial" w:hAnsi="Arial" w:cs="Arial"/>
+          <w:b/>
+          <w:color w:val="1B1B1B"/>
+          <w:sz w:val="24"/>
+          <w:szCs w:val="24"/>
+          <w:shd w:val="clear" w:color="auto" w:fill="FFFFFF"/>
+        </w:rPr>
+      </w:pPr>
+      <w:r>
+        <w:rPr>
+          <w:rFonts w:ascii="Arial" w:hAnsi="Arial" w:cs="Arial"/>
+          <w:b/>
+          <w:color w:val="1B1B1B"/>
+          <w:sz w:val="24"/>
+          <w:szCs w:val="24"/>
+          <w:shd w:val="clear" w:color="auto" w:fill="FFFFFF"/>
+        </w:rPr>
+        <w:t>MESCLAGEM DE CÉLULAS</w:t>
+      </w:r>
+    </w:p>
+    <w:p>
+      <w:pPr>
+        <w:ind w:hanging="993"/>
+        <w:rPr>
+          <w:rFonts w:ascii="Arial" w:hAnsi="Arial" w:cs="Arial"/>
+          <w:color w:val="1B1B1B"/>
+          <w:shd w:val="clear" w:color="auto" w:fill="FFFFFF"/>
+        </w:rPr>
+      </w:pPr>
+      <w:r>
+        <w:rPr>
+          <w:rFonts w:ascii="Arial" w:hAnsi="Arial" w:cs="Arial"/>
+          <w:color w:val="1B1B1B"/>
+          <w:shd w:val="clear" w:color="auto" w:fill="FFFFFF"/>
+        </w:rPr>
+        <w:t>Existem expansões em forma de coluna e em forma de linha</w:t>
+      </w:r>
+      <w:r>
+        <w:rPr>
+          <w:rFonts w:ascii="Arial" w:hAnsi="Arial" w:cs="Arial"/>
+          <w:color w:val="1B1B1B"/>
+          <w:shd w:val="clear" w:color="auto" w:fill="FFFFFF"/>
+        </w:rPr>
+        <w:t xml:space="preserve">. </w:t>
+      </w:r>
+      <w:proofErr w:type="spellStart"/>
+      <w:r>
+        <w:rPr>
+          <w:rFonts w:ascii="Arial" w:hAnsi="Arial" w:cs="Arial"/>
+          <w:color w:val="1B1B1B"/>
+          <w:shd w:val="clear" w:color="auto" w:fill="FFFFFF"/>
+        </w:rPr>
+        <w:t>Ex</w:t>
+      </w:r>
+      <w:proofErr w:type="spellEnd"/>
+      <w:r>
+        <w:rPr>
+          <w:rFonts w:ascii="Arial" w:hAnsi="Arial" w:cs="Arial"/>
+          <w:color w:val="1B1B1B"/>
+          <w:shd w:val="clear" w:color="auto" w:fill="FFFFFF"/>
+        </w:rPr>
+        <w:t>:</w:t>
+      </w:r>
+    </w:p>
+    <w:p>
+      <w:pPr>
+        <w:ind w:hanging="993"/>
+        <w:rPr>
+          <w:rFonts w:ascii="Arial" w:hAnsi="Arial" w:cs="Arial"/>
+          <w:b/>
+          <w:color w:val="1B1B1B"/>
+          <w:shd w:val="clear" w:color="auto" w:fill="FFFFFF"/>
+        </w:rPr>
+      </w:pPr>
+      <w:r>
+        <w:rPr>
+          <w:rFonts w:ascii="Arial" w:hAnsi="Arial" w:cs="Arial"/>
+          <w:color w:val="1B1B1B"/>
+          <w:shd w:val="clear" w:color="auto" w:fill="FFFFFF"/>
+        </w:rPr>
+        <w:tab/>
+      </w:r>
+      <w:r>
+        <w:rPr>
+          <w:rFonts w:ascii="Arial" w:hAnsi="Arial" w:cs="Arial"/>
+          <w:b/>
+          <w:color w:val="1B1B1B"/>
+          <w:shd w:val="clear" w:color="auto" w:fill="FFFFFF"/>
+        </w:rPr>
+        <w:t>Coluna</w:t>
       </w:r>
     </w:p>
     <w:p>
       <w:pPr>
         <w:shd w:val="clear" w:color="auto" w:fill="1E1E1E"/>
-        <w:spacing w:after="0" w:line="285" w:lineRule="atLeast"/>
+        <w:spacing w:line="285" w:lineRule="atLeast"/>
         <w:rPr>
           <w:rFonts w:ascii="Consolas" w:eastAsia="Times New Roman" w:hAnsi="Consolas" w:cs="Times New Roman"/>
           <w:color w:val="D4D4D4"/>
@@ -13546,72 +13773,331 @@
       <w:r>
         <w:rPr>
           <w:rFonts w:ascii="Consolas" w:eastAsia="Times New Roman" w:hAnsi="Consolas" w:cs="Times New Roman"/>
+          <w:color w:val="808080"/>
+          <w:sz w:val="21"/>
+          <w:szCs w:val="21"/>
+          <w:lang w:eastAsia="pt-BR"/>
+        </w:rPr>
+        <w:t>&lt;</w:t>
+      </w:r>
+      <w:proofErr w:type="spellStart"/>
+      <w:proofErr w:type="gramStart"/>
+      <w:r>
+        <w:rPr>
+          <w:rFonts w:ascii="Consolas" w:eastAsia="Times New Roman" w:hAnsi="Consolas" w:cs="Times New Roman"/>
+          <w:color w:val="569CD6"/>
+          <w:sz w:val="21"/>
+          <w:szCs w:val="21"/>
+          <w:lang w:eastAsia="pt-BR"/>
+        </w:rPr>
+        <w:t>td</w:t>
+      </w:r>
+      <w:proofErr w:type="spellEnd"/>
+      <w:proofErr w:type="gramEnd"/>
+      <w:r>
+        <w:rPr>
+          <w:rFonts w:ascii="Consolas" w:eastAsia="Times New Roman" w:hAnsi="Consolas" w:cs="Times New Roman"/>
           <w:color w:val="D4D4D4"/>
           <w:sz w:val="21"/>
           <w:szCs w:val="21"/>
           <w:lang w:eastAsia="pt-BR"/>
         </w:rPr>
-        <w:t>        }</w:t>
-      </w:r>
-    </w:p>
-    <w:p>
-      <w:pPr>
-        <w:rPr>
-          <w:rFonts w:ascii="Arial" w:hAnsi="Arial" w:cs="Arial"/>
-          <w:color w:val="1B1B1B"/>
-          <w:sz w:val="24"/>
-          <w:szCs w:val="24"/>
-          <w:shd w:val="clear" w:color="auto" w:fill="FFFFFF"/>
-          <w:lang w:val="en-US"/>
-        </w:rPr>
-      </w:pPr>
-    </w:p>
-    <w:p>
-      <w:pPr>
-        <w:ind w:hanging="993"/>
-        <w:rPr>
-          <w:rFonts w:ascii="Arial" w:hAnsi="Arial" w:cs="Arial"/>
-          <w:color w:val="1B1B1B"/>
-          <w:sz w:val="24"/>
-          <w:szCs w:val="24"/>
-          <w:shd w:val="clear" w:color="auto" w:fill="FFFFFF"/>
-          <w:lang w:val="en-US"/>
-        </w:rPr>
-      </w:pPr>
-    </w:p>
-    <w:p>
-      <w:pPr>
-        <w:ind w:hanging="993"/>
-        <w:rPr>
-          <w:rFonts w:ascii="Arial" w:hAnsi="Arial" w:cs="Arial"/>
-          <w:color w:val="1B1B1B"/>
-          <w:sz w:val="24"/>
-          <w:szCs w:val="24"/>
-          <w:shd w:val="clear" w:color="auto" w:fill="FFFFFF"/>
-          <w:lang w:val="en-US"/>
-        </w:rPr>
-      </w:pPr>
-    </w:p>
-    <w:p>
-      <w:pPr>
-        <w:ind w:hanging="993"/>
-        <w:rPr>
-          <w:rFonts w:ascii="Arial" w:hAnsi="Arial" w:cs="Arial"/>
-          <w:color w:val="1B1B1B"/>
-          <w:shd w:val="clear" w:color="auto" w:fill="FFFFFF"/>
-          <w:lang w:val="en-US"/>
-        </w:rPr>
-      </w:pPr>
-    </w:p>
-    <w:p>
-      <w:pPr>
-        <w:rPr>
-          <w:rFonts w:ascii="Arial" w:hAnsi="Arial" w:cs="Arial"/>
-          <w:color w:val="1B1B1B"/>
-          <w:shd w:val="clear" w:color="auto" w:fill="FFFFFF"/>
-          <w:lang w:val="en-US"/>
-        </w:rPr>
-      </w:pPr>
+        <w:t xml:space="preserve"> </w:t>
+      </w:r>
+      <w:proofErr w:type="spellStart"/>
+      <w:r>
+        <w:rPr>
+          <w:rFonts w:ascii="Consolas" w:eastAsia="Times New Roman" w:hAnsi="Consolas" w:cs="Times New Roman"/>
+          <w:color w:val="9CDCFE"/>
+          <w:sz w:val="21"/>
+          <w:szCs w:val="21"/>
+          <w:lang w:eastAsia="pt-BR"/>
+        </w:rPr>
+        <w:t>colspan</w:t>
+      </w:r>
+      <w:proofErr w:type="spellEnd"/>
+      <w:r>
+        <w:rPr>
+          <w:rFonts w:ascii="Consolas" w:eastAsia="Times New Roman" w:hAnsi="Consolas" w:cs="Times New Roman"/>
+          <w:color w:val="D4D4D4"/>
+          <w:sz w:val="21"/>
+          <w:szCs w:val="21"/>
+          <w:lang w:eastAsia="pt-BR"/>
+        </w:rPr>
+        <w:t>=</w:t>
+      </w:r>
+      <w:r>
+        <w:rPr>
+          <w:rFonts w:ascii="Consolas" w:eastAsia="Times New Roman" w:hAnsi="Consolas" w:cs="Times New Roman"/>
+          <w:color w:val="CE9178"/>
+          <w:sz w:val="21"/>
+          <w:szCs w:val="21"/>
+          <w:lang w:eastAsia="pt-BR"/>
+        </w:rPr>
+        <w:t>"2"</w:t>
+      </w:r>
+      <w:r>
+        <w:rPr>
+          <w:rFonts w:ascii="Consolas" w:eastAsia="Times New Roman" w:hAnsi="Consolas" w:cs="Times New Roman"/>
+          <w:color w:val="808080"/>
+          <w:sz w:val="21"/>
+          <w:szCs w:val="21"/>
+          <w:lang w:eastAsia="pt-BR"/>
+        </w:rPr>
+        <w:t>&gt;</w:t>
+      </w:r>
+      <w:r>
+        <w:rPr>
+          <w:rFonts w:ascii="Consolas" w:eastAsia="Times New Roman" w:hAnsi="Consolas" w:cs="Times New Roman"/>
+          <w:color w:val="D4D4D4"/>
+          <w:sz w:val="21"/>
+          <w:szCs w:val="21"/>
+          <w:lang w:eastAsia="pt-BR"/>
+        </w:rPr>
+        <w:t>B</w:t>
+      </w:r>
+      <w:r>
+        <w:rPr>
+          <w:rFonts w:ascii="Consolas" w:eastAsia="Times New Roman" w:hAnsi="Consolas" w:cs="Times New Roman"/>
+          <w:color w:val="808080"/>
+          <w:sz w:val="21"/>
+          <w:szCs w:val="21"/>
+          <w:lang w:eastAsia="pt-BR"/>
+        </w:rPr>
+        <w:t>&lt;/</w:t>
+      </w:r>
+      <w:proofErr w:type="spellStart"/>
+      <w:r>
+        <w:rPr>
+          <w:rFonts w:ascii="Consolas" w:eastAsia="Times New Roman" w:hAnsi="Consolas" w:cs="Times New Roman"/>
+          <w:color w:val="569CD6"/>
+          <w:sz w:val="21"/>
+          <w:szCs w:val="21"/>
+          <w:lang w:eastAsia="pt-BR"/>
+        </w:rPr>
+        <w:t>td</w:t>
+      </w:r>
+      <w:proofErr w:type="spellEnd"/>
+      <w:r>
+        <w:rPr>
+          <w:rFonts w:ascii="Consolas" w:eastAsia="Times New Roman" w:hAnsi="Consolas" w:cs="Times New Roman"/>
+          <w:color w:val="808080"/>
+          <w:sz w:val="21"/>
+          <w:szCs w:val="21"/>
+          <w:lang w:eastAsia="pt-BR"/>
+        </w:rPr>
+        <w:t>&gt;</w:t>
+      </w:r>
+    </w:p>
+    <w:p>
+      <w:pPr>
+        <w:ind w:hanging="993"/>
+        <w:rPr>
+          <w:rFonts w:ascii="Arial" w:hAnsi="Arial" w:cs="Arial"/>
+          <w:color w:val="1B1B1B"/>
+          <w:shd w:val="clear" w:color="auto" w:fill="FFFFFF"/>
+        </w:rPr>
+      </w:pPr>
+      <w:r>
+        <w:rPr>
+          <w:rFonts w:ascii="Arial" w:hAnsi="Arial" w:cs="Arial"/>
+          <w:color w:val="1B1B1B"/>
+          <w:shd w:val="clear" w:color="auto" w:fill="FFFFFF"/>
+          <w:lang w:val="en-US"/>
+        </w:rPr>
+        <w:tab/>
+      </w:r>
+      <w:r>
+        <w:rPr>
+          <w:rFonts w:ascii="Arial" w:hAnsi="Arial" w:cs="Arial"/>
+          <w:color w:val="1B1B1B"/>
+          <w:shd w:val="clear" w:color="auto" w:fill="FFFFFF"/>
+        </w:rPr>
+        <w:t>2 = número de colunas que B ocupar</w:t>
+      </w:r>
+      <w:r>
+        <w:rPr>
+          <w:rFonts w:ascii="Arial" w:hAnsi="Arial" w:cs="Arial"/>
+          <w:color w:val="1B1B1B"/>
+          <w:shd w:val="clear" w:color="auto" w:fill="FFFFFF"/>
+        </w:rPr>
+        <w:t>á</w:t>
+      </w:r>
+    </w:p>
+    <w:p>
+      <w:pPr>
+        <w:rPr>
+          <w:rFonts w:ascii="Arial" w:hAnsi="Arial" w:cs="Arial"/>
+          <w:b/>
+          <w:color w:val="1B1B1B"/>
+          <w:shd w:val="clear" w:color="auto" w:fill="FFFFFF"/>
+          <w:lang w:val="en-US"/>
+        </w:rPr>
+      </w:pPr>
+      <w:proofErr w:type="spellStart"/>
+      <w:r>
+        <w:rPr>
+          <w:rFonts w:ascii="Arial" w:hAnsi="Arial" w:cs="Arial"/>
+          <w:b/>
+          <w:color w:val="1B1B1B"/>
+          <w:shd w:val="clear" w:color="auto" w:fill="FFFFFF"/>
+          <w:lang w:val="en-US"/>
+        </w:rPr>
+        <w:t>Linha</w:t>
+      </w:r>
+      <w:bookmarkStart w:id="0" w:name="_GoBack"/>
+      <w:bookmarkEnd w:id="0"/>
+      <w:proofErr w:type="spellEnd"/>
+    </w:p>
+    <w:p>
+      <w:pPr>
+        <w:shd w:val="clear" w:color="auto" w:fill="1E1E1E"/>
+        <w:spacing w:after="0" w:line="285" w:lineRule="atLeast"/>
+        <w:rPr>
+          <w:rFonts w:ascii="Consolas" w:eastAsia="Times New Roman" w:hAnsi="Consolas" w:cs="Times New Roman"/>
+          <w:color w:val="D4D4D4"/>
+          <w:sz w:val="21"/>
+          <w:szCs w:val="21"/>
+          <w:lang w:val="en-US" w:eastAsia="pt-BR"/>
+        </w:rPr>
+      </w:pPr>
+      <w:r>
+        <w:rPr>
+          <w:rFonts w:ascii="Consolas" w:eastAsia="Times New Roman" w:hAnsi="Consolas" w:cs="Times New Roman"/>
+          <w:color w:val="808080"/>
+          <w:sz w:val="21"/>
+          <w:szCs w:val="21"/>
+          <w:lang w:val="en-US" w:eastAsia="pt-BR"/>
+        </w:rPr>
+        <w:t>&lt;</w:t>
+      </w:r>
+      <w:r>
+        <w:rPr>
+          <w:rFonts w:ascii="Consolas" w:eastAsia="Times New Roman" w:hAnsi="Consolas" w:cs="Times New Roman"/>
+          <w:color w:val="569CD6"/>
+          <w:sz w:val="21"/>
+          <w:szCs w:val="21"/>
+          <w:lang w:val="en-US" w:eastAsia="pt-BR"/>
+        </w:rPr>
+        <w:t>td</w:t>
+      </w:r>
+      <w:r>
+        <w:rPr>
+          <w:rFonts w:ascii="Consolas" w:eastAsia="Times New Roman" w:hAnsi="Consolas" w:cs="Times New Roman"/>
+          <w:color w:val="D4D4D4"/>
+          <w:sz w:val="21"/>
+          <w:szCs w:val="21"/>
+          <w:lang w:val="en-US" w:eastAsia="pt-BR"/>
+        </w:rPr>
+        <w:t xml:space="preserve"> </w:t>
+      </w:r>
+      <w:proofErr w:type="spellStart"/>
+      <w:r>
+        <w:rPr>
+          <w:rFonts w:ascii="Consolas" w:eastAsia="Times New Roman" w:hAnsi="Consolas" w:cs="Times New Roman"/>
+          <w:color w:val="9CDCFE"/>
+          <w:sz w:val="21"/>
+          <w:szCs w:val="21"/>
+          <w:lang w:val="en-US" w:eastAsia="pt-BR"/>
+        </w:rPr>
+        <w:t>rowspan</w:t>
+      </w:r>
+      <w:proofErr w:type="spellEnd"/>
+      <w:r>
+        <w:rPr>
+          <w:rFonts w:ascii="Consolas" w:eastAsia="Times New Roman" w:hAnsi="Consolas" w:cs="Times New Roman"/>
+          <w:color w:val="D4D4D4"/>
+          <w:sz w:val="21"/>
+          <w:szCs w:val="21"/>
+          <w:lang w:val="en-US" w:eastAsia="pt-BR"/>
+        </w:rPr>
+        <w:t>=</w:t>
+      </w:r>
+      <w:r>
+        <w:rPr>
+          <w:rFonts w:ascii="Consolas" w:eastAsia="Times New Roman" w:hAnsi="Consolas" w:cs="Times New Roman"/>
+          <w:color w:val="CE9178"/>
+          <w:sz w:val="21"/>
+          <w:szCs w:val="21"/>
+          <w:lang w:val="en-US" w:eastAsia="pt-BR"/>
+        </w:rPr>
+        <w:t>"3"</w:t>
+      </w:r>
+      <w:r>
+        <w:rPr>
+          <w:rFonts w:ascii="Consolas" w:eastAsia="Times New Roman" w:hAnsi="Consolas" w:cs="Times New Roman"/>
+          <w:color w:val="808080"/>
+          <w:sz w:val="21"/>
+          <w:szCs w:val="21"/>
+          <w:lang w:val="en-US" w:eastAsia="pt-BR"/>
+        </w:rPr>
+        <w:t>&gt;</w:t>
+      </w:r>
+      <w:r>
+        <w:rPr>
+          <w:rFonts w:ascii="Consolas" w:eastAsia="Times New Roman" w:hAnsi="Consolas" w:cs="Times New Roman"/>
+          <w:color w:val="D4D4D4"/>
+          <w:sz w:val="21"/>
+          <w:szCs w:val="21"/>
+          <w:lang w:val="en-US" w:eastAsia="pt-BR"/>
+        </w:rPr>
+        <w:t>D</w:t>
+      </w:r>
+      <w:r>
+        <w:rPr>
+          <w:rFonts w:ascii="Consolas" w:eastAsia="Times New Roman" w:hAnsi="Consolas" w:cs="Times New Roman"/>
+          <w:color w:val="808080"/>
+          <w:sz w:val="21"/>
+          <w:szCs w:val="21"/>
+          <w:lang w:val="en-US" w:eastAsia="pt-BR"/>
+        </w:rPr>
+        <w:t>&lt;/</w:t>
+      </w:r>
+      <w:r>
+        <w:rPr>
+          <w:rFonts w:ascii="Consolas" w:eastAsia="Times New Roman" w:hAnsi="Consolas" w:cs="Times New Roman"/>
+          <w:color w:val="569CD6"/>
+          <w:sz w:val="21"/>
+          <w:szCs w:val="21"/>
+          <w:lang w:val="en-US" w:eastAsia="pt-BR"/>
+        </w:rPr>
+        <w:t>td</w:t>
+      </w:r>
+      <w:r>
+        <w:rPr>
+          <w:rFonts w:ascii="Consolas" w:eastAsia="Times New Roman" w:hAnsi="Consolas" w:cs="Times New Roman"/>
+          <w:color w:val="808080"/>
+          <w:sz w:val="21"/>
+          <w:szCs w:val="21"/>
+          <w:lang w:val="en-US" w:eastAsia="pt-BR"/>
+        </w:rPr>
+        <w:t>&gt;</w:t>
+      </w:r>
+    </w:p>
+    <w:p>
+      <w:pPr>
+        <w:rPr>
+          <w:rFonts w:ascii="Arial" w:hAnsi="Arial" w:cs="Arial"/>
+          <w:color w:val="1B1B1B"/>
+          <w:shd w:val="clear" w:color="auto" w:fill="FFFFFF"/>
+        </w:rPr>
+      </w:pPr>
+      <w:r>
+        <w:rPr>
+          <w:rFonts w:ascii="Arial" w:hAnsi="Arial" w:cs="Arial"/>
+          <w:color w:val="1B1B1B"/>
+          <w:shd w:val="clear" w:color="auto" w:fill="FFFFFF"/>
+        </w:rPr>
+        <w:t>3 = número de linhas que D ocupar</w:t>
+      </w:r>
+      <w:r>
+        <w:rPr>
+          <w:rFonts w:ascii="Arial" w:hAnsi="Arial" w:cs="Arial"/>
+          <w:color w:val="1B1B1B"/>
+          <w:shd w:val="clear" w:color="auto" w:fill="FFFFFF"/>
+        </w:rPr>
+        <w:t>á</w:t>
+      </w:r>
     </w:p>
     <w:sectPr>
       <w:pgSz w:w="11906" w:h="16838"/>
@@ -14588,7 +15074,7 @@
 </file>
 
 <file path=customXml/itemProps1.xml><?xml version="1.0" encoding="utf-8"?>
-<ds:datastoreItem xmlns:ds="http://schemas.openxmlformats.org/officeDocument/2006/customXml" ds:itemID="{892CF761-A3C4-4F63-B8FE-6ABD86D78364}">
+<ds:datastoreItem xmlns:ds="http://schemas.openxmlformats.org/officeDocument/2006/customXml" ds:itemID="{E050CE19-0E04-4EC5-B1B4-8267352BBF12}">
   <ds:schemaRefs>
     <ds:schemaRef ds:uri="http://schemas.openxmlformats.org/officeDocument/2006/bibliography"/>
   </ds:schemaRefs>

</xml_diff>

<commit_message>
Checkbox e radio buttom
</commit_message>
<xml_diff>
--- a/Anotações gerais.docx
+++ b/Anotações gerais.docx
@@ -25569,22 +25569,2410 @@
         <w:ind w:left="-709" w:right="-994"/>
         <w:rPr>
           <w:rFonts w:ascii="Arial" w:hAnsi="Arial" w:cs="Arial"/>
-          <w:color w:val="1B1B1B"/>
-          <w:szCs w:val="24"/>
-          <w:shd w:val="clear" w:color="auto" w:fill="FFFFFF"/>
-        </w:rPr>
-      </w:pPr>
-      <w:r>
-        <w:rPr>
-          <w:rFonts w:ascii="Arial" w:hAnsi="Arial" w:cs="Arial"/>
           <w:b/>
           <w:color w:val="1B1B1B"/>
           <w:sz w:val="24"/>
           <w:szCs w:val="24"/>
           <w:shd w:val="clear" w:color="auto" w:fill="FFFFFF"/>
-        </w:rPr>
-        <w:t>Checkbox e Radio button</w:t>
-      </w:r>
+          <w:lang w:val="en-US"/>
+        </w:rPr>
+      </w:pPr>
+      <w:r>
+        <w:rPr>
+          <w:rFonts w:ascii="Arial" w:hAnsi="Arial" w:cs="Arial"/>
+          <w:b/>
+          <w:color w:val="1B1B1B"/>
+          <w:sz w:val="24"/>
+          <w:szCs w:val="24"/>
+          <w:shd w:val="clear" w:color="auto" w:fill="FFFFFF"/>
+          <w:lang w:val="en-US"/>
+        </w:rPr>
+        <w:t>Checkbox</w:t>
+      </w:r>
+    </w:p>
+    <w:p>
+      <w:pPr>
+        <w:shd w:val="clear" w:color="auto" w:fill="1E1E1E"/>
+        <w:spacing w:after="0" w:line="285" w:lineRule="atLeast"/>
+        <w:rPr>
+          <w:rFonts w:ascii="Consolas" w:eastAsia="Times New Roman" w:hAnsi="Consolas" w:cs="Times New Roman"/>
+          <w:color w:val="D4D4D4"/>
+          <w:sz w:val="21"/>
+          <w:szCs w:val="21"/>
+          <w:lang w:val="en-US" w:eastAsia="pt-BR"/>
+        </w:rPr>
+      </w:pPr>
+      <w:r>
+        <w:rPr>
+          <w:rFonts w:ascii="Consolas" w:eastAsia="Times New Roman" w:hAnsi="Consolas" w:cs="Times New Roman"/>
+          <w:color w:val="808080"/>
+          <w:sz w:val="21"/>
+          <w:szCs w:val="21"/>
+          <w:lang w:val="en-US" w:eastAsia="pt-BR"/>
+        </w:rPr>
+        <w:t xml:space="preserve">            </w:t>
+      </w:r>
+      <w:r>
+        <w:rPr>
+          <w:rFonts w:ascii="Consolas" w:eastAsia="Times New Roman" w:hAnsi="Consolas" w:cs="Times New Roman"/>
+          <w:color w:val="808080"/>
+          <w:sz w:val="21"/>
+          <w:szCs w:val="21"/>
+          <w:lang w:val="en-US" w:eastAsia="pt-BR"/>
+        </w:rPr>
+        <w:t>&lt;</w:t>
+      </w:r>
+      <w:r>
+        <w:rPr>
+          <w:rFonts w:ascii="Consolas" w:eastAsia="Times New Roman" w:hAnsi="Consolas" w:cs="Times New Roman"/>
+          <w:color w:val="569CD6"/>
+          <w:sz w:val="21"/>
+          <w:szCs w:val="21"/>
+          <w:lang w:val="en-US" w:eastAsia="pt-BR"/>
+        </w:rPr>
+        <w:t>p</w:t>
+      </w:r>
+      <w:r>
+        <w:rPr>
+          <w:rFonts w:ascii="Consolas" w:eastAsia="Times New Roman" w:hAnsi="Consolas" w:cs="Times New Roman"/>
+          <w:color w:val="808080"/>
+          <w:sz w:val="21"/>
+          <w:szCs w:val="21"/>
+          <w:lang w:val="en-US" w:eastAsia="pt-BR"/>
+        </w:rPr>
+        <w:t>&gt;</w:t>
+      </w:r>
+    </w:p>
+    <w:p>
+      <w:pPr>
+        <w:shd w:val="clear" w:color="auto" w:fill="1E1E1E"/>
+        <w:spacing w:after="0" w:line="285" w:lineRule="atLeast"/>
+        <w:rPr>
+          <w:rFonts w:ascii="Consolas" w:eastAsia="Times New Roman" w:hAnsi="Consolas" w:cs="Times New Roman"/>
+          <w:color w:val="D4D4D4"/>
+          <w:sz w:val="21"/>
+          <w:szCs w:val="21"/>
+          <w:lang w:val="en-US" w:eastAsia="pt-BR"/>
+        </w:rPr>
+      </w:pPr>
+      <w:r>
+        <w:rPr>
+          <w:rFonts w:ascii="Consolas" w:eastAsia="Times New Roman" w:hAnsi="Consolas" w:cs="Times New Roman"/>
+          <w:color w:val="D4D4D4"/>
+          <w:sz w:val="21"/>
+          <w:szCs w:val="21"/>
+          <w:lang w:val="en-US" w:eastAsia="pt-BR"/>
+        </w:rPr>
+        <w:t xml:space="preserve">                </w:t>
+      </w:r>
+      <w:r>
+        <w:rPr>
+          <w:rFonts w:ascii="Consolas" w:eastAsia="Times New Roman" w:hAnsi="Consolas" w:cs="Times New Roman"/>
+          <w:color w:val="808080"/>
+          <w:sz w:val="21"/>
+          <w:szCs w:val="21"/>
+          <w:lang w:val="en-US" w:eastAsia="pt-BR"/>
+        </w:rPr>
+        <w:t>&lt;</w:t>
+      </w:r>
+      <w:r>
+        <w:rPr>
+          <w:rFonts w:ascii="Consolas" w:eastAsia="Times New Roman" w:hAnsi="Consolas" w:cs="Times New Roman"/>
+          <w:color w:val="569CD6"/>
+          <w:sz w:val="21"/>
+          <w:szCs w:val="21"/>
+          <w:lang w:val="en-US" w:eastAsia="pt-BR"/>
+        </w:rPr>
+        <w:t>input</w:t>
+      </w:r>
+      <w:r>
+        <w:rPr>
+          <w:rFonts w:ascii="Consolas" w:eastAsia="Times New Roman" w:hAnsi="Consolas" w:cs="Times New Roman"/>
+          <w:color w:val="D4D4D4"/>
+          <w:sz w:val="21"/>
+          <w:szCs w:val="21"/>
+          <w:lang w:val="en-US" w:eastAsia="pt-BR"/>
+        </w:rPr>
+        <w:t xml:space="preserve"> </w:t>
+      </w:r>
+      <w:r>
+        <w:rPr>
+          <w:rFonts w:ascii="Consolas" w:eastAsia="Times New Roman" w:hAnsi="Consolas" w:cs="Times New Roman"/>
+          <w:color w:val="9CDCFE"/>
+          <w:sz w:val="21"/>
+          <w:szCs w:val="21"/>
+          <w:lang w:val="en-US" w:eastAsia="pt-BR"/>
+        </w:rPr>
+        <w:t>type</w:t>
+      </w:r>
+      <w:r>
+        <w:rPr>
+          <w:rFonts w:ascii="Consolas" w:eastAsia="Times New Roman" w:hAnsi="Consolas" w:cs="Times New Roman"/>
+          <w:color w:val="D4D4D4"/>
+          <w:sz w:val="21"/>
+          <w:szCs w:val="21"/>
+          <w:lang w:val="en-US" w:eastAsia="pt-BR"/>
+        </w:rPr>
+        <w:t>=</w:t>
+      </w:r>
+      <w:r>
+        <w:rPr>
+          <w:rFonts w:ascii="Consolas" w:eastAsia="Times New Roman" w:hAnsi="Consolas" w:cs="Times New Roman"/>
+          <w:color w:val="CE9178"/>
+          <w:sz w:val="21"/>
+          <w:szCs w:val="21"/>
+          <w:lang w:val="en-US" w:eastAsia="pt-BR"/>
+        </w:rPr>
+        <w:t>"checkbox"</w:t>
+      </w:r>
+      <w:r>
+        <w:rPr>
+          <w:rFonts w:ascii="Consolas" w:eastAsia="Times New Roman" w:hAnsi="Consolas" w:cs="Times New Roman"/>
+          <w:color w:val="D4D4D4"/>
+          <w:sz w:val="21"/>
+          <w:szCs w:val="21"/>
+          <w:lang w:val="en-US" w:eastAsia="pt-BR"/>
+        </w:rPr>
+        <w:t xml:space="preserve"> </w:t>
+      </w:r>
+      <w:r>
+        <w:rPr>
+          <w:rFonts w:ascii="Consolas" w:eastAsia="Times New Roman" w:hAnsi="Consolas" w:cs="Times New Roman"/>
+          <w:color w:val="9CDCFE"/>
+          <w:sz w:val="21"/>
+          <w:szCs w:val="21"/>
+          <w:lang w:val="en-US" w:eastAsia="pt-BR"/>
+        </w:rPr>
+        <w:t>name</w:t>
+      </w:r>
+      <w:r>
+        <w:rPr>
+          <w:rFonts w:ascii="Consolas" w:eastAsia="Times New Roman" w:hAnsi="Consolas" w:cs="Times New Roman"/>
+          <w:color w:val="D4D4D4"/>
+          <w:sz w:val="21"/>
+          <w:szCs w:val="21"/>
+          <w:lang w:val="en-US" w:eastAsia="pt-BR"/>
+        </w:rPr>
+        <w:t>=</w:t>
+      </w:r>
+      <w:r>
+        <w:rPr>
+          <w:rFonts w:ascii="Consolas" w:eastAsia="Times New Roman" w:hAnsi="Consolas" w:cs="Times New Roman"/>
+          <w:color w:val="CE9178"/>
+          <w:sz w:val="21"/>
+          <w:szCs w:val="21"/>
+          <w:lang w:val="en-US" w:eastAsia="pt-BR"/>
+        </w:rPr>
+        <w:t>"basq"</w:t>
+      </w:r>
+      <w:r>
+        <w:rPr>
+          <w:rFonts w:ascii="Consolas" w:eastAsia="Times New Roman" w:hAnsi="Consolas" w:cs="Times New Roman"/>
+          <w:color w:val="D4D4D4"/>
+          <w:sz w:val="21"/>
+          <w:szCs w:val="21"/>
+          <w:lang w:val="en-US" w:eastAsia="pt-BR"/>
+        </w:rPr>
+        <w:t xml:space="preserve"> </w:t>
+      </w:r>
+      <w:r>
+        <w:rPr>
+          <w:rFonts w:ascii="Consolas" w:eastAsia="Times New Roman" w:hAnsi="Consolas" w:cs="Times New Roman"/>
+          <w:color w:val="9CDCFE"/>
+          <w:sz w:val="21"/>
+          <w:szCs w:val="21"/>
+          <w:lang w:val="en-US" w:eastAsia="pt-BR"/>
+        </w:rPr>
+        <w:t>id</w:t>
+      </w:r>
+      <w:r>
+        <w:rPr>
+          <w:rFonts w:ascii="Consolas" w:eastAsia="Times New Roman" w:hAnsi="Consolas" w:cs="Times New Roman"/>
+          <w:color w:val="D4D4D4"/>
+          <w:sz w:val="21"/>
+          <w:szCs w:val="21"/>
+          <w:lang w:val="en-US" w:eastAsia="pt-BR"/>
+        </w:rPr>
+        <w:t>=</w:t>
+      </w:r>
+      <w:r>
+        <w:rPr>
+          <w:rFonts w:ascii="Consolas" w:eastAsia="Times New Roman" w:hAnsi="Consolas" w:cs="Times New Roman"/>
+          <w:color w:val="CE9178"/>
+          <w:sz w:val="21"/>
+          <w:szCs w:val="21"/>
+          <w:lang w:val="en-US" w:eastAsia="pt-BR"/>
+        </w:rPr>
+        <w:t>"ibasq"</w:t>
+      </w:r>
+      <w:r>
+        <w:rPr>
+          <w:rFonts w:ascii="Consolas" w:eastAsia="Times New Roman" w:hAnsi="Consolas" w:cs="Times New Roman"/>
+          <w:color w:val="808080"/>
+          <w:sz w:val="21"/>
+          <w:szCs w:val="21"/>
+          <w:lang w:val="en-US" w:eastAsia="pt-BR"/>
+        </w:rPr>
+        <w:t>&gt;</w:t>
+      </w:r>
+      <w:r>
+        <w:rPr>
+          <w:rFonts w:ascii="Consolas" w:eastAsia="Times New Roman" w:hAnsi="Consolas" w:cs="Times New Roman"/>
+          <w:color w:val="D4D4D4"/>
+          <w:sz w:val="21"/>
+          <w:szCs w:val="21"/>
+          <w:lang w:val="en-US" w:eastAsia="pt-BR"/>
+        </w:rPr>
+        <w:t xml:space="preserve"> </w:t>
+      </w:r>
+      <w:r>
+        <w:rPr>
+          <w:rFonts w:ascii="Consolas" w:eastAsia="Times New Roman" w:hAnsi="Consolas" w:cs="Times New Roman"/>
+          <w:color w:val="808080"/>
+          <w:sz w:val="21"/>
+          <w:szCs w:val="21"/>
+          <w:lang w:val="en-US" w:eastAsia="pt-BR"/>
+        </w:rPr>
+        <w:t>&lt;</w:t>
+      </w:r>
+      <w:r>
+        <w:rPr>
+          <w:rFonts w:ascii="Consolas" w:eastAsia="Times New Roman" w:hAnsi="Consolas" w:cs="Times New Roman"/>
+          <w:color w:val="569CD6"/>
+          <w:sz w:val="21"/>
+          <w:szCs w:val="21"/>
+          <w:lang w:val="en-US" w:eastAsia="pt-BR"/>
+        </w:rPr>
+        <w:t>label</w:t>
+      </w:r>
+      <w:r>
+        <w:rPr>
+          <w:rFonts w:ascii="Consolas" w:eastAsia="Times New Roman" w:hAnsi="Consolas" w:cs="Times New Roman"/>
+          <w:color w:val="D4D4D4"/>
+          <w:sz w:val="21"/>
+          <w:szCs w:val="21"/>
+          <w:lang w:val="en-US" w:eastAsia="pt-BR"/>
+        </w:rPr>
+        <w:t xml:space="preserve"> </w:t>
+      </w:r>
+      <w:r>
+        <w:rPr>
+          <w:rFonts w:ascii="Consolas" w:eastAsia="Times New Roman" w:hAnsi="Consolas" w:cs="Times New Roman"/>
+          <w:color w:val="9CDCFE"/>
+          <w:sz w:val="21"/>
+          <w:szCs w:val="21"/>
+          <w:lang w:val="en-US" w:eastAsia="pt-BR"/>
+        </w:rPr>
+        <w:t>for</w:t>
+      </w:r>
+      <w:r>
+        <w:rPr>
+          <w:rFonts w:ascii="Consolas" w:eastAsia="Times New Roman" w:hAnsi="Consolas" w:cs="Times New Roman"/>
+          <w:color w:val="D4D4D4"/>
+          <w:sz w:val="21"/>
+          <w:szCs w:val="21"/>
+          <w:lang w:val="en-US" w:eastAsia="pt-BR"/>
+        </w:rPr>
+        <w:t>=</w:t>
+      </w:r>
+      <w:r>
+        <w:rPr>
+          <w:rFonts w:ascii="Consolas" w:eastAsia="Times New Roman" w:hAnsi="Consolas" w:cs="Times New Roman"/>
+          <w:color w:val="CE9178"/>
+          <w:sz w:val="21"/>
+          <w:szCs w:val="21"/>
+          <w:lang w:val="en-US" w:eastAsia="pt-BR"/>
+        </w:rPr>
+        <w:t>"ibasq"</w:t>
+      </w:r>
+      <w:r>
+        <w:rPr>
+          <w:rFonts w:ascii="Consolas" w:eastAsia="Times New Roman" w:hAnsi="Consolas" w:cs="Times New Roman"/>
+          <w:color w:val="808080"/>
+          <w:sz w:val="21"/>
+          <w:szCs w:val="21"/>
+          <w:lang w:val="en-US" w:eastAsia="pt-BR"/>
+        </w:rPr>
+        <w:t>&gt;</w:t>
+      </w:r>
+      <w:r>
+        <w:rPr>
+          <w:rFonts w:ascii="Consolas" w:eastAsia="Times New Roman" w:hAnsi="Consolas" w:cs="Times New Roman"/>
+          <w:color w:val="D4D4D4"/>
+          <w:sz w:val="21"/>
+          <w:szCs w:val="21"/>
+          <w:lang w:val="en-US" w:eastAsia="pt-BR"/>
+        </w:rPr>
+        <w:t>Basquete</w:t>
+      </w:r>
+      <w:r>
+        <w:rPr>
+          <w:rFonts w:ascii="Consolas" w:eastAsia="Times New Roman" w:hAnsi="Consolas" w:cs="Times New Roman"/>
+          <w:color w:val="808080"/>
+          <w:sz w:val="21"/>
+          <w:szCs w:val="21"/>
+          <w:lang w:val="en-US" w:eastAsia="pt-BR"/>
+        </w:rPr>
+        <w:t>&lt;/</w:t>
+      </w:r>
+      <w:r>
+        <w:rPr>
+          <w:rFonts w:ascii="Consolas" w:eastAsia="Times New Roman" w:hAnsi="Consolas" w:cs="Times New Roman"/>
+          <w:color w:val="569CD6"/>
+          <w:sz w:val="21"/>
+          <w:szCs w:val="21"/>
+          <w:lang w:val="en-US" w:eastAsia="pt-BR"/>
+        </w:rPr>
+        <w:t>label</w:t>
+      </w:r>
+      <w:r>
+        <w:rPr>
+          <w:rFonts w:ascii="Consolas" w:eastAsia="Times New Roman" w:hAnsi="Consolas" w:cs="Times New Roman"/>
+          <w:color w:val="808080"/>
+          <w:sz w:val="21"/>
+          <w:szCs w:val="21"/>
+          <w:lang w:val="en-US" w:eastAsia="pt-BR"/>
+        </w:rPr>
+        <w:t>&gt;&lt;</w:t>
+      </w:r>
+      <w:r>
+        <w:rPr>
+          <w:rFonts w:ascii="Consolas" w:eastAsia="Times New Roman" w:hAnsi="Consolas" w:cs="Times New Roman"/>
+          <w:color w:val="569CD6"/>
+          <w:sz w:val="21"/>
+          <w:szCs w:val="21"/>
+          <w:lang w:val="en-US" w:eastAsia="pt-BR"/>
+        </w:rPr>
+        <w:t>br</w:t>
+      </w:r>
+      <w:r>
+        <w:rPr>
+          <w:rFonts w:ascii="Consolas" w:eastAsia="Times New Roman" w:hAnsi="Consolas" w:cs="Times New Roman"/>
+          <w:color w:val="808080"/>
+          <w:sz w:val="21"/>
+          <w:szCs w:val="21"/>
+          <w:lang w:val="en-US" w:eastAsia="pt-BR"/>
+        </w:rPr>
+        <w:t>&gt;</w:t>
+      </w:r>
+    </w:p>
+    <w:p>
+      <w:pPr>
+        <w:shd w:val="clear" w:color="auto" w:fill="1E1E1E"/>
+        <w:spacing w:after="0" w:line="285" w:lineRule="atLeast"/>
+        <w:rPr>
+          <w:rFonts w:ascii="Consolas" w:eastAsia="Times New Roman" w:hAnsi="Consolas" w:cs="Times New Roman"/>
+          <w:color w:val="D4D4D4"/>
+          <w:sz w:val="21"/>
+          <w:szCs w:val="21"/>
+          <w:lang w:val="en-US" w:eastAsia="pt-BR"/>
+        </w:rPr>
+      </w:pPr>
+      <w:r>
+        <w:rPr>
+          <w:rFonts w:ascii="Consolas" w:eastAsia="Times New Roman" w:hAnsi="Consolas" w:cs="Times New Roman"/>
+          <w:color w:val="D4D4D4"/>
+          <w:sz w:val="21"/>
+          <w:szCs w:val="21"/>
+          <w:lang w:val="en-US" w:eastAsia="pt-BR"/>
+        </w:rPr>
+        <w:t xml:space="preserve">                </w:t>
+      </w:r>
+      <w:r>
+        <w:rPr>
+          <w:rFonts w:ascii="Consolas" w:eastAsia="Times New Roman" w:hAnsi="Consolas" w:cs="Times New Roman"/>
+          <w:color w:val="808080"/>
+          <w:sz w:val="21"/>
+          <w:szCs w:val="21"/>
+          <w:lang w:val="en-US" w:eastAsia="pt-BR"/>
+        </w:rPr>
+        <w:t>&lt;</w:t>
+      </w:r>
+      <w:r>
+        <w:rPr>
+          <w:rFonts w:ascii="Consolas" w:eastAsia="Times New Roman" w:hAnsi="Consolas" w:cs="Times New Roman"/>
+          <w:color w:val="569CD6"/>
+          <w:sz w:val="21"/>
+          <w:szCs w:val="21"/>
+          <w:lang w:val="en-US" w:eastAsia="pt-BR"/>
+        </w:rPr>
+        <w:t>input</w:t>
+      </w:r>
+      <w:r>
+        <w:rPr>
+          <w:rFonts w:ascii="Consolas" w:eastAsia="Times New Roman" w:hAnsi="Consolas" w:cs="Times New Roman"/>
+          <w:color w:val="D4D4D4"/>
+          <w:sz w:val="21"/>
+          <w:szCs w:val="21"/>
+          <w:lang w:val="en-US" w:eastAsia="pt-BR"/>
+        </w:rPr>
+        <w:t xml:space="preserve"> </w:t>
+      </w:r>
+      <w:r>
+        <w:rPr>
+          <w:rFonts w:ascii="Consolas" w:eastAsia="Times New Roman" w:hAnsi="Consolas" w:cs="Times New Roman"/>
+          <w:color w:val="9CDCFE"/>
+          <w:sz w:val="21"/>
+          <w:szCs w:val="21"/>
+          <w:lang w:val="en-US" w:eastAsia="pt-BR"/>
+        </w:rPr>
+        <w:t>type</w:t>
+      </w:r>
+      <w:r>
+        <w:rPr>
+          <w:rFonts w:ascii="Consolas" w:eastAsia="Times New Roman" w:hAnsi="Consolas" w:cs="Times New Roman"/>
+          <w:color w:val="D4D4D4"/>
+          <w:sz w:val="21"/>
+          <w:szCs w:val="21"/>
+          <w:lang w:val="en-US" w:eastAsia="pt-BR"/>
+        </w:rPr>
+        <w:t>=</w:t>
+      </w:r>
+      <w:r>
+        <w:rPr>
+          <w:rFonts w:ascii="Consolas" w:eastAsia="Times New Roman" w:hAnsi="Consolas" w:cs="Times New Roman"/>
+          <w:color w:val="CE9178"/>
+          <w:sz w:val="21"/>
+          <w:szCs w:val="21"/>
+          <w:lang w:val="en-US" w:eastAsia="pt-BR"/>
+        </w:rPr>
+        <w:t>"checkbox"</w:t>
+      </w:r>
+      <w:r>
+        <w:rPr>
+          <w:rFonts w:ascii="Consolas" w:eastAsia="Times New Roman" w:hAnsi="Consolas" w:cs="Times New Roman"/>
+          <w:color w:val="D4D4D4"/>
+          <w:sz w:val="21"/>
+          <w:szCs w:val="21"/>
+          <w:lang w:val="en-US" w:eastAsia="pt-BR"/>
+        </w:rPr>
+        <w:t xml:space="preserve"> </w:t>
+      </w:r>
+      <w:r>
+        <w:rPr>
+          <w:rFonts w:ascii="Consolas" w:eastAsia="Times New Roman" w:hAnsi="Consolas" w:cs="Times New Roman"/>
+          <w:color w:val="9CDCFE"/>
+          <w:sz w:val="21"/>
+          <w:szCs w:val="21"/>
+          <w:lang w:val="en-US" w:eastAsia="pt-BR"/>
+        </w:rPr>
+        <w:t>name</w:t>
+      </w:r>
+      <w:r>
+        <w:rPr>
+          <w:rFonts w:ascii="Consolas" w:eastAsia="Times New Roman" w:hAnsi="Consolas" w:cs="Times New Roman"/>
+          <w:color w:val="D4D4D4"/>
+          <w:sz w:val="21"/>
+          <w:szCs w:val="21"/>
+          <w:lang w:val="en-US" w:eastAsia="pt-BR"/>
+        </w:rPr>
+        <w:t>=</w:t>
+      </w:r>
+      <w:r>
+        <w:rPr>
+          <w:rFonts w:ascii="Consolas" w:eastAsia="Times New Roman" w:hAnsi="Consolas" w:cs="Times New Roman"/>
+          <w:color w:val="CE9178"/>
+          <w:sz w:val="21"/>
+          <w:szCs w:val="21"/>
+          <w:lang w:val="en-US" w:eastAsia="pt-BR"/>
+        </w:rPr>
+        <w:t>"fut"</w:t>
+      </w:r>
+      <w:r>
+        <w:rPr>
+          <w:rFonts w:ascii="Consolas" w:eastAsia="Times New Roman" w:hAnsi="Consolas" w:cs="Times New Roman"/>
+          <w:color w:val="D4D4D4"/>
+          <w:sz w:val="21"/>
+          <w:szCs w:val="21"/>
+          <w:lang w:val="en-US" w:eastAsia="pt-BR"/>
+        </w:rPr>
+        <w:t xml:space="preserve"> </w:t>
+      </w:r>
+      <w:r>
+        <w:rPr>
+          <w:rFonts w:ascii="Consolas" w:eastAsia="Times New Roman" w:hAnsi="Consolas" w:cs="Times New Roman"/>
+          <w:color w:val="9CDCFE"/>
+          <w:sz w:val="21"/>
+          <w:szCs w:val="21"/>
+          <w:lang w:val="en-US" w:eastAsia="pt-BR"/>
+        </w:rPr>
+        <w:t>id</w:t>
+      </w:r>
+      <w:r>
+        <w:rPr>
+          <w:rFonts w:ascii="Consolas" w:eastAsia="Times New Roman" w:hAnsi="Consolas" w:cs="Times New Roman"/>
+          <w:color w:val="D4D4D4"/>
+          <w:sz w:val="21"/>
+          <w:szCs w:val="21"/>
+          <w:lang w:val="en-US" w:eastAsia="pt-BR"/>
+        </w:rPr>
+        <w:t>=</w:t>
+      </w:r>
+      <w:r>
+        <w:rPr>
+          <w:rFonts w:ascii="Consolas" w:eastAsia="Times New Roman" w:hAnsi="Consolas" w:cs="Times New Roman"/>
+          <w:color w:val="CE9178"/>
+          <w:sz w:val="21"/>
+          <w:szCs w:val="21"/>
+          <w:lang w:val="en-US" w:eastAsia="pt-BR"/>
+        </w:rPr>
+        <w:t>"ifut"</w:t>
+      </w:r>
+      <w:r>
+        <w:rPr>
+          <w:rFonts w:ascii="Consolas" w:eastAsia="Times New Roman" w:hAnsi="Consolas" w:cs="Times New Roman"/>
+          <w:color w:val="D4D4D4"/>
+          <w:sz w:val="21"/>
+          <w:szCs w:val="21"/>
+          <w:lang w:val="en-US" w:eastAsia="pt-BR"/>
+        </w:rPr>
+        <w:t xml:space="preserve"> </w:t>
+      </w:r>
+      <w:r>
+        <w:rPr>
+          <w:rFonts w:ascii="Consolas" w:eastAsia="Times New Roman" w:hAnsi="Consolas" w:cs="Times New Roman"/>
+          <w:color w:val="9CDCFE"/>
+          <w:sz w:val="21"/>
+          <w:szCs w:val="21"/>
+          <w:lang w:val="en-US" w:eastAsia="pt-BR"/>
+        </w:rPr>
+        <w:t>checked</w:t>
+      </w:r>
+      <w:r>
+        <w:rPr>
+          <w:rFonts w:ascii="Consolas" w:eastAsia="Times New Roman" w:hAnsi="Consolas" w:cs="Times New Roman"/>
+          <w:color w:val="808080"/>
+          <w:sz w:val="21"/>
+          <w:szCs w:val="21"/>
+          <w:lang w:val="en-US" w:eastAsia="pt-BR"/>
+        </w:rPr>
+        <w:t>&gt;</w:t>
+      </w:r>
+      <w:r>
+        <w:rPr>
+          <w:rFonts w:ascii="Consolas" w:eastAsia="Times New Roman" w:hAnsi="Consolas" w:cs="Times New Roman"/>
+          <w:color w:val="D4D4D4"/>
+          <w:sz w:val="21"/>
+          <w:szCs w:val="21"/>
+          <w:lang w:val="en-US" w:eastAsia="pt-BR"/>
+        </w:rPr>
+        <w:t xml:space="preserve"> </w:t>
+      </w:r>
+      <w:r>
+        <w:rPr>
+          <w:rFonts w:ascii="Consolas" w:eastAsia="Times New Roman" w:hAnsi="Consolas" w:cs="Times New Roman"/>
+          <w:color w:val="808080"/>
+          <w:sz w:val="21"/>
+          <w:szCs w:val="21"/>
+          <w:lang w:val="en-US" w:eastAsia="pt-BR"/>
+        </w:rPr>
+        <w:t>&lt;</w:t>
+      </w:r>
+      <w:r>
+        <w:rPr>
+          <w:rFonts w:ascii="Consolas" w:eastAsia="Times New Roman" w:hAnsi="Consolas" w:cs="Times New Roman"/>
+          <w:color w:val="569CD6"/>
+          <w:sz w:val="21"/>
+          <w:szCs w:val="21"/>
+          <w:lang w:val="en-US" w:eastAsia="pt-BR"/>
+        </w:rPr>
+        <w:t>label</w:t>
+      </w:r>
+      <w:r>
+        <w:rPr>
+          <w:rFonts w:ascii="Consolas" w:eastAsia="Times New Roman" w:hAnsi="Consolas" w:cs="Times New Roman"/>
+          <w:color w:val="D4D4D4"/>
+          <w:sz w:val="21"/>
+          <w:szCs w:val="21"/>
+          <w:lang w:val="en-US" w:eastAsia="pt-BR"/>
+        </w:rPr>
+        <w:t xml:space="preserve"> </w:t>
+      </w:r>
+      <w:r>
+        <w:rPr>
+          <w:rFonts w:ascii="Consolas" w:eastAsia="Times New Roman" w:hAnsi="Consolas" w:cs="Times New Roman"/>
+          <w:color w:val="9CDCFE"/>
+          <w:sz w:val="21"/>
+          <w:szCs w:val="21"/>
+          <w:lang w:val="en-US" w:eastAsia="pt-BR"/>
+        </w:rPr>
+        <w:t>for</w:t>
+      </w:r>
+      <w:r>
+        <w:rPr>
+          <w:rFonts w:ascii="Consolas" w:eastAsia="Times New Roman" w:hAnsi="Consolas" w:cs="Times New Roman"/>
+          <w:color w:val="D4D4D4"/>
+          <w:sz w:val="21"/>
+          <w:szCs w:val="21"/>
+          <w:lang w:val="en-US" w:eastAsia="pt-BR"/>
+        </w:rPr>
+        <w:t>=</w:t>
+      </w:r>
+      <w:r>
+        <w:rPr>
+          <w:rFonts w:ascii="Consolas" w:eastAsia="Times New Roman" w:hAnsi="Consolas" w:cs="Times New Roman"/>
+          <w:color w:val="CE9178"/>
+          <w:sz w:val="21"/>
+          <w:szCs w:val="21"/>
+          <w:lang w:val="en-US" w:eastAsia="pt-BR"/>
+        </w:rPr>
+        <w:t>"ifut"</w:t>
+      </w:r>
+      <w:r>
+        <w:rPr>
+          <w:rFonts w:ascii="Consolas" w:eastAsia="Times New Roman" w:hAnsi="Consolas" w:cs="Times New Roman"/>
+          <w:color w:val="808080"/>
+          <w:sz w:val="21"/>
+          <w:szCs w:val="21"/>
+          <w:lang w:val="en-US" w:eastAsia="pt-BR"/>
+        </w:rPr>
+        <w:t>&gt;</w:t>
+      </w:r>
+      <w:r>
+        <w:rPr>
+          <w:rFonts w:ascii="Consolas" w:eastAsia="Times New Roman" w:hAnsi="Consolas" w:cs="Times New Roman"/>
+          <w:color w:val="D4D4D4"/>
+          <w:sz w:val="21"/>
+          <w:szCs w:val="21"/>
+          <w:lang w:val="en-US" w:eastAsia="pt-BR"/>
+        </w:rPr>
+        <w:t>Futebol</w:t>
+      </w:r>
+      <w:r>
+        <w:rPr>
+          <w:rFonts w:ascii="Consolas" w:eastAsia="Times New Roman" w:hAnsi="Consolas" w:cs="Times New Roman"/>
+          <w:color w:val="808080"/>
+          <w:sz w:val="21"/>
+          <w:szCs w:val="21"/>
+          <w:lang w:val="en-US" w:eastAsia="pt-BR"/>
+        </w:rPr>
+        <w:t>&lt;/</w:t>
+      </w:r>
+      <w:r>
+        <w:rPr>
+          <w:rFonts w:ascii="Consolas" w:eastAsia="Times New Roman" w:hAnsi="Consolas" w:cs="Times New Roman"/>
+          <w:color w:val="569CD6"/>
+          <w:sz w:val="21"/>
+          <w:szCs w:val="21"/>
+          <w:lang w:val="en-US" w:eastAsia="pt-BR"/>
+        </w:rPr>
+        <w:t>label</w:t>
+      </w:r>
+      <w:r>
+        <w:rPr>
+          <w:rFonts w:ascii="Consolas" w:eastAsia="Times New Roman" w:hAnsi="Consolas" w:cs="Times New Roman"/>
+          <w:color w:val="808080"/>
+          <w:sz w:val="21"/>
+          <w:szCs w:val="21"/>
+          <w:lang w:val="en-US" w:eastAsia="pt-BR"/>
+        </w:rPr>
+        <w:t>&gt;&lt;</w:t>
+      </w:r>
+      <w:r>
+        <w:rPr>
+          <w:rFonts w:ascii="Consolas" w:eastAsia="Times New Roman" w:hAnsi="Consolas" w:cs="Times New Roman"/>
+          <w:color w:val="569CD6"/>
+          <w:sz w:val="21"/>
+          <w:szCs w:val="21"/>
+          <w:lang w:val="en-US" w:eastAsia="pt-BR"/>
+        </w:rPr>
+        <w:t>br</w:t>
+      </w:r>
+      <w:r>
+        <w:rPr>
+          <w:rFonts w:ascii="Consolas" w:eastAsia="Times New Roman" w:hAnsi="Consolas" w:cs="Times New Roman"/>
+          <w:color w:val="808080"/>
+          <w:sz w:val="21"/>
+          <w:szCs w:val="21"/>
+          <w:lang w:val="en-US" w:eastAsia="pt-BR"/>
+        </w:rPr>
+        <w:t>&gt;</w:t>
+      </w:r>
+    </w:p>
+    <w:p>
+      <w:pPr>
+        <w:shd w:val="clear" w:color="auto" w:fill="1E1E1E"/>
+        <w:spacing w:after="0" w:line="285" w:lineRule="atLeast"/>
+        <w:rPr>
+          <w:rFonts w:ascii="Consolas" w:eastAsia="Times New Roman" w:hAnsi="Consolas" w:cs="Times New Roman"/>
+          <w:color w:val="D4D4D4"/>
+          <w:sz w:val="21"/>
+          <w:szCs w:val="21"/>
+          <w:lang w:val="en-US" w:eastAsia="pt-BR"/>
+        </w:rPr>
+      </w:pPr>
+      <w:r>
+        <w:rPr>
+          <w:rFonts w:ascii="Consolas" w:eastAsia="Times New Roman" w:hAnsi="Consolas" w:cs="Times New Roman"/>
+          <w:color w:val="D4D4D4"/>
+          <w:sz w:val="21"/>
+          <w:szCs w:val="21"/>
+          <w:lang w:val="en-US" w:eastAsia="pt-BR"/>
+        </w:rPr>
+        <w:t xml:space="preserve">                </w:t>
+      </w:r>
+      <w:r>
+        <w:rPr>
+          <w:rFonts w:ascii="Consolas" w:eastAsia="Times New Roman" w:hAnsi="Consolas" w:cs="Times New Roman"/>
+          <w:color w:val="808080"/>
+          <w:sz w:val="21"/>
+          <w:szCs w:val="21"/>
+          <w:lang w:val="en-US" w:eastAsia="pt-BR"/>
+        </w:rPr>
+        <w:t>&lt;</w:t>
+      </w:r>
+      <w:r>
+        <w:rPr>
+          <w:rFonts w:ascii="Consolas" w:eastAsia="Times New Roman" w:hAnsi="Consolas" w:cs="Times New Roman"/>
+          <w:color w:val="569CD6"/>
+          <w:sz w:val="21"/>
+          <w:szCs w:val="21"/>
+          <w:lang w:val="en-US" w:eastAsia="pt-BR"/>
+        </w:rPr>
+        <w:t>input</w:t>
+      </w:r>
+      <w:r>
+        <w:rPr>
+          <w:rFonts w:ascii="Consolas" w:eastAsia="Times New Roman" w:hAnsi="Consolas" w:cs="Times New Roman"/>
+          <w:color w:val="D4D4D4"/>
+          <w:sz w:val="21"/>
+          <w:szCs w:val="21"/>
+          <w:lang w:val="en-US" w:eastAsia="pt-BR"/>
+        </w:rPr>
+        <w:t xml:space="preserve"> </w:t>
+      </w:r>
+      <w:r>
+        <w:rPr>
+          <w:rFonts w:ascii="Consolas" w:eastAsia="Times New Roman" w:hAnsi="Consolas" w:cs="Times New Roman"/>
+          <w:color w:val="9CDCFE"/>
+          <w:sz w:val="21"/>
+          <w:szCs w:val="21"/>
+          <w:lang w:val="en-US" w:eastAsia="pt-BR"/>
+        </w:rPr>
+        <w:t>type</w:t>
+      </w:r>
+      <w:r>
+        <w:rPr>
+          <w:rFonts w:ascii="Consolas" w:eastAsia="Times New Roman" w:hAnsi="Consolas" w:cs="Times New Roman"/>
+          <w:color w:val="D4D4D4"/>
+          <w:sz w:val="21"/>
+          <w:szCs w:val="21"/>
+          <w:lang w:val="en-US" w:eastAsia="pt-BR"/>
+        </w:rPr>
+        <w:t>=</w:t>
+      </w:r>
+      <w:r>
+        <w:rPr>
+          <w:rFonts w:ascii="Consolas" w:eastAsia="Times New Roman" w:hAnsi="Consolas" w:cs="Times New Roman"/>
+          <w:color w:val="CE9178"/>
+          <w:sz w:val="21"/>
+          <w:szCs w:val="21"/>
+          <w:lang w:val="en-US" w:eastAsia="pt-BR"/>
+        </w:rPr>
+        <w:t>"checkbox"</w:t>
+      </w:r>
+      <w:r>
+        <w:rPr>
+          <w:rFonts w:ascii="Consolas" w:eastAsia="Times New Roman" w:hAnsi="Consolas" w:cs="Times New Roman"/>
+          <w:color w:val="D4D4D4"/>
+          <w:sz w:val="21"/>
+          <w:szCs w:val="21"/>
+          <w:lang w:val="en-US" w:eastAsia="pt-BR"/>
+        </w:rPr>
+        <w:t xml:space="preserve"> </w:t>
+      </w:r>
+      <w:r>
+        <w:rPr>
+          <w:rFonts w:ascii="Consolas" w:eastAsia="Times New Roman" w:hAnsi="Consolas" w:cs="Times New Roman"/>
+          <w:color w:val="9CDCFE"/>
+          <w:sz w:val="21"/>
+          <w:szCs w:val="21"/>
+          <w:lang w:val="en-US" w:eastAsia="pt-BR"/>
+        </w:rPr>
+        <w:t>name</w:t>
+      </w:r>
+      <w:r>
+        <w:rPr>
+          <w:rFonts w:ascii="Consolas" w:eastAsia="Times New Roman" w:hAnsi="Consolas" w:cs="Times New Roman"/>
+          <w:color w:val="D4D4D4"/>
+          <w:sz w:val="21"/>
+          <w:szCs w:val="21"/>
+          <w:lang w:val="en-US" w:eastAsia="pt-BR"/>
+        </w:rPr>
+        <w:t>=</w:t>
+      </w:r>
+      <w:r>
+        <w:rPr>
+          <w:rFonts w:ascii="Consolas" w:eastAsia="Times New Roman" w:hAnsi="Consolas" w:cs="Times New Roman"/>
+          <w:color w:val="CE9178"/>
+          <w:sz w:val="21"/>
+          <w:szCs w:val="21"/>
+          <w:lang w:val="en-US" w:eastAsia="pt-BR"/>
+        </w:rPr>
+        <w:t>"nat"</w:t>
+      </w:r>
+      <w:r>
+        <w:rPr>
+          <w:rFonts w:ascii="Consolas" w:eastAsia="Times New Roman" w:hAnsi="Consolas" w:cs="Times New Roman"/>
+          <w:color w:val="D4D4D4"/>
+          <w:sz w:val="21"/>
+          <w:szCs w:val="21"/>
+          <w:lang w:val="en-US" w:eastAsia="pt-BR"/>
+        </w:rPr>
+        <w:t xml:space="preserve"> </w:t>
+      </w:r>
+      <w:r>
+        <w:rPr>
+          <w:rFonts w:ascii="Consolas" w:eastAsia="Times New Roman" w:hAnsi="Consolas" w:cs="Times New Roman"/>
+          <w:color w:val="9CDCFE"/>
+          <w:sz w:val="21"/>
+          <w:szCs w:val="21"/>
+          <w:lang w:val="en-US" w:eastAsia="pt-BR"/>
+        </w:rPr>
+        <w:t>id</w:t>
+      </w:r>
+      <w:r>
+        <w:rPr>
+          <w:rFonts w:ascii="Consolas" w:eastAsia="Times New Roman" w:hAnsi="Consolas" w:cs="Times New Roman"/>
+          <w:color w:val="D4D4D4"/>
+          <w:sz w:val="21"/>
+          <w:szCs w:val="21"/>
+          <w:lang w:val="en-US" w:eastAsia="pt-BR"/>
+        </w:rPr>
+        <w:t>=</w:t>
+      </w:r>
+      <w:r>
+        <w:rPr>
+          <w:rFonts w:ascii="Consolas" w:eastAsia="Times New Roman" w:hAnsi="Consolas" w:cs="Times New Roman"/>
+          <w:color w:val="CE9178"/>
+          <w:sz w:val="21"/>
+          <w:szCs w:val="21"/>
+          <w:lang w:val="en-US" w:eastAsia="pt-BR"/>
+        </w:rPr>
+        <w:t>"inat"</w:t>
+      </w:r>
+      <w:r>
+        <w:rPr>
+          <w:rFonts w:ascii="Consolas" w:eastAsia="Times New Roman" w:hAnsi="Consolas" w:cs="Times New Roman"/>
+          <w:color w:val="808080"/>
+          <w:sz w:val="21"/>
+          <w:szCs w:val="21"/>
+          <w:lang w:val="en-US" w:eastAsia="pt-BR"/>
+        </w:rPr>
+        <w:t>&gt;</w:t>
+      </w:r>
+      <w:r>
+        <w:rPr>
+          <w:rFonts w:ascii="Consolas" w:eastAsia="Times New Roman" w:hAnsi="Consolas" w:cs="Times New Roman"/>
+          <w:color w:val="D4D4D4"/>
+          <w:sz w:val="21"/>
+          <w:szCs w:val="21"/>
+          <w:lang w:val="en-US" w:eastAsia="pt-BR"/>
+        </w:rPr>
+        <w:t xml:space="preserve"> </w:t>
+      </w:r>
+      <w:r>
+        <w:rPr>
+          <w:rFonts w:ascii="Consolas" w:eastAsia="Times New Roman" w:hAnsi="Consolas" w:cs="Times New Roman"/>
+          <w:color w:val="808080"/>
+          <w:sz w:val="21"/>
+          <w:szCs w:val="21"/>
+          <w:lang w:val="en-US" w:eastAsia="pt-BR"/>
+        </w:rPr>
+        <w:t>&lt;</w:t>
+      </w:r>
+      <w:r>
+        <w:rPr>
+          <w:rFonts w:ascii="Consolas" w:eastAsia="Times New Roman" w:hAnsi="Consolas" w:cs="Times New Roman"/>
+          <w:color w:val="569CD6"/>
+          <w:sz w:val="21"/>
+          <w:szCs w:val="21"/>
+          <w:lang w:val="en-US" w:eastAsia="pt-BR"/>
+        </w:rPr>
+        <w:t>label</w:t>
+      </w:r>
+      <w:r>
+        <w:rPr>
+          <w:rFonts w:ascii="Consolas" w:eastAsia="Times New Roman" w:hAnsi="Consolas" w:cs="Times New Roman"/>
+          <w:color w:val="D4D4D4"/>
+          <w:sz w:val="21"/>
+          <w:szCs w:val="21"/>
+          <w:lang w:val="en-US" w:eastAsia="pt-BR"/>
+        </w:rPr>
+        <w:t xml:space="preserve"> </w:t>
+      </w:r>
+      <w:r>
+        <w:rPr>
+          <w:rFonts w:ascii="Consolas" w:eastAsia="Times New Roman" w:hAnsi="Consolas" w:cs="Times New Roman"/>
+          <w:color w:val="9CDCFE"/>
+          <w:sz w:val="21"/>
+          <w:szCs w:val="21"/>
+          <w:lang w:val="en-US" w:eastAsia="pt-BR"/>
+        </w:rPr>
+        <w:t>for</w:t>
+      </w:r>
+      <w:r>
+        <w:rPr>
+          <w:rFonts w:ascii="Consolas" w:eastAsia="Times New Roman" w:hAnsi="Consolas" w:cs="Times New Roman"/>
+          <w:color w:val="D4D4D4"/>
+          <w:sz w:val="21"/>
+          <w:szCs w:val="21"/>
+          <w:lang w:val="en-US" w:eastAsia="pt-BR"/>
+        </w:rPr>
+        <w:t>=</w:t>
+      </w:r>
+      <w:r>
+        <w:rPr>
+          <w:rFonts w:ascii="Consolas" w:eastAsia="Times New Roman" w:hAnsi="Consolas" w:cs="Times New Roman"/>
+          <w:color w:val="CE9178"/>
+          <w:sz w:val="21"/>
+          <w:szCs w:val="21"/>
+          <w:lang w:val="en-US" w:eastAsia="pt-BR"/>
+        </w:rPr>
+        <w:t>"inat"</w:t>
+      </w:r>
+      <w:r>
+        <w:rPr>
+          <w:rFonts w:ascii="Consolas" w:eastAsia="Times New Roman" w:hAnsi="Consolas" w:cs="Times New Roman"/>
+          <w:color w:val="808080"/>
+          <w:sz w:val="21"/>
+          <w:szCs w:val="21"/>
+          <w:lang w:val="en-US" w:eastAsia="pt-BR"/>
+        </w:rPr>
+        <w:t>&gt;</w:t>
+      </w:r>
+      <w:r>
+        <w:rPr>
+          <w:rFonts w:ascii="Consolas" w:eastAsia="Times New Roman" w:hAnsi="Consolas" w:cs="Times New Roman"/>
+          <w:color w:val="D4D4D4"/>
+          <w:sz w:val="21"/>
+          <w:szCs w:val="21"/>
+          <w:lang w:val="en-US" w:eastAsia="pt-BR"/>
+        </w:rPr>
+        <w:t>Natação</w:t>
+      </w:r>
+      <w:r>
+        <w:rPr>
+          <w:rFonts w:ascii="Consolas" w:eastAsia="Times New Roman" w:hAnsi="Consolas" w:cs="Times New Roman"/>
+          <w:color w:val="808080"/>
+          <w:sz w:val="21"/>
+          <w:szCs w:val="21"/>
+          <w:lang w:val="en-US" w:eastAsia="pt-BR"/>
+        </w:rPr>
+        <w:t>&lt;/</w:t>
+      </w:r>
+      <w:r>
+        <w:rPr>
+          <w:rFonts w:ascii="Consolas" w:eastAsia="Times New Roman" w:hAnsi="Consolas" w:cs="Times New Roman"/>
+          <w:color w:val="569CD6"/>
+          <w:sz w:val="21"/>
+          <w:szCs w:val="21"/>
+          <w:lang w:val="en-US" w:eastAsia="pt-BR"/>
+        </w:rPr>
+        <w:t>label</w:t>
+      </w:r>
+      <w:r>
+        <w:rPr>
+          <w:rFonts w:ascii="Consolas" w:eastAsia="Times New Roman" w:hAnsi="Consolas" w:cs="Times New Roman"/>
+          <w:color w:val="808080"/>
+          <w:sz w:val="21"/>
+          <w:szCs w:val="21"/>
+          <w:lang w:val="en-US" w:eastAsia="pt-BR"/>
+        </w:rPr>
+        <w:t>&gt;&lt;</w:t>
+      </w:r>
+      <w:r>
+        <w:rPr>
+          <w:rFonts w:ascii="Consolas" w:eastAsia="Times New Roman" w:hAnsi="Consolas" w:cs="Times New Roman"/>
+          <w:color w:val="569CD6"/>
+          <w:sz w:val="21"/>
+          <w:szCs w:val="21"/>
+          <w:lang w:val="en-US" w:eastAsia="pt-BR"/>
+        </w:rPr>
+        <w:t>br</w:t>
+      </w:r>
+      <w:r>
+        <w:rPr>
+          <w:rFonts w:ascii="Consolas" w:eastAsia="Times New Roman" w:hAnsi="Consolas" w:cs="Times New Roman"/>
+          <w:color w:val="808080"/>
+          <w:sz w:val="21"/>
+          <w:szCs w:val="21"/>
+          <w:lang w:val="en-US" w:eastAsia="pt-BR"/>
+        </w:rPr>
+        <w:t>&gt;</w:t>
+      </w:r>
+    </w:p>
+    <w:p>
+      <w:pPr>
+        <w:shd w:val="clear" w:color="auto" w:fill="1E1E1E"/>
+        <w:spacing w:after="0" w:line="285" w:lineRule="atLeast"/>
+        <w:rPr>
+          <w:rFonts w:ascii="Consolas" w:eastAsia="Times New Roman" w:hAnsi="Consolas" w:cs="Times New Roman"/>
+          <w:color w:val="D4D4D4"/>
+          <w:sz w:val="21"/>
+          <w:szCs w:val="21"/>
+          <w:lang w:val="en-US" w:eastAsia="pt-BR"/>
+        </w:rPr>
+      </w:pPr>
+      <w:r>
+        <w:rPr>
+          <w:rFonts w:ascii="Consolas" w:eastAsia="Times New Roman" w:hAnsi="Consolas" w:cs="Times New Roman"/>
+          <w:color w:val="D4D4D4"/>
+          <w:sz w:val="21"/>
+          <w:szCs w:val="21"/>
+          <w:lang w:val="en-US" w:eastAsia="pt-BR"/>
+        </w:rPr>
+        <w:t xml:space="preserve">                </w:t>
+      </w:r>
+      <w:r>
+        <w:rPr>
+          <w:rFonts w:ascii="Consolas" w:eastAsia="Times New Roman" w:hAnsi="Consolas" w:cs="Times New Roman"/>
+          <w:color w:val="808080"/>
+          <w:sz w:val="21"/>
+          <w:szCs w:val="21"/>
+          <w:lang w:val="en-US" w:eastAsia="pt-BR"/>
+        </w:rPr>
+        <w:t>&lt;</w:t>
+      </w:r>
+      <w:r>
+        <w:rPr>
+          <w:rFonts w:ascii="Consolas" w:eastAsia="Times New Roman" w:hAnsi="Consolas" w:cs="Times New Roman"/>
+          <w:color w:val="569CD6"/>
+          <w:sz w:val="21"/>
+          <w:szCs w:val="21"/>
+          <w:lang w:val="en-US" w:eastAsia="pt-BR"/>
+        </w:rPr>
+        <w:t>input</w:t>
+      </w:r>
+      <w:r>
+        <w:rPr>
+          <w:rFonts w:ascii="Consolas" w:eastAsia="Times New Roman" w:hAnsi="Consolas" w:cs="Times New Roman"/>
+          <w:color w:val="D4D4D4"/>
+          <w:sz w:val="21"/>
+          <w:szCs w:val="21"/>
+          <w:lang w:val="en-US" w:eastAsia="pt-BR"/>
+        </w:rPr>
+        <w:t xml:space="preserve"> </w:t>
+      </w:r>
+      <w:r>
+        <w:rPr>
+          <w:rFonts w:ascii="Consolas" w:eastAsia="Times New Roman" w:hAnsi="Consolas" w:cs="Times New Roman"/>
+          <w:color w:val="9CDCFE"/>
+          <w:sz w:val="21"/>
+          <w:szCs w:val="21"/>
+          <w:lang w:val="en-US" w:eastAsia="pt-BR"/>
+        </w:rPr>
+        <w:t>type</w:t>
+      </w:r>
+      <w:r>
+        <w:rPr>
+          <w:rFonts w:ascii="Consolas" w:eastAsia="Times New Roman" w:hAnsi="Consolas" w:cs="Times New Roman"/>
+          <w:color w:val="D4D4D4"/>
+          <w:sz w:val="21"/>
+          <w:szCs w:val="21"/>
+          <w:lang w:val="en-US" w:eastAsia="pt-BR"/>
+        </w:rPr>
+        <w:t>=</w:t>
+      </w:r>
+      <w:r>
+        <w:rPr>
+          <w:rFonts w:ascii="Consolas" w:eastAsia="Times New Roman" w:hAnsi="Consolas" w:cs="Times New Roman"/>
+          <w:color w:val="CE9178"/>
+          <w:sz w:val="21"/>
+          <w:szCs w:val="21"/>
+          <w:lang w:val="en-US" w:eastAsia="pt-BR"/>
+        </w:rPr>
+        <w:t>"checkbox"</w:t>
+      </w:r>
+      <w:r>
+        <w:rPr>
+          <w:rFonts w:ascii="Consolas" w:eastAsia="Times New Roman" w:hAnsi="Consolas" w:cs="Times New Roman"/>
+          <w:color w:val="D4D4D4"/>
+          <w:sz w:val="21"/>
+          <w:szCs w:val="21"/>
+          <w:lang w:val="en-US" w:eastAsia="pt-BR"/>
+        </w:rPr>
+        <w:t xml:space="preserve"> </w:t>
+      </w:r>
+      <w:r>
+        <w:rPr>
+          <w:rFonts w:ascii="Consolas" w:eastAsia="Times New Roman" w:hAnsi="Consolas" w:cs="Times New Roman"/>
+          <w:color w:val="9CDCFE"/>
+          <w:sz w:val="21"/>
+          <w:szCs w:val="21"/>
+          <w:lang w:val="en-US" w:eastAsia="pt-BR"/>
+        </w:rPr>
+        <w:t>name</w:t>
+      </w:r>
+      <w:r>
+        <w:rPr>
+          <w:rFonts w:ascii="Consolas" w:eastAsia="Times New Roman" w:hAnsi="Consolas" w:cs="Times New Roman"/>
+          <w:color w:val="D4D4D4"/>
+          <w:sz w:val="21"/>
+          <w:szCs w:val="21"/>
+          <w:lang w:val="en-US" w:eastAsia="pt-BR"/>
+        </w:rPr>
+        <w:t>=</w:t>
+      </w:r>
+      <w:r>
+        <w:rPr>
+          <w:rFonts w:ascii="Consolas" w:eastAsia="Times New Roman" w:hAnsi="Consolas" w:cs="Times New Roman"/>
+          <w:color w:val="CE9178"/>
+          <w:sz w:val="21"/>
+          <w:szCs w:val="21"/>
+          <w:lang w:val="en-US" w:eastAsia="pt-BR"/>
+        </w:rPr>
+        <w:t>"cross"</w:t>
+      </w:r>
+      <w:r>
+        <w:rPr>
+          <w:rFonts w:ascii="Consolas" w:eastAsia="Times New Roman" w:hAnsi="Consolas" w:cs="Times New Roman"/>
+          <w:color w:val="D4D4D4"/>
+          <w:sz w:val="21"/>
+          <w:szCs w:val="21"/>
+          <w:lang w:val="en-US" w:eastAsia="pt-BR"/>
+        </w:rPr>
+        <w:t xml:space="preserve"> </w:t>
+      </w:r>
+      <w:r>
+        <w:rPr>
+          <w:rFonts w:ascii="Consolas" w:eastAsia="Times New Roman" w:hAnsi="Consolas" w:cs="Times New Roman"/>
+          <w:color w:val="9CDCFE"/>
+          <w:sz w:val="21"/>
+          <w:szCs w:val="21"/>
+          <w:lang w:val="en-US" w:eastAsia="pt-BR"/>
+        </w:rPr>
+        <w:t>id</w:t>
+      </w:r>
+      <w:r>
+        <w:rPr>
+          <w:rFonts w:ascii="Consolas" w:eastAsia="Times New Roman" w:hAnsi="Consolas" w:cs="Times New Roman"/>
+          <w:color w:val="D4D4D4"/>
+          <w:sz w:val="21"/>
+          <w:szCs w:val="21"/>
+          <w:lang w:val="en-US" w:eastAsia="pt-BR"/>
+        </w:rPr>
+        <w:t>=</w:t>
+      </w:r>
+      <w:r>
+        <w:rPr>
+          <w:rFonts w:ascii="Consolas" w:eastAsia="Times New Roman" w:hAnsi="Consolas" w:cs="Times New Roman"/>
+          <w:color w:val="CE9178"/>
+          <w:sz w:val="21"/>
+          <w:szCs w:val="21"/>
+          <w:lang w:val="en-US" w:eastAsia="pt-BR"/>
+        </w:rPr>
+        <w:t>"icross"</w:t>
+      </w:r>
+      <w:r>
+        <w:rPr>
+          <w:rFonts w:ascii="Consolas" w:eastAsia="Times New Roman" w:hAnsi="Consolas" w:cs="Times New Roman"/>
+          <w:color w:val="D4D4D4"/>
+          <w:sz w:val="21"/>
+          <w:szCs w:val="21"/>
+          <w:lang w:val="en-US" w:eastAsia="pt-BR"/>
+        </w:rPr>
+        <w:t xml:space="preserve"> </w:t>
+      </w:r>
+      <w:r>
+        <w:rPr>
+          <w:rFonts w:ascii="Consolas" w:eastAsia="Times New Roman" w:hAnsi="Consolas" w:cs="Times New Roman"/>
+          <w:color w:val="9CDCFE"/>
+          <w:sz w:val="21"/>
+          <w:szCs w:val="21"/>
+          <w:lang w:val="en-US" w:eastAsia="pt-BR"/>
+        </w:rPr>
+        <w:t>checked</w:t>
+      </w:r>
+      <w:r>
+        <w:rPr>
+          <w:rFonts w:ascii="Consolas" w:eastAsia="Times New Roman" w:hAnsi="Consolas" w:cs="Times New Roman"/>
+          <w:color w:val="808080"/>
+          <w:sz w:val="21"/>
+          <w:szCs w:val="21"/>
+          <w:lang w:val="en-US" w:eastAsia="pt-BR"/>
+        </w:rPr>
+        <w:t>&gt;</w:t>
+      </w:r>
+      <w:r>
+        <w:rPr>
+          <w:rFonts w:ascii="Consolas" w:eastAsia="Times New Roman" w:hAnsi="Consolas" w:cs="Times New Roman"/>
+          <w:color w:val="D4D4D4"/>
+          <w:sz w:val="21"/>
+          <w:szCs w:val="21"/>
+          <w:lang w:val="en-US" w:eastAsia="pt-BR"/>
+        </w:rPr>
+        <w:t xml:space="preserve"> </w:t>
+      </w:r>
+      <w:r>
+        <w:rPr>
+          <w:rFonts w:ascii="Consolas" w:eastAsia="Times New Roman" w:hAnsi="Consolas" w:cs="Times New Roman"/>
+          <w:color w:val="808080"/>
+          <w:sz w:val="21"/>
+          <w:szCs w:val="21"/>
+          <w:lang w:val="en-US" w:eastAsia="pt-BR"/>
+        </w:rPr>
+        <w:t>&lt;</w:t>
+      </w:r>
+      <w:r>
+        <w:rPr>
+          <w:rFonts w:ascii="Consolas" w:eastAsia="Times New Roman" w:hAnsi="Consolas" w:cs="Times New Roman"/>
+          <w:color w:val="569CD6"/>
+          <w:sz w:val="21"/>
+          <w:szCs w:val="21"/>
+          <w:lang w:val="en-US" w:eastAsia="pt-BR"/>
+        </w:rPr>
+        <w:t>label</w:t>
+      </w:r>
+      <w:r>
+        <w:rPr>
+          <w:rFonts w:ascii="Consolas" w:eastAsia="Times New Roman" w:hAnsi="Consolas" w:cs="Times New Roman"/>
+          <w:color w:val="D4D4D4"/>
+          <w:sz w:val="21"/>
+          <w:szCs w:val="21"/>
+          <w:lang w:val="en-US" w:eastAsia="pt-BR"/>
+        </w:rPr>
+        <w:t xml:space="preserve"> </w:t>
+      </w:r>
+      <w:r>
+        <w:rPr>
+          <w:rFonts w:ascii="Consolas" w:eastAsia="Times New Roman" w:hAnsi="Consolas" w:cs="Times New Roman"/>
+          <w:color w:val="9CDCFE"/>
+          <w:sz w:val="21"/>
+          <w:szCs w:val="21"/>
+          <w:lang w:val="en-US" w:eastAsia="pt-BR"/>
+        </w:rPr>
+        <w:t>for</w:t>
+      </w:r>
+      <w:r>
+        <w:rPr>
+          <w:rFonts w:ascii="Consolas" w:eastAsia="Times New Roman" w:hAnsi="Consolas" w:cs="Times New Roman"/>
+          <w:color w:val="D4D4D4"/>
+          <w:sz w:val="21"/>
+          <w:szCs w:val="21"/>
+          <w:lang w:val="en-US" w:eastAsia="pt-BR"/>
+        </w:rPr>
+        <w:t>=</w:t>
+      </w:r>
+      <w:r>
+        <w:rPr>
+          <w:rFonts w:ascii="Consolas" w:eastAsia="Times New Roman" w:hAnsi="Consolas" w:cs="Times New Roman"/>
+          <w:color w:val="CE9178"/>
+          <w:sz w:val="21"/>
+          <w:szCs w:val="21"/>
+          <w:lang w:val="en-US" w:eastAsia="pt-BR"/>
+        </w:rPr>
+        <w:t>"icross"</w:t>
+      </w:r>
+      <w:r>
+        <w:rPr>
+          <w:rFonts w:ascii="Consolas" w:eastAsia="Times New Roman" w:hAnsi="Consolas" w:cs="Times New Roman"/>
+          <w:color w:val="808080"/>
+          <w:sz w:val="21"/>
+          <w:szCs w:val="21"/>
+          <w:lang w:val="en-US" w:eastAsia="pt-BR"/>
+        </w:rPr>
+        <w:t>&gt;</w:t>
+      </w:r>
+      <w:r>
+        <w:rPr>
+          <w:rFonts w:ascii="Consolas" w:eastAsia="Times New Roman" w:hAnsi="Consolas" w:cs="Times New Roman"/>
+          <w:color w:val="D4D4D4"/>
+          <w:sz w:val="21"/>
+          <w:szCs w:val="21"/>
+          <w:lang w:val="en-US" w:eastAsia="pt-BR"/>
+        </w:rPr>
+        <w:t>Cross Fit</w:t>
+      </w:r>
+      <w:r>
+        <w:rPr>
+          <w:rFonts w:ascii="Consolas" w:eastAsia="Times New Roman" w:hAnsi="Consolas" w:cs="Times New Roman"/>
+          <w:color w:val="808080"/>
+          <w:sz w:val="21"/>
+          <w:szCs w:val="21"/>
+          <w:lang w:val="en-US" w:eastAsia="pt-BR"/>
+        </w:rPr>
+        <w:t>&lt;/</w:t>
+      </w:r>
+      <w:r>
+        <w:rPr>
+          <w:rFonts w:ascii="Consolas" w:eastAsia="Times New Roman" w:hAnsi="Consolas" w:cs="Times New Roman"/>
+          <w:color w:val="569CD6"/>
+          <w:sz w:val="21"/>
+          <w:szCs w:val="21"/>
+          <w:lang w:val="en-US" w:eastAsia="pt-BR"/>
+        </w:rPr>
+        <w:t>label</w:t>
+      </w:r>
+      <w:r>
+        <w:rPr>
+          <w:rFonts w:ascii="Consolas" w:eastAsia="Times New Roman" w:hAnsi="Consolas" w:cs="Times New Roman"/>
+          <w:color w:val="808080"/>
+          <w:sz w:val="21"/>
+          <w:szCs w:val="21"/>
+          <w:lang w:val="en-US" w:eastAsia="pt-BR"/>
+        </w:rPr>
+        <w:t>&gt;&lt;</w:t>
+      </w:r>
+      <w:r>
+        <w:rPr>
+          <w:rFonts w:ascii="Consolas" w:eastAsia="Times New Roman" w:hAnsi="Consolas" w:cs="Times New Roman"/>
+          <w:color w:val="569CD6"/>
+          <w:sz w:val="21"/>
+          <w:szCs w:val="21"/>
+          <w:lang w:val="en-US" w:eastAsia="pt-BR"/>
+        </w:rPr>
+        <w:t>br</w:t>
+      </w:r>
+      <w:r>
+        <w:rPr>
+          <w:rFonts w:ascii="Consolas" w:eastAsia="Times New Roman" w:hAnsi="Consolas" w:cs="Times New Roman"/>
+          <w:color w:val="808080"/>
+          <w:sz w:val="21"/>
+          <w:szCs w:val="21"/>
+          <w:lang w:val="en-US" w:eastAsia="pt-BR"/>
+        </w:rPr>
+        <w:t>&gt;</w:t>
+      </w:r>
+    </w:p>
+    <w:p>
+      <w:pPr>
+        <w:shd w:val="clear" w:color="auto" w:fill="1E1E1E"/>
+        <w:spacing w:after="0" w:line="285" w:lineRule="atLeast"/>
+        <w:rPr>
+          <w:rFonts w:ascii="Consolas" w:eastAsia="Times New Roman" w:hAnsi="Consolas" w:cs="Times New Roman"/>
+          <w:color w:val="808080"/>
+          <w:sz w:val="21"/>
+          <w:szCs w:val="21"/>
+          <w:lang w:eastAsia="pt-BR"/>
+        </w:rPr>
+      </w:pPr>
+      <w:r>
+        <w:rPr>
+          <w:rFonts w:ascii="Consolas" w:eastAsia="Times New Roman" w:hAnsi="Consolas" w:cs="Times New Roman"/>
+          <w:color w:val="D4D4D4"/>
+          <w:sz w:val="21"/>
+          <w:szCs w:val="21"/>
+          <w:lang w:val="en-US" w:eastAsia="pt-BR"/>
+        </w:rPr>
+        <w:t xml:space="preserve">            </w:t>
+      </w:r>
+      <w:r>
+        <w:rPr>
+          <w:rFonts w:ascii="Consolas" w:eastAsia="Times New Roman" w:hAnsi="Consolas" w:cs="Times New Roman"/>
+          <w:color w:val="808080"/>
+          <w:sz w:val="21"/>
+          <w:szCs w:val="21"/>
+          <w:lang w:eastAsia="pt-BR"/>
+        </w:rPr>
+        <w:t>&lt;/</w:t>
+      </w:r>
+      <w:r>
+        <w:rPr>
+          <w:rFonts w:ascii="Consolas" w:eastAsia="Times New Roman" w:hAnsi="Consolas" w:cs="Times New Roman"/>
+          <w:color w:val="569CD6"/>
+          <w:sz w:val="21"/>
+          <w:szCs w:val="21"/>
+          <w:lang w:eastAsia="pt-BR"/>
+        </w:rPr>
+        <w:t>p</w:t>
+      </w:r>
+      <w:r>
+        <w:rPr>
+          <w:rFonts w:ascii="Consolas" w:eastAsia="Times New Roman" w:hAnsi="Consolas" w:cs="Times New Roman"/>
+          <w:color w:val="808080"/>
+          <w:sz w:val="21"/>
+          <w:szCs w:val="21"/>
+          <w:lang w:eastAsia="pt-BR"/>
+        </w:rPr>
+        <w:t>&gt;</w:t>
+      </w:r>
+    </w:p>
+    <w:p>
+      <w:pPr>
+        <w:shd w:val="clear" w:color="auto" w:fill="1E1E1E"/>
+        <w:spacing w:after="0" w:line="285" w:lineRule="atLeast"/>
+        <w:rPr>
+          <w:rFonts w:ascii="Consolas" w:eastAsia="Times New Roman" w:hAnsi="Consolas" w:cs="Times New Roman"/>
+          <w:color w:val="D4D4D4"/>
+          <w:sz w:val="21"/>
+          <w:szCs w:val="21"/>
+          <w:lang w:eastAsia="pt-BR"/>
+        </w:rPr>
+      </w:pPr>
+    </w:p>
+    <w:p>
+      <w:pPr>
+        <w:ind w:right="-994"/>
+        <w:rPr>
+          <w:rFonts w:ascii="Arial" w:hAnsi="Arial" w:cs="Arial"/>
+          <w:color w:val="1B1B1B"/>
+          <w:shd w:val="clear" w:color="auto" w:fill="FFFFFF"/>
+        </w:rPr>
+      </w:pPr>
+      <w:r>
+        <w:rPr>
+          <w:rFonts w:ascii="Arial" w:hAnsi="Arial" w:cs="Arial"/>
+          <w:color w:val="1B1B1B"/>
+          <w:shd w:val="clear" w:color="auto" w:fill="FFFFFF"/>
+        </w:rPr>
+        <w:t>Utilizando “</w:t>
+      </w:r>
+      <w:r>
+        <w:rPr>
+          <w:rFonts w:ascii="Arial" w:hAnsi="Arial" w:cs="Arial"/>
+          <w:b/>
+          <w:color w:val="1B1B1B"/>
+          <w:shd w:val="clear" w:color="auto" w:fill="FFFFFF"/>
+        </w:rPr>
+        <w:t>checked</w:t>
+      </w:r>
+      <w:r>
+        <w:rPr>
+          <w:rFonts w:ascii="Arial" w:hAnsi="Arial" w:cs="Arial"/>
+          <w:color w:val="1B1B1B"/>
+          <w:shd w:val="clear" w:color="auto" w:fill="FFFFFF"/>
+        </w:rPr>
+        <w:t>” a opção estará marcada automaticamente</w:t>
+      </w:r>
+    </w:p>
+    <w:p>
+      <w:pPr>
+        <w:ind w:left="-709" w:right="-994"/>
+        <w:rPr>
+          <w:rFonts w:ascii="Arial" w:hAnsi="Arial" w:cs="Arial"/>
+          <w:color w:val="1B1B1B"/>
+          <w:shd w:val="clear" w:color="auto" w:fill="FFFFFF"/>
+        </w:rPr>
+      </w:pPr>
+    </w:p>
+    <w:p>
+      <w:pPr>
+        <w:ind w:left="-709" w:right="-994"/>
+        <w:rPr>
+          <w:rFonts w:ascii="Arial" w:hAnsi="Arial" w:cs="Arial"/>
+          <w:color w:val="1B1B1B"/>
+          <w:szCs w:val="24"/>
+          <w:shd w:val="clear" w:color="auto" w:fill="FFFFFF"/>
+          <w:lang w:val="en-US"/>
+        </w:rPr>
+      </w:pPr>
+      <w:r>
+        <w:rPr>
+          <w:rFonts w:ascii="Arial" w:hAnsi="Arial" w:cs="Arial"/>
+          <w:b/>
+          <w:color w:val="1B1B1B"/>
+          <w:sz w:val="24"/>
+          <w:szCs w:val="24"/>
+          <w:shd w:val="clear" w:color="auto" w:fill="FFFFFF"/>
+          <w:lang w:val="en-US"/>
+        </w:rPr>
+        <w:t>Radio button</w:t>
+      </w:r>
+    </w:p>
+    <w:p>
+      <w:pPr>
+        <w:shd w:val="clear" w:color="auto" w:fill="1E1E1E"/>
+        <w:spacing w:after="0" w:line="285" w:lineRule="atLeast"/>
+        <w:rPr>
+          <w:rFonts w:ascii="Consolas" w:eastAsia="Times New Roman" w:hAnsi="Consolas" w:cs="Times New Roman"/>
+          <w:color w:val="D4D4D4"/>
+          <w:sz w:val="21"/>
+          <w:szCs w:val="21"/>
+          <w:lang w:val="en-US" w:eastAsia="pt-BR"/>
+        </w:rPr>
+      </w:pPr>
+      <w:r>
+        <w:rPr>
+          <w:rFonts w:ascii="Consolas" w:eastAsia="Times New Roman" w:hAnsi="Consolas" w:cs="Times New Roman"/>
+          <w:color w:val="808080"/>
+          <w:sz w:val="21"/>
+          <w:szCs w:val="21"/>
+          <w:lang w:val="en-US" w:eastAsia="pt-BR"/>
+        </w:rPr>
+        <w:t xml:space="preserve">            </w:t>
+      </w:r>
+      <w:r>
+        <w:rPr>
+          <w:rFonts w:ascii="Consolas" w:eastAsia="Times New Roman" w:hAnsi="Consolas" w:cs="Times New Roman"/>
+          <w:color w:val="808080"/>
+          <w:sz w:val="21"/>
+          <w:szCs w:val="21"/>
+          <w:lang w:val="en-US" w:eastAsia="pt-BR"/>
+        </w:rPr>
+        <w:t>&lt;</w:t>
+      </w:r>
+      <w:r>
+        <w:rPr>
+          <w:rFonts w:ascii="Consolas" w:eastAsia="Times New Roman" w:hAnsi="Consolas" w:cs="Times New Roman"/>
+          <w:color w:val="569CD6"/>
+          <w:sz w:val="21"/>
+          <w:szCs w:val="21"/>
+          <w:lang w:val="en-US" w:eastAsia="pt-BR"/>
+        </w:rPr>
+        <w:t>p</w:t>
+      </w:r>
+      <w:r>
+        <w:rPr>
+          <w:rFonts w:ascii="Consolas" w:eastAsia="Times New Roman" w:hAnsi="Consolas" w:cs="Times New Roman"/>
+          <w:color w:val="808080"/>
+          <w:sz w:val="21"/>
+          <w:szCs w:val="21"/>
+          <w:lang w:val="en-US" w:eastAsia="pt-BR"/>
+        </w:rPr>
+        <w:t>&gt;</w:t>
+      </w:r>
+    </w:p>
+    <w:p>
+      <w:pPr>
+        <w:shd w:val="clear" w:color="auto" w:fill="1E1E1E"/>
+        <w:spacing w:after="0" w:line="285" w:lineRule="atLeast"/>
+        <w:rPr>
+          <w:rFonts w:ascii="Consolas" w:eastAsia="Times New Roman" w:hAnsi="Consolas" w:cs="Times New Roman"/>
+          <w:color w:val="D4D4D4"/>
+          <w:sz w:val="21"/>
+          <w:szCs w:val="21"/>
+          <w:lang w:val="en-US" w:eastAsia="pt-BR"/>
+        </w:rPr>
+      </w:pPr>
+      <w:r>
+        <w:rPr>
+          <w:rFonts w:ascii="Consolas" w:eastAsia="Times New Roman" w:hAnsi="Consolas" w:cs="Times New Roman"/>
+          <w:color w:val="D4D4D4"/>
+          <w:sz w:val="21"/>
+          <w:szCs w:val="21"/>
+          <w:lang w:val="en-US" w:eastAsia="pt-BR"/>
+        </w:rPr>
+        <w:t xml:space="preserve">            </w:t>
+      </w:r>
+      <w:r>
+        <w:rPr>
+          <w:rFonts w:ascii="Consolas" w:eastAsia="Times New Roman" w:hAnsi="Consolas" w:cs="Times New Roman"/>
+          <w:color w:val="808080"/>
+          <w:sz w:val="21"/>
+          <w:szCs w:val="21"/>
+          <w:lang w:val="en-US" w:eastAsia="pt-BR"/>
+        </w:rPr>
+        <w:t>&lt;</w:t>
+      </w:r>
+      <w:r>
+        <w:rPr>
+          <w:rFonts w:ascii="Consolas" w:eastAsia="Times New Roman" w:hAnsi="Consolas" w:cs="Times New Roman"/>
+          <w:color w:val="569CD6"/>
+          <w:sz w:val="21"/>
+          <w:szCs w:val="21"/>
+          <w:lang w:val="en-US" w:eastAsia="pt-BR"/>
+        </w:rPr>
+        <w:t>input</w:t>
+      </w:r>
+      <w:r>
+        <w:rPr>
+          <w:rFonts w:ascii="Consolas" w:eastAsia="Times New Roman" w:hAnsi="Consolas" w:cs="Times New Roman"/>
+          <w:color w:val="D4D4D4"/>
+          <w:sz w:val="21"/>
+          <w:szCs w:val="21"/>
+          <w:lang w:val="en-US" w:eastAsia="pt-BR"/>
+        </w:rPr>
+        <w:t xml:space="preserve"> </w:t>
+      </w:r>
+      <w:r>
+        <w:rPr>
+          <w:rFonts w:ascii="Consolas" w:eastAsia="Times New Roman" w:hAnsi="Consolas" w:cs="Times New Roman"/>
+          <w:color w:val="9CDCFE"/>
+          <w:sz w:val="21"/>
+          <w:szCs w:val="21"/>
+          <w:lang w:val="en-US" w:eastAsia="pt-BR"/>
+        </w:rPr>
+        <w:t>type</w:t>
+      </w:r>
+      <w:r>
+        <w:rPr>
+          <w:rFonts w:ascii="Consolas" w:eastAsia="Times New Roman" w:hAnsi="Consolas" w:cs="Times New Roman"/>
+          <w:color w:val="D4D4D4"/>
+          <w:sz w:val="21"/>
+          <w:szCs w:val="21"/>
+          <w:lang w:val="en-US" w:eastAsia="pt-BR"/>
+        </w:rPr>
+        <w:t>=</w:t>
+      </w:r>
+      <w:r>
+        <w:rPr>
+          <w:rFonts w:ascii="Consolas" w:eastAsia="Times New Roman" w:hAnsi="Consolas" w:cs="Times New Roman"/>
+          <w:color w:val="CE9178"/>
+          <w:sz w:val="21"/>
+          <w:szCs w:val="21"/>
+          <w:lang w:val="en-US" w:eastAsia="pt-BR"/>
+        </w:rPr>
+        <w:t>"radio"</w:t>
+      </w:r>
+      <w:r>
+        <w:rPr>
+          <w:rFonts w:ascii="Consolas" w:eastAsia="Times New Roman" w:hAnsi="Consolas" w:cs="Times New Roman"/>
+          <w:color w:val="D4D4D4"/>
+          <w:sz w:val="21"/>
+          <w:szCs w:val="21"/>
+          <w:lang w:val="en-US" w:eastAsia="pt-BR"/>
+        </w:rPr>
+        <w:t xml:space="preserve"> </w:t>
+      </w:r>
+      <w:r>
+        <w:rPr>
+          <w:rFonts w:ascii="Consolas" w:eastAsia="Times New Roman" w:hAnsi="Consolas" w:cs="Times New Roman"/>
+          <w:color w:val="9CDCFE"/>
+          <w:sz w:val="21"/>
+          <w:szCs w:val="21"/>
+          <w:lang w:val="en-US" w:eastAsia="pt-BR"/>
+        </w:rPr>
+        <w:t>name</w:t>
+      </w:r>
+      <w:r>
+        <w:rPr>
+          <w:rFonts w:ascii="Consolas" w:eastAsia="Times New Roman" w:hAnsi="Consolas" w:cs="Times New Roman"/>
+          <w:color w:val="D4D4D4"/>
+          <w:sz w:val="21"/>
+          <w:szCs w:val="21"/>
+          <w:lang w:val="en-US" w:eastAsia="pt-BR"/>
+        </w:rPr>
+        <w:t>=</w:t>
+      </w:r>
+      <w:r>
+        <w:rPr>
+          <w:rFonts w:ascii="Consolas" w:eastAsia="Times New Roman" w:hAnsi="Consolas" w:cs="Times New Roman"/>
+          <w:color w:val="CE9178"/>
+          <w:sz w:val="21"/>
+          <w:szCs w:val="21"/>
+          <w:lang w:val="en-US" w:eastAsia="pt-BR"/>
+        </w:rPr>
+        <w:t>"sexo"</w:t>
+      </w:r>
+      <w:r>
+        <w:rPr>
+          <w:rFonts w:ascii="Consolas" w:eastAsia="Times New Roman" w:hAnsi="Consolas" w:cs="Times New Roman"/>
+          <w:color w:val="D4D4D4"/>
+          <w:sz w:val="21"/>
+          <w:szCs w:val="21"/>
+          <w:lang w:val="en-US" w:eastAsia="pt-BR"/>
+        </w:rPr>
+        <w:t xml:space="preserve"> </w:t>
+      </w:r>
+      <w:r>
+        <w:rPr>
+          <w:rFonts w:ascii="Consolas" w:eastAsia="Times New Roman" w:hAnsi="Consolas" w:cs="Times New Roman"/>
+          <w:color w:val="9CDCFE"/>
+          <w:sz w:val="21"/>
+          <w:szCs w:val="21"/>
+          <w:lang w:val="en-US" w:eastAsia="pt-BR"/>
+        </w:rPr>
+        <w:t>id</w:t>
+      </w:r>
+      <w:r>
+        <w:rPr>
+          <w:rFonts w:ascii="Consolas" w:eastAsia="Times New Roman" w:hAnsi="Consolas" w:cs="Times New Roman"/>
+          <w:color w:val="D4D4D4"/>
+          <w:sz w:val="21"/>
+          <w:szCs w:val="21"/>
+          <w:lang w:val="en-US" w:eastAsia="pt-BR"/>
+        </w:rPr>
+        <w:t>=</w:t>
+      </w:r>
+      <w:r>
+        <w:rPr>
+          <w:rFonts w:ascii="Consolas" w:eastAsia="Times New Roman" w:hAnsi="Consolas" w:cs="Times New Roman"/>
+          <w:color w:val="CE9178"/>
+          <w:sz w:val="21"/>
+          <w:szCs w:val="21"/>
+          <w:lang w:val="en-US" w:eastAsia="pt-BR"/>
+        </w:rPr>
+        <w:t>"isxmas"</w:t>
+      </w:r>
+      <w:r>
+        <w:rPr>
+          <w:rFonts w:ascii="Consolas" w:eastAsia="Times New Roman" w:hAnsi="Consolas" w:cs="Times New Roman"/>
+          <w:color w:val="D4D4D4"/>
+          <w:sz w:val="21"/>
+          <w:szCs w:val="21"/>
+          <w:lang w:val="en-US" w:eastAsia="pt-BR"/>
+        </w:rPr>
+        <w:t xml:space="preserve"> </w:t>
+      </w:r>
+      <w:r>
+        <w:rPr>
+          <w:rFonts w:ascii="Consolas" w:eastAsia="Times New Roman" w:hAnsi="Consolas" w:cs="Times New Roman"/>
+          <w:color w:val="9CDCFE"/>
+          <w:sz w:val="21"/>
+          <w:szCs w:val="21"/>
+          <w:lang w:val="en-US" w:eastAsia="pt-BR"/>
+        </w:rPr>
+        <w:t>value</w:t>
+      </w:r>
+      <w:r>
+        <w:rPr>
+          <w:rFonts w:ascii="Consolas" w:eastAsia="Times New Roman" w:hAnsi="Consolas" w:cs="Times New Roman"/>
+          <w:color w:val="D4D4D4"/>
+          <w:sz w:val="21"/>
+          <w:szCs w:val="21"/>
+          <w:lang w:val="en-US" w:eastAsia="pt-BR"/>
+        </w:rPr>
+        <w:t>=</w:t>
+      </w:r>
+      <w:r>
+        <w:rPr>
+          <w:rFonts w:ascii="Consolas" w:eastAsia="Times New Roman" w:hAnsi="Consolas" w:cs="Times New Roman"/>
+          <w:color w:val="CE9178"/>
+          <w:sz w:val="21"/>
+          <w:szCs w:val="21"/>
+          <w:lang w:val="en-US" w:eastAsia="pt-BR"/>
+        </w:rPr>
+        <w:t>"M"</w:t>
+      </w:r>
+      <w:r>
+        <w:rPr>
+          <w:rFonts w:ascii="Consolas" w:eastAsia="Times New Roman" w:hAnsi="Consolas" w:cs="Times New Roman"/>
+          <w:color w:val="808080"/>
+          <w:sz w:val="21"/>
+          <w:szCs w:val="21"/>
+          <w:lang w:val="en-US" w:eastAsia="pt-BR"/>
+        </w:rPr>
+        <w:t>&gt;</w:t>
+      </w:r>
+      <w:r>
+        <w:rPr>
+          <w:rFonts w:ascii="Consolas" w:eastAsia="Times New Roman" w:hAnsi="Consolas" w:cs="Times New Roman"/>
+          <w:color w:val="D4D4D4"/>
+          <w:sz w:val="21"/>
+          <w:szCs w:val="21"/>
+          <w:lang w:val="en-US" w:eastAsia="pt-BR"/>
+        </w:rPr>
+        <w:t xml:space="preserve"> </w:t>
+      </w:r>
+      <w:r>
+        <w:rPr>
+          <w:rFonts w:ascii="Consolas" w:eastAsia="Times New Roman" w:hAnsi="Consolas" w:cs="Times New Roman"/>
+          <w:color w:val="808080"/>
+          <w:sz w:val="21"/>
+          <w:szCs w:val="21"/>
+          <w:lang w:val="en-US" w:eastAsia="pt-BR"/>
+        </w:rPr>
+        <w:t>&lt;</w:t>
+      </w:r>
+      <w:r>
+        <w:rPr>
+          <w:rFonts w:ascii="Consolas" w:eastAsia="Times New Roman" w:hAnsi="Consolas" w:cs="Times New Roman"/>
+          <w:color w:val="569CD6"/>
+          <w:sz w:val="21"/>
+          <w:szCs w:val="21"/>
+          <w:lang w:val="en-US" w:eastAsia="pt-BR"/>
+        </w:rPr>
+        <w:t>label</w:t>
+      </w:r>
+      <w:r>
+        <w:rPr>
+          <w:rFonts w:ascii="Consolas" w:eastAsia="Times New Roman" w:hAnsi="Consolas" w:cs="Times New Roman"/>
+          <w:color w:val="D4D4D4"/>
+          <w:sz w:val="21"/>
+          <w:szCs w:val="21"/>
+          <w:lang w:val="en-US" w:eastAsia="pt-BR"/>
+        </w:rPr>
+        <w:t xml:space="preserve"> </w:t>
+      </w:r>
+      <w:r>
+        <w:rPr>
+          <w:rFonts w:ascii="Consolas" w:eastAsia="Times New Roman" w:hAnsi="Consolas" w:cs="Times New Roman"/>
+          <w:color w:val="9CDCFE"/>
+          <w:sz w:val="21"/>
+          <w:szCs w:val="21"/>
+          <w:lang w:val="en-US" w:eastAsia="pt-BR"/>
+        </w:rPr>
+        <w:t>for</w:t>
+      </w:r>
+      <w:r>
+        <w:rPr>
+          <w:rFonts w:ascii="Consolas" w:eastAsia="Times New Roman" w:hAnsi="Consolas" w:cs="Times New Roman"/>
+          <w:color w:val="D4D4D4"/>
+          <w:sz w:val="21"/>
+          <w:szCs w:val="21"/>
+          <w:lang w:val="en-US" w:eastAsia="pt-BR"/>
+        </w:rPr>
+        <w:t>=</w:t>
+      </w:r>
+      <w:r>
+        <w:rPr>
+          <w:rFonts w:ascii="Consolas" w:eastAsia="Times New Roman" w:hAnsi="Consolas" w:cs="Times New Roman"/>
+          <w:color w:val="CE9178"/>
+          <w:sz w:val="21"/>
+          <w:szCs w:val="21"/>
+          <w:lang w:val="en-US" w:eastAsia="pt-BR"/>
+        </w:rPr>
+        <w:t>"isxmas"</w:t>
+      </w:r>
+      <w:r>
+        <w:rPr>
+          <w:rFonts w:ascii="Consolas" w:eastAsia="Times New Roman" w:hAnsi="Consolas" w:cs="Times New Roman"/>
+          <w:color w:val="808080"/>
+          <w:sz w:val="21"/>
+          <w:szCs w:val="21"/>
+          <w:lang w:val="en-US" w:eastAsia="pt-BR"/>
+        </w:rPr>
+        <w:t>&gt;</w:t>
+      </w:r>
+      <w:r>
+        <w:rPr>
+          <w:rFonts w:ascii="Consolas" w:eastAsia="Times New Roman" w:hAnsi="Consolas" w:cs="Times New Roman"/>
+          <w:color w:val="D4D4D4"/>
+          <w:sz w:val="21"/>
+          <w:szCs w:val="21"/>
+          <w:lang w:val="en-US" w:eastAsia="pt-BR"/>
+        </w:rPr>
+        <w:t>Masculino</w:t>
+      </w:r>
+      <w:r>
+        <w:rPr>
+          <w:rFonts w:ascii="Consolas" w:eastAsia="Times New Roman" w:hAnsi="Consolas" w:cs="Times New Roman"/>
+          <w:color w:val="808080"/>
+          <w:sz w:val="21"/>
+          <w:szCs w:val="21"/>
+          <w:lang w:val="en-US" w:eastAsia="pt-BR"/>
+        </w:rPr>
+        <w:t>&lt;/</w:t>
+      </w:r>
+      <w:r>
+        <w:rPr>
+          <w:rFonts w:ascii="Consolas" w:eastAsia="Times New Roman" w:hAnsi="Consolas" w:cs="Times New Roman"/>
+          <w:color w:val="569CD6"/>
+          <w:sz w:val="21"/>
+          <w:szCs w:val="21"/>
+          <w:lang w:val="en-US" w:eastAsia="pt-BR"/>
+        </w:rPr>
+        <w:t>label</w:t>
+      </w:r>
+      <w:r>
+        <w:rPr>
+          <w:rFonts w:ascii="Consolas" w:eastAsia="Times New Roman" w:hAnsi="Consolas" w:cs="Times New Roman"/>
+          <w:color w:val="808080"/>
+          <w:sz w:val="21"/>
+          <w:szCs w:val="21"/>
+          <w:lang w:val="en-US" w:eastAsia="pt-BR"/>
+        </w:rPr>
+        <w:t>&gt;</w:t>
+      </w:r>
+    </w:p>
+    <w:p>
+      <w:pPr>
+        <w:shd w:val="clear" w:color="auto" w:fill="1E1E1E"/>
+        <w:spacing w:after="0" w:line="285" w:lineRule="atLeast"/>
+        <w:rPr>
+          <w:rFonts w:ascii="Consolas" w:eastAsia="Times New Roman" w:hAnsi="Consolas" w:cs="Times New Roman"/>
+          <w:color w:val="D4D4D4"/>
+          <w:sz w:val="21"/>
+          <w:szCs w:val="21"/>
+          <w:lang w:val="en-US" w:eastAsia="pt-BR"/>
+        </w:rPr>
+      </w:pPr>
+      <w:r>
+        <w:rPr>
+          <w:rFonts w:ascii="Consolas" w:eastAsia="Times New Roman" w:hAnsi="Consolas" w:cs="Times New Roman"/>
+          <w:color w:val="D4D4D4"/>
+          <w:sz w:val="21"/>
+          <w:szCs w:val="21"/>
+          <w:lang w:val="en-US" w:eastAsia="pt-BR"/>
+        </w:rPr>
+        <w:t xml:space="preserve">            </w:t>
+      </w:r>
+      <w:r>
+        <w:rPr>
+          <w:rFonts w:ascii="Consolas" w:eastAsia="Times New Roman" w:hAnsi="Consolas" w:cs="Times New Roman"/>
+          <w:color w:val="808080"/>
+          <w:sz w:val="21"/>
+          <w:szCs w:val="21"/>
+          <w:lang w:val="en-US" w:eastAsia="pt-BR"/>
+        </w:rPr>
+        <w:t>&lt;</w:t>
+      </w:r>
+      <w:r>
+        <w:rPr>
+          <w:rFonts w:ascii="Consolas" w:eastAsia="Times New Roman" w:hAnsi="Consolas" w:cs="Times New Roman"/>
+          <w:color w:val="569CD6"/>
+          <w:sz w:val="21"/>
+          <w:szCs w:val="21"/>
+          <w:lang w:val="en-US" w:eastAsia="pt-BR"/>
+        </w:rPr>
+        <w:t>input</w:t>
+      </w:r>
+      <w:r>
+        <w:rPr>
+          <w:rFonts w:ascii="Consolas" w:eastAsia="Times New Roman" w:hAnsi="Consolas" w:cs="Times New Roman"/>
+          <w:color w:val="D4D4D4"/>
+          <w:sz w:val="21"/>
+          <w:szCs w:val="21"/>
+          <w:lang w:val="en-US" w:eastAsia="pt-BR"/>
+        </w:rPr>
+        <w:t xml:space="preserve"> </w:t>
+      </w:r>
+      <w:r>
+        <w:rPr>
+          <w:rFonts w:ascii="Consolas" w:eastAsia="Times New Roman" w:hAnsi="Consolas" w:cs="Times New Roman"/>
+          <w:color w:val="9CDCFE"/>
+          <w:sz w:val="21"/>
+          <w:szCs w:val="21"/>
+          <w:lang w:val="en-US" w:eastAsia="pt-BR"/>
+        </w:rPr>
+        <w:t>type</w:t>
+      </w:r>
+      <w:r>
+        <w:rPr>
+          <w:rFonts w:ascii="Consolas" w:eastAsia="Times New Roman" w:hAnsi="Consolas" w:cs="Times New Roman"/>
+          <w:color w:val="D4D4D4"/>
+          <w:sz w:val="21"/>
+          <w:szCs w:val="21"/>
+          <w:lang w:val="en-US" w:eastAsia="pt-BR"/>
+        </w:rPr>
+        <w:t>=</w:t>
+      </w:r>
+      <w:r>
+        <w:rPr>
+          <w:rFonts w:ascii="Consolas" w:eastAsia="Times New Roman" w:hAnsi="Consolas" w:cs="Times New Roman"/>
+          <w:color w:val="CE9178"/>
+          <w:sz w:val="21"/>
+          <w:szCs w:val="21"/>
+          <w:lang w:val="en-US" w:eastAsia="pt-BR"/>
+        </w:rPr>
+        <w:t>"radio"</w:t>
+      </w:r>
+      <w:r>
+        <w:rPr>
+          <w:rFonts w:ascii="Consolas" w:eastAsia="Times New Roman" w:hAnsi="Consolas" w:cs="Times New Roman"/>
+          <w:color w:val="D4D4D4"/>
+          <w:sz w:val="21"/>
+          <w:szCs w:val="21"/>
+          <w:lang w:val="en-US" w:eastAsia="pt-BR"/>
+        </w:rPr>
+        <w:t xml:space="preserve"> </w:t>
+      </w:r>
+      <w:r>
+        <w:rPr>
+          <w:rFonts w:ascii="Consolas" w:eastAsia="Times New Roman" w:hAnsi="Consolas" w:cs="Times New Roman"/>
+          <w:color w:val="9CDCFE"/>
+          <w:sz w:val="21"/>
+          <w:szCs w:val="21"/>
+          <w:lang w:val="en-US" w:eastAsia="pt-BR"/>
+        </w:rPr>
+        <w:t>name</w:t>
+      </w:r>
+      <w:r>
+        <w:rPr>
+          <w:rFonts w:ascii="Consolas" w:eastAsia="Times New Roman" w:hAnsi="Consolas" w:cs="Times New Roman"/>
+          <w:color w:val="D4D4D4"/>
+          <w:sz w:val="21"/>
+          <w:szCs w:val="21"/>
+          <w:lang w:val="en-US" w:eastAsia="pt-BR"/>
+        </w:rPr>
+        <w:t>=</w:t>
+      </w:r>
+      <w:r>
+        <w:rPr>
+          <w:rFonts w:ascii="Consolas" w:eastAsia="Times New Roman" w:hAnsi="Consolas" w:cs="Times New Roman"/>
+          <w:color w:val="CE9178"/>
+          <w:sz w:val="21"/>
+          <w:szCs w:val="21"/>
+          <w:lang w:val="en-US" w:eastAsia="pt-BR"/>
+        </w:rPr>
+        <w:t>"sexo"</w:t>
+      </w:r>
+      <w:r>
+        <w:rPr>
+          <w:rFonts w:ascii="Consolas" w:eastAsia="Times New Roman" w:hAnsi="Consolas" w:cs="Times New Roman"/>
+          <w:color w:val="D4D4D4"/>
+          <w:sz w:val="21"/>
+          <w:szCs w:val="21"/>
+          <w:lang w:val="en-US" w:eastAsia="pt-BR"/>
+        </w:rPr>
+        <w:t xml:space="preserve"> </w:t>
+      </w:r>
+      <w:r>
+        <w:rPr>
+          <w:rFonts w:ascii="Consolas" w:eastAsia="Times New Roman" w:hAnsi="Consolas" w:cs="Times New Roman"/>
+          <w:color w:val="9CDCFE"/>
+          <w:sz w:val="21"/>
+          <w:szCs w:val="21"/>
+          <w:lang w:val="en-US" w:eastAsia="pt-BR"/>
+        </w:rPr>
+        <w:t>id</w:t>
+      </w:r>
+      <w:r>
+        <w:rPr>
+          <w:rFonts w:ascii="Consolas" w:eastAsia="Times New Roman" w:hAnsi="Consolas" w:cs="Times New Roman"/>
+          <w:color w:val="D4D4D4"/>
+          <w:sz w:val="21"/>
+          <w:szCs w:val="21"/>
+          <w:lang w:val="en-US" w:eastAsia="pt-BR"/>
+        </w:rPr>
+        <w:t>=</w:t>
+      </w:r>
+      <w:r>
+        <w:rPr>
+          <w:rFonts w:ascii="Consolas" w:eastAsia="Times New Roman" w:hAnsi="Consolas" w:cs="Times New Roman"/>
+          <w:color w:val="CE9178"/>
+          <w:sz w:val="21"/>
+          <w:szCs w:val="21"/>
+          <w:lang w:val="en-US" w:eastAsia="pt-BR"/>
+        </w:rPr>
+        <w:t>"isxfem"</w:t>
+      </w:r>
+      <w:r>
+        <w:rPr>
+          <w:rFonts w:ascii="Consolas" w:eastAsia="Times New Roman" w:hAnsi="Consolas" w:cs="Times New Roman"/>
+          <w:color w:val="D4D4D4"/>
+          <w:sz w:val="21"/>
+          <w:szCs w:val="21"/>
+          <w:lang w:val="en-US" w:eastAsia="pt-BR"/>
+        </w:rPr>
+        <w:t xml:space="preserve"> </w:t>
+      </w:r>
+      <w:r>
+        <w:rPr>
+          <w:rFonts w:ascii="Consolas" w:eastAsia="Times New Roman" w:hAnsi="Consolas" w:cs="Times New Roman"/>
+          <w:color w:val="9CDCFE"/>
+          <w:sz w:val="21"/>
+          <w:szCs w:val="21"/>
+          <w:lang w:val="en-US" w:eastAsia="pt-BR"/>
+        </w:rPr>
+        <w:t>value</w:t>
+      </w:r>
+      <w:r>
+        <w:rPr>
+          <w:rFonts w:ascii="Consolas" w:eastAsia="Times New Roman" w:hAnsi="Consolas" w:cs="Times New Roman"/>
+          <w:color w:val="D4D4D4"/>
+          <w:sz w:val="21"/>
+          <w:szCs w:val="21"/>
+          <w:lang w:val="en-US" w:eastAsia="pt-BR"/>
+        </w:rPr>
+        <w:t>=</w:t>
+      </w:r>
+      <w:r>
+        <w:rPr>
+          <w:rFonts w:ascii="Consolas" w:eastAsia="Times New Roman" w:hAnsi="Consolas" w:cs="Times New Roman"/>
+          <w:color w:val="CE9178"/>
+          <w:sz w:val="21"/>
+          <w:szCs w:val="21"/>
+          <w:lang w:val="en-US" w:eastAsia="pt-BR"/>
+        </w:rPr>
+        <w:t>"F"</w:t>
+      </w:r>
+      <w:r>
+        <w:rPr>
+          <w:rFonts w:ascii="Consolas" w:eastAsia="Times New Roman" w:hAnsi="Consolas" w:cs="Times New Roman"/>
+          <w:color w:val="808080"/>
+          <w:sz w:val="21"/>
+          <w:szCs w:val="21"/>
+          <w:lang w:val="en-US" w:eastAsia="pt-BR"/>
+        </w:rPr>
+        <w:t>&gt;</w:t>
+      </w:r>
+      <w:r>
+        <w:rPr>
+          <w:rFonts w:ascii="Consolas" w:eastAsia="Times New Roman" w:hAnsi="Consolas" w:cs="Times New Roman"/>
+          <w:color w:val="D4D4D4"/>
+          <w:sz w:val="21"/>
+          <w:szCs w:val="21"/>
+          <w:lang w:val="en-US" w:eastAsia="pt-BR"/>
+        </w:rPr>
+        <w:t xml:space="preserve"> </w:t>
+      </w:r>
+      <w:r>
+        <w:rPr>
+          <w:rFonts w:ascii="Consolas" w:eastAsia="Times New Roman" w:hAnsi="Consolas" w:cs="Times New Roman"/>
+          <w:color w:val="808080"/>
+          <w:sz w:val="21"/>
+          <w:szCs w:val="21"/>
+          <w:lang w:val="en-US" w:eastAsia="pt-BR"/>
+        </w:rPr>
+        <w:t>&lt;</w:t>
+      </w:r>
+      <w:r>
+        <w:rPr>
+          <w:rFonts w:ascii="Consolas" w:eastAsia="Times New Roman" w:hAnsi="Consolas" w:cs="Times New Roman"/>
+          <w:color w:val="569CD6"/>
+          <w:sz w:val="21"/>
+          <w:szCs w:val="21"/>
+          <w:lang w:val="en-US" w:eastAsia="pt-BR"/>
+        </w:rPr>
+        <w:t>label</w:t>
+      </w:r>
+      <w:r>
+        <w:rPr>
+          <w:rFonts w:ascii="Consolas" w:eastAsia="Times New Roman" w:hAnsi="Consolas" w:cs="Times New Roman"/>
+          <w:color w:val="D4D4D4"/>
+          <w:sz w:val="21"/>
+          <w:szCs w:val="21"/>
+          <w:lang w:val="en-US" w:eastAsia="pt-BR"/>
+        </w:rPr>
+        <w:t xml:space="preserve"> </w:t>
+      </w:r>
+      <w:r>
+        <w:rPr>
+          <w:rFonts w:ascii="Consolas" w:eastAsia="Times New Roman" w:hAnsi="Consolas" w:cs="Times New Roman"/>
+          <w:color w:val="9CDCFE"/>
+          <w:sz w:val="21"/>
+          <w:szCs w:val="21"/>
+          <w:lang w:val="en-US" w:eastAsia="pt-BR"/>
+        </w:rPr>
+        <w:t>for</w:t>
+      </w:r>
+      <w:r>
+        <w:rPr>
+          <w:rFonts w:ascii="Consolas" w:eastAsia="Times New Roman" w:hAnsi="Consolas" w:cs="Times New Roman"/>
+          <w:color w:val="D4D4D4"/>
+          <w:sz w:val="21"/>
+          <w:szCs w:val="21"/>
+          <w:lang w:val="en-US" w:eastAsia="pt-BR"/>
+        </w:rPr>
+        <w:t>=</w:t>
+      </w:r>
+      <w:r>
+        <w:rPr>
+          <w:rFonts w:ascii="Consolas" w:eastAsia="Times New Roman" w:hAnsi="Consolas" w:cs="Times New Roman"/>
+          <w:color w:val="CE9178"/>
+          <w:sz w:val="21"/>
+          <w:szCs w:val="21"/>
+          <w:lang w:val="en-US" w:eastAsia="pt-BR"/>
+        </w:rPr>
+        <w:t>"isxfem"</w:t>
+      </w:r>
+      <w:r>
+        <w:rPr>
+          <w:rFonts w:ascii="Consolas" w:eastAsia="Times New Roman" w:hAnsi="Consolas" w:cs="Times New Roman"/>
+          <w:color w:val="808080"/>
+          <w:sz w:val="21"/>
+          <w:szCs w:val="21"/>
+          <w:lang w:val="en-US" w:eastAsia="pt-BR"/>
+        </w:rPr>
+        <w:t>&gt;</w:t>
+      </w:r>
+      <w:r>
+        <w:rPr>
+          <w:rFonts w:ascii="Consolas" w:eastAsia="Times New Roman" w:hAnsi="Consolas" w:cs="Times New Roman"/>
+          <w:color w:val="D4D4D4"/>
+          <w:sz w:val="21"/>
+          <w:szCs w:val="21"/>
+          <w:lang w:val="en-US" w:eastAsia="pt-BR"/>
+        </w:rPr>
+        <w:t>Feminino</w:t>
+      </w:r>
+      <w:r>
+        <w:rPr>
+          <w:rFonts w:ascii="Consolas" w:eastAsia="Times New Roman" w:hAnsi="Consolas" w:cs="Times New Roman"/>
+          <w:color w:val="808080"/>
+          <w:sz w:val="21"/>
+          <w:szCs w:val="21"/>
+          <w:lang w:val="en-US" w:eastAsia="pt-BR"/>
+        </w:rPr>
+        <w:t>&lt;/</w:t>
+      </w:r>
+      <w:r>
+        <w:rPr>
+          <w:rFonts w:ascii="Consolas" w:eastAsia="Times New Roman" w:hAnsi="Consolas" w:cs="Times New Roman"/>
+          <w:color w:val="569CD6"/>
+          <w:sz w:val="21"/>
+          <w:szCs w:val="21"/>
+          <w:lang w:val="en-US" w:eastAsia="pt-BR"/>
+        </w:rPr>
+        <w:t>label</w:t>
+      </w:r>
+      <w:r>
+        <w:rPr>
+          <w:rFonts w:ascii="Consolas" w:eastAsia="Times New Roman" w:hAnsi="Consolas" w:cs="Times New Roman"/>
+          <w:color w:val="808080"/>
+          <w:sz w:val="21"/>
+          <w:szCs w:val="21"/>
+          <w:lang w:val="en-US" w:eastAsia="pt-BR"/>
+        </w:rPr>
+        <w:t>&gt;</w:t>
+      </w:r>
+    </w:p>
+    <w:p>
+      <w:pPr>
+        <w:shd w:val="clear" w:color="auto" w:fill="1E1E1E"/>
+        <w:spacing w:after="0" w:line="285" w:lineRule="atLeast"/>
+        <w:rPr>
+          <w:rFonts w:ascii="Consolas" w:eastAsia="Times New Roman" w:hAnsi="Consolas" w:cs="Times New Roman"/>
+          <w:color w:val="808080"/>
+          <w:sz w:val="21"/>
+          <w:szCs w:val="21"/>
+          <w:lang w:eastAsia="pt-BR"/>
+        </w:rPr>
+      </w:pPr>
+      <w:r>
+        <w:rPr>
+          <w:rFonts w:ascii="Consolas" w:eastAsia="Times New Roman" w:hAnsi="Consolas" w:cs="Times New Roman"/>
+          <w:color w:val="D4D4D4"/>
+          <w:sz w:val="21"/>
+          <w:szCs w:val="21"/>
+          <w:lang w:val="en-US" w:eastAsia="pt-BR"/>
+        </w:rPr>
+        <w:t xml:space="preserve">            </w:t>
+      </w:r>
+      <w:r>
+        <w:rPr>
+          <w:rFonts w:ascii="Consolas" w:eastAsia="Times New Roman" w:hAnsi="Consolas" w:cs="Times New Roman"/>
+          <w:color w:val="808080"/>
+          <w:sz w:val="21"/>
+          <w:szCs w:val="21"/>
+          <w:lang w:eastAsia="pt-BR"/>
+        </w:rPr>
+        <w:t>&lt;/</w:t>
+      </w:r>
+      <w:r>
+        <w:rPr>
+          <w:rFonts w:ascii="Consolas" w:eastAsia="Times New Roman" w:hAnsi="Consolas" w:cs="Times New Roman"/>
+          <w:color w:val="569CD6"/>
+          <w:sz w:val="21"/>
+          <w:szCs w:val="21"/>
+          <w:lang w:eastAsia="pt-BR"/>
+        </w:rPr>
+        <w:t>p</w:t>
+      </w:r>
+      <w:r>
+        <w:rPr>
+          <w:rFonts w:ascii="Consolas" w:eastAsia="Times New Roman" w:hAnsi="Consolas" w:cs="Times New Roman"/>
+          <w:color w:val="808080"/>
+          <w:sz w:val="21"/>
+          <w:szCs w:val="21"/>
+          <w:lang w:eastAsia="pt-BR"/>
+        </w:rPr>
+        <w:t>&gt;</w:t>
+      </w:r>
+    </w:p>
+    <w:p>
+      <w:pPr>
+        <w:shd w:val="clear" w:color="auto" w:fill="1E1E1E"/>
+        <w:spacing w:after="0" w:line="285" w:lineRule="atLeast"/>
+        <w:rPr>
+          <w:rFonts w:ascii="Consolas" w:eastAsia="Times New Roman" w:hAnsi="Consolas" w:cs="Times New Roman"/>
+          <w:color w:val="D4D4D4"/>
+          <w:sz w:val="21"/>
+          <w:szCs w:val="21"/>
+          <w:lang w:eastAsia="pt-BR"/>
+        </w:rPr>
+      </w:pPr>
+    </w:p>
+    <w:p>
+      <w:pPr>
+        <w:ind w:right="-994"/>
+        <w:rPr>
+          <w:rFonts w:ascii="Arial" w:hAnsi="Arial" w:cs="Arial"/>
+          <w:color w:val="1B1B1B"/>
+          <w:szCs w:val="24"/>
+          <w:shd w:val="clear" w:color="auto" w:fill="FFFFFF"/>
+        </w:rPr>
+      </w:pPr>
+      <w:r>
+        <w:rPr>
+          <w:rFonts w:ascii="Arial" w:hAnsi="Arial" w:cs="Arial"/>
+          <w:color w:val="1B1B1B"/>
+          <w:szCs w:val="24"/>
+          <w:shd w:val="clear" w:color="auto" w:fill="FFFFFF"/>
+        </w:rPr>
+        <w:t>Para corrigir o problema de não desmarcar e, ao mesmo tempo, permitir marcar apenas uma opção, manter o “</w:t>
+      </w:r>
+      <w:r>
+        <w:rPr>
+          <w:rFonts w:ascii="Arial" w:hAnsi="Arial" w:cs="Arial"/>
+          <w:b/>
+          <w:color w:val="1B1B1B"/>
+          <w:szCs w:val="24"/>
+          <w:shd w:val="clear" w:color="auto" w:fill="FFFFFF"/>
+        </w:rPr>
+        <w:t>name</w:t>
+      </w:r>
+      <w:r>
+        <w:rPr>
+          <w:rFonts w:ascii="Arial" w:hAnsi="Arial" w:cs="Arial"/>
+          <w:color w:val="1B1B1B"/>
+          <w:szCs w:val="24"/>
+          <w:shd w:val="clear" w:color="auto" w:fill="FFFFFF"/>
+        </w:rPr>
+        <w:t>” igual em todas as opções, diferenciando apenas o “</w:t>
+      </w:r>
+      <w:r>
+        <w:rPr>
+          <w:rFonts w:ascii="Arial" w:hAnsi="Arial" w:cs="Arial"/>
+          <w:b/>
+          <w:color w:val="1B1B1B"/>
+          <w:szCs w:val="24"/>
+          <w:shd w:val="clear" w:color="auto" w:fill="FFFFFF"/>
+        </w:rPr>
+        <w:t>id</w:t>
+      </w:r>
+      <w:r>
+        <w:rPr>
+          <w:rFonts w:ascii="Arial" w:hAnsi="Arial" w:cs="Arial"/>
+          <w:color w:val="1B1B1B"/>
+          <w:szCs w:val="24"/>
+          <w:shd w:val="clear" w:color="auto" w:fill="FFFFFF"/>
+        </w:rPr>
+        <w:t>”.</w:t>
+      </w:r>
+    </w:p>
+    <w:p>
+      <w:pPr>
+        <w:ind w:right="-994"/>
+        <w:rPr>
+          <w:rFonts w:ascii="Arial" w:hAnsi="Arial" w:cs="Arial"/>
+          <w:color w:val="1B1B1B"/>
+          <w:szCs w:val="24"/>
+          <w:shd w:val="clear" w:color="auto" w:fill="FFFFFF"/>
+        </w:rPr>
+      </w:pPr>
+      <w:r>
+        <w:rPr>
+          <w:rFonts w:ascii="Arial" w:hAnsi="Arial" w:cs="Arial"/>
+          <w:b/>
+          <w:color w:val="1B1B1B"/>
+          <w:sz w:val="32"/>
+          <w:szCs w:val="24"/>
+          <w:shd w:val="clear" w:color="auto" w:fill="FFFFFF"/>
+        </w:rPr>
+        <w:t>Importante</w:t>
+      </w:r>
+      <w:r>
+        <w:rPr>
+          <w:rFonts w:ascii="Arial" w:hAnsi="Arial" w:cs="Arial"/>
+          <w:color w:val="1B1B1B"/>
+          <w:szCs w:val="24"/>
+          <w:shd w:val="clear" w:color="auto" w:fill="FFFFFF"/>
+        </w:rPr>
+        <w:t>: lembrar de sempre utilizar o “</w:t>
+      </w:r>
+      <w:r>
+        <w:rPr>
+          <w:rFonts w:ascii="Arial" w:hAnsi="Arial" w:cs="Arial"/>
+          <w:b/>
+          <w:color w:val="1B1B1B"/>
+          <w:szCs w:val="24"/>
+          <w:shd w:val="clear" w:color="auto" w:fill="FFFFFF"/>
+        </w:rPr>
+        <w:t>value</w:t>
+      </w:r>
+      <w:r>
+        <w:rPr>
+          <w:rFonts w:ascii="Arial" w:hAnsi="Arial" w:cs="Arial"/>
+          <w:color w:val="1B1B1B"/>
+          <w:szCs w:val="24"/>
+          <w:shd w:val="clear" w:color="auto" w:fill="FFFFFF"/>
+        </w:rPr>
+        <w:t>” no inputs de radio.</w:t>
+      </w:r>
+    </w:p>
+    <w:p>
+      <w:pPr>
+        <w:ind w:right="-994"/>
+        <w:rPr>
+          <w:rFonts w:ascii="Arial" w:hAnsi="Arial" w:cs="Arial"/>
+          <w:color w:val="1B1B1B"/>
+          <w:szCs w:val="24"/>
+          <w:shd w:val="clear" w:color="auto" w:fill="FFFFFF"/>
+        </w:rPr>
+      </w:pPr>
     </w:p>
     <w:p>
       <w:pPr>
@@ -25598,28 +27986,6 @@
       </w:pPr>
       <w:bookmarkStart w:id="0" w:name="_GoBack"/>
       <w:bookmarkEnd w:id="0"/>
-    </w:p>
-    <w:p>
-      <w:pPr>
-        <w:ind w:right="-994"/>
-        <w:rPr>
-          <w:rStyle w:val="style-scope"/>
-          <w:rFonts w:ascii="Arial" w:hAnsi="Arial" w:cs="Arial"/>
-          <w:color w:val="0F0F0F"/>
-          <w:bdr w:val="none" w:sz="0" w:space="0" w:color="auto" w:frame="1"/>
-          <w:shd w:val="clear" w:color="auto" w:fill="FFFFFF"/>
-        </w:rPr>
-      </w:pPr>
-    </w:p>
-    <w:p>
-      <w:pPr>
-        <w:ind w:right="-994"/>
-        <w:rPr>
-          <w:rFonts w:ascii="Arial" w:hAnsi="Arial" w:cs="Arial"/>
-          <w:color w:val="1B1B1B"/>
-          <w:shd w:val="clear" w:color="auto" w:fill="FFFFFF"/>
-        </w:rPr>
-      </w:pPr>
     </w:p>
     <w:p>
       <w:pPr>
@@ -26710,7 +29076,7 @@
 </file>
 
 <file path=customXml/itemProps1.xml><?xml version="1.0" encoding="utf-8"?>
-<ds:datastoreItem xmlns:ds="http://schemas.openxmlformats.org/officeDocument/2006/customXml" ds:itemID="{A5FC0901-907D-4359-9E0E-F720CD706354}">
+<ds:datastoreItem xmlns:ds="http://schemas.openxmlformats.org/officeDocument/2006/customXml" ds:itemID="{D18E58CB-BA74-4E34-98E4-A408CB775426}">
   <ds:schemaRefs>
     <ds:schemaRef ds:uri="http://schemas.openxmlformats.org/officeDocument/2006/bibliography"/>
   </ds:schemaRefs>

</xml_diff>

<commit_message>
Criei as versões para todos as formatos
</commit_message>
<xml_diff>
--- a/Anotações gerais.docx
+++ b/Anotações gerais.docx
@@ -14297,7 +14297,37 @@
           <w:szCs w:val="21"/>
           <w:lang w:eastAsia="pt-BR"/>
         </w:rPr>
-        <w:t xml:space="preserve"> para evitar “tremer” OU box-sizing: border-box;</w:t>
+        <w:t xml:space="preserve"> para evitar “tremer” OU </w:t>
+      </w:r>
+      <w:r>
+        <w:rPr>
+          <w:rFonts w:ascii="Consolas" w:eastAsia="Times New Roman" w:hAnsi="Consolas" w:cs="Times New Roman"/>
+          <w:color w:val="D4D4D4"/>
+          <w:sz w:val="21"/>
+          <w:szCs w:val="21"/>
+          <w:lang w:eastAsia="pt-BR"/>
+        </w:rPr>
+        <w:t>“</w:t>
+      </w:r>
+      <w:r>
+        <w:rPr>
+          <w:rFonts w:ascii="Consolas" w:eastAsia="Times New Roman" w:hAnsi="Consolas" w:cs="Times New Roman"/>
+          <w:color w:val="D4D4D4"/>
+          <w:sz w:val="21"/>
+          <w:szCs w:val="21"/>
+          <w:lang w:eastAsia="pt-BR"/>
+        </w:rPr>
+        <w:t>box-sizing: border-box;</w:t>
+      </w:r>
+      <w:r>
+        <w:rPr>
+          <w:rFonts w:ascii="Consolas" w:eastAsia="Times New Roman" w:hAnsi="Consolas" w:cs="Times New Roman"/>
+          <w:color w:val="D4D4D4"/>
+          <w:sz w:val="21"/>
+          <w:szCs w:val="21"/>
+          <w:lang w:eastAsia="pt-BR"/>
+        </w:rPr>
+        <w:t>”</w:t>
       </w:r>
     </w:p>
     <w:p>
@@ -38052,7 +38082,6 @@
         <w:rPr>
           <w:rFonts w:ascii="Arial" w:hAnsi="Arial" w:cs="Arial"/>
           <w:sz w:val="20"/>
-          <w:lang w:val="en-US"/>
         </w:rPr>
       </w:pPr>
     </w:p>
@@ -38062,7 +38091,6 @@
         <w:rPr>
           <w:rFonts w:ascii="Arial" w:hAnsi="Arial" w:cs="Arial"/>
           <w:sz w:val="20"/>
-          <w:lang w:val="en-US"/>
         </w:rPr>
       </w:pPr>
     </w:p>
@@ -38073,7 +38101,6 @@
           <w:rFonts w:ascii="Arial" w:hAnsi="Arial" w:cs="Arial"/>
           <w:sz w:val="36"/>
           <w:szCs w:val="36"/>
-          <w:lang w:val="en-US"/>
         </w:rPr>
       </w:pPr>
       <w:r>
@@ -38082,7 +38109,6 @@
           <w:b/>
           <w:sz w:val="36"/>
           <w:szCs w:val="36"/>
-          <w:lang w:val="en-US"/>
         </w:rPr>
         <w:t>MEDIA QUERIES</w:t>
       </w:r>
@@ -38092,7 +38118,6 @@
         <w:ind w:left="-567" w:right="-994"/>
         <w:rPr>
           <w:rFonts w:ascii="Arial" w:hAnsi="Arial" w:cs="Arial"/>
-          <w:lang w:val="en-US"/>
         </w:rPr>
       </w:pPr>
       <w:r>
@@ -38100,7 +38125,6 @@
           <w:rFonts w:ascii="Arial" w:hAnsi="Arial" w:cs="Arial"/>
           <w:b/>
           <w:sz w:val="24"/>
-          <w:lang w:val="en-US"/>
         </w:rPr>
         <w:t>Tela x Impressão</w:t>
       </w:r>
@@ -38343,16 +38367,16 @@
           <w:color w:val="808080"/>
           <w:sz w:val="21"/>
           <w:szCs w:val="21"/>
-          <w:lang w:val="en-US" w:eastAsia="pt-BR"/>
-        </w:rPr>
-      </w:pPr>
-      <w:r>
-        <w:rPr>
-          <w:rFonts w:ascii="Consolas" w:eastAsia="Times New Roman" w:hAnsi="Consolas" w:cs="Times New Roman"/>
-          <w:color w:val="808080"/>
-          <w:sz w:val="21"/>
-          <w:szCs w:val="21"/>
-          <w:lang w:val="en-US" w:eastAsia="pt-BR"/>
+          <w:lang w:eastAsia="pt-BR"/>
+        </w:rPr>
+      </w:pPr>
+      <w:r>
+        <w:rPr>
+          <w:rFonts w:ascii="Consolas" w:eastAsia="Times New Roman" w:hAnsi="Consolas" w:cs="Times New Roman"/>
+          <w:color w:val="808080"/>
+          <w:sz w:val="21"/>
+          <w:szCs w:val="21"/>
+          <w:lang w:eastAsia="pt-BR"/>
         </w:rPr>
         <w:t>&lt;</w:t>
       </w:r>
@@ -38362,7 +38386,7 @@
           <w:color w:val="569CD6"/>
           <w:sz w:val="21"/>
           <w:szCs w:val="21"/>
-          <w:lang w:val="en-US" w:eastAsia="pt-BR"/>
+          <w:lang w:eastAsia="pt-BR"/>
         </w:rPr>
         <w:t>link</w:t>
       </w:r>
@@ -38372,7 +38396,7 @@
           <w:color w:val="D4D4D4"/>
           <w:sz w:val="21"/>
           <w:szCs w:val="21"/>
-          <w:lang w:val="en-US" w:eastAsia="pt-BR"/>
+          <w:lang w:eastAsia="pt-BR"/>
         </w:rPr>
         <w:t xml:space="preserve"> </w:t>
       </w:r>
@@ -38382,7 +38406,7 @@
           <w:color w:val="9CDCFE"/>
           <w:sz w:val="21"/>
           <w:szCs w:val="21"/>
-          <w:lang w:val="en-US" w:eastAsia="pt-BR"/>
+          <w:lang w:eastAsia="pt-BR"/>
         </w:rPr>
         <w:t>rel</w:t>
       </w:r>
@@ -38392,7 +38416,7 @@
           <w:color w:val="D4D4D4"/>
           <w:sz w:val="21"/>
           <w:szCs w:val="21"/>
-          <w:lang w:val="en-US" w:eastAsia="pt-BR"/>
+          <w:lang w:eastAsia="pt-BR"/>
         </w:rPr>
         <w:t>=</w:t>
       </w:r>
@@ -38402,7 +38426,7 @@
           <w:color w:val="CE9178"/>
           <w:sz w:val="21"/>
           <w:szCs w:val="21"/>
-          <w:lang w:val="en-US" w:eastAsia="pt-BR"/>
+          <w:lang w:eastAsia="pt-BR"/>
         </w:rPr>
         <w:t>"stylesheet"</w:t>
       </w:r>
@@ -38412,7 +38436,7 @@
           <w:color w:val="D4D4D4"/>
           <w:sz w:val="21"/>
           <w:szCs w:val="21"/>
-          <w:lang w:val="en-US" w:eastAsia="pt-BR"/>
+          <w:lang w:eastAsia="pt-BR"/>
         </w:rPr>
         <w:t xml:space="preserve"> </w:t>
       </w:r>
@@ -38422,7 +38446,7 @@
           <w:color w:val="9CDCFE"/>
           <w:sz w:val="21"/>
           <w:szCs w:val="21"/>
-          <w:lang w:val="en-US" w:eastAsia="pt-BR"/>
+          <w:lang w:eastAsia="pt-BR"/>
         </w:rPr>
         <w:t>href</w:t>
       </w:r>
@@ -38432,7 +38456,7 @@
           <w:color w:val="D4D4D4"/>
           <w:sz w:val="21"/>
           <w:szCs w:val="21"/>
-          <w:lang w:val="en-US" w:eastAsia="pt-BR"/>
+          <w:lang w:eastAsia="pt-BR"/>
         </w:rPr>
         <w:t>=</w:t>
       </w:r>
@@ -38442,7 +38466,7 @@
           <w:color w:val="CE9178"/>
           <w:sz w:val="21"/>
           <w:szCs w:val="21"/>
-          <w:lang w:val="en-US" w:eastAsia="pt-BR"/>
+          <w:lang w:eastAsia="pt-BR"/>
         </w:rPr>
         <w:t>"estilos/impressora.css"</w:t>
       </w:r>
@@ -38452,7 +38476,7 @@
           <w:color w:val="D4D4D4"/>
           <w:sz w:val="21"/>
           <w:szCs w:val="21"/>
-          <w:lang w:val="en-US" w:eastAsia="pt-BR"/>
+          <w:lang w:eastAsia="pt-BR"/>
         </w:rPr>
         <w:t xml:space="preserve"> </w:t>
       </w:r>
@@ -38462,7 +38486,7 @@
           <w:color w:val="9CDCFE"/>
           <w:sz w:val="21"/>
           <w:szCs w:val="21"/>
-          <w:lang w:val="en-US" w:eastAsia="pt-BR"/>
+          <w:lang w:eastAsia="pt-BR"/>
         </w:rPr>
         <w:t>media</w:t>
       </w:r>
@@ -38472,7 +38496,7 @@
           <w:color w:val="D4D4D4"/>
           <w:sz w:val="21"/>
           <w:szCs w:val="21"/>
-          <w:lang w:val="en-US" w:eastAsia="pt-BR"/>
+          <w:lang w:eastAsia="pt-BR"/>
         </w:rPr>
         <w:t>=</w:t>
       </w:r>
@@ -38482,7 +38506,7 @@
           <w:color w:val="CE9178"/>
           <w:sz w:val="21"/>
           <w:szCs w:val="21"/>
-          <w:lang w:val="en-US" w:eastAsia="pt-BR"/>
+          <w:lang w:eastAsia="pt-BR"/>
         </w:rPr>
         <w:t>"print"</w:t>
       </w:r>
@@ -38492,7 +38516,7 @@
           <w:color w:val="808080"/>
           <w:sz w:val="21"/>
           <w:szCs w:val="21"/>
-          <w:lang w:val="en-US" w:eastAsia="pt-BR"/>
+          <w:lang w:eastAsia="pt-BR"/>
         </w:rPr>
         <w:t>&gt;</w:t>
       </w:r>
@@ -38506,7 +38530,7 @@
           <w:color w:val="D4D4D4"/>
           <w:sz w:val="21"/>
           <w:szCs w:val="21"/>
-          <w:lang w:val="en-US" w:eastAsia="pt-BR"/>
+          <w:lang w:eastAsia="pt-BR"/>
         </w:rPr>
       </w:pPr>
     </w:p>
@@ -38515,7 +38539,6 @@
         <w:ind w:right="-994"/>
         <w:rPr>
           <w:rFonts w:ascii="Arial" w:hAnsi="Arial" w:cs="Arial"/>
-          <w:lang w:val="en-US"/>
         </w:rPr>
       </w:pPr>
     </w:p>
@@ -38602,7 +38625,7 @@
           <w:bdr w:val="none" w:sz="0" w:space="0" w:color="auto" w:frame="1"/>
           <w:shd w:val="clear" w:color="auto" w:fill="FFFFFF"/>
         </w:rPr>
-        <w:t>M</w:t>
+        <w:t xml:space="preserve">Media tipes </w:t>
       </w:r>
       <w:r>
         <w:rPr>
@@ -38613,7 +38636,7 @@
           <w:bdr w:val="none" w:sz="0" w:space="0" w:color="auto" w:frame="1"/>
           <w:shd w:val="clear" w:color="auto" w:fill="FFFFFF"/>
         </w:rPr>
-        <w:t xml:space="preserve">edia tipes </w:t>
+        <w:tab/>
       </w:r>
       <w:r>
         <w:rPr>
@@ -38625,6 +38648,7 @@
           <w:shd w:val="clear" w:color="auto" w:fill="FFFFFF"/>
         </w:rPr>
         <w:tab/>
+        <w:t>-&gt;</w:t>
       </w:r>
       <w:r>
         <w:rPr>
@@ -38636,8 +38660,12 @@
           <w:shd w:val="clear" w:color="auto" w:fill="FFFFFF"/>
         </w:rPr>
         <w:tab/>
-      </w:r>
-      <w:r>
+        <w:t>tipos de mídia</w:t>
+      </w:r>
+    </w:p>
+    <w:p>
+      <w:pPr>
+        <w:ind w:left="-426" w:right="-994"/>
         <w:rPr>
           <w:rStyle w:val="style-scope"/>
           <w:rFonts w:ascii="Arial" w:hAnsi="Arial" w:cs="Arial"/>
@@ -38646,8 +38674,7 @@
           <w:bdr w:val="none" w:sz="0" w:space="0" w:color="auto" w:frame="1"/>
           <w:shd w:val="clear" w:color="auto" w:fill="FFFFFF"/>
         </w:rPr>
-        <w:t>-&gt;</w:t>
-      </w:r>
+      </w:pPr>
       <w:r>
         <w:rPr>
           <w:rStyle w:val="style-scope"/>
@@ -38657,8 +38684,19 @@
           <w:bdr w:val="none" w:sz="0" w:space="0" w:color="auto" w:frame="1"/>
           <w:shd w:val="clear" w:color="auto" w:fill="FFFFFF"/>
         </w:rPr>
+        <w:t xml:space="preserve">Media features </w:t>
+      </w:r>
+      <w:r>
+        <w:rPr>
+          <w:rStyle w:val="style-scope"/>
+          <w:rFonts w:ascii="Arial" w:hAnsi="Arial" w:cs="Arial"/>
+          <w:color w:val="0F0F0F"/>
+          <w:szCs w:val="21"/>
+          <w:bdr w:val="none" w:sz="0" w:space="0" w:color="auto" w:frame="1"/>
+          <w:shd w:val="clear" w:color="auto" w:fill="FFFFFF"/>
+        </w:rPr>
         <w:tab/>
-        <w:t>t</w:t>
+        <w:t xml:space="preserve">-&gt; </w:t>
       </w:r>
       <w:r>
         <w:rPr>
@@ -38669,85 +38707,7 @@
           <w:bdr w:val="none" w:sz="0" w:space="0" w:color="auto" w:frame="1"/>
           <w:shd w:val="clear" w:color="auto" w:fill="FFFFFF"/>
         </w:rPr>
-        <w:t>ipos de mídia</w:t>
-      </w:r>
-    </w:p>
-    <w:p>
-      <w:pPr>
-        <w:ind w:left="-426" w:right="-994"/>
-        <w:rPr>
-          <w:rStyle w:val="style-scope"/>
-          <w:rFonts w:ascii="Arial" w:hAnsi="Arial" w:cs="Arial"/>
-          <w:color w:val="0F0F0F"/>
-          <w:szCs w:val="21"/>
-          <w:bdr w:val="none" w:sz="0" w:space="0" w:color="auto" w:frame="1"/>
-          <w:shd w:val="clear" w:color="auto" w:fill="FFFFFF"/>
-        </w:rPr>
-      </w:pPr>
-      <w:r>
-        <w:rPr>
-          <w:rStyle w:val="style-scope"/>
-          <w:rFonts w:ascii="Arial" w:hAnsi="Arial" w:cs="Arial"/>
-          <w:color w:val="0F0F0F"/>
-          <w:szCs w:val="21"/>
-          <w:bdr w:val="none" w:sz="0" w:space="0" w:color="auto" w:frame="1"/>
-          <w:shd w:val="clear" w:color="auto" w:fill="FFFFFF"/>
-        </w:rPr>
-        <w:t>M</w:t>
-      </w:r>
-      <w:r>
-        <w:rPr>
-          <w:rStyle w:val="style-scope"/>
-          <w:rFonts w:ascii="Arial" w:hAnsi="Arial" w:cs="Arial"/>
-          <w:color w:val="0F0F0F"/>
-          <w:szCs w:val="21"/>
-          <w:bdr w:val="none" w:sz="0" w:space="0" w:color="auto" w:frame="1"/>
-          <w:shd w:val="clear" w:color="auto" w:fill="FFFFFF"/>
-        </w:rPr>
-        <w:t xml:space="preserve">edia features </w:t>
-      </w:r>
-      <w:r>
-        <w:rPr>
-          <w:rStyle w:val="style-scope"/>
-          <w:rFonts w:ascii="Arial" w:hAnsi="Arial" w:cs="Arial"/>
-          <w:color w:val="0F0F0F"/>
-          <w:szCs w:val="21"/>
-          <w:bdr w:val="none" w:sz="0" w:space="0" w:color="auto" w:frame="1"/>
-          <w:shd w:val="clear" w:color="auto" w:fill="FFFFFF"/>
-        </w:rPr>
         <w:tab/>
-      </w:r>
-      <w:r>
-        <w:rPr>
-          <w:rStyle w:val="style-scope"/>
-          <w:rFonts w:ascii="Arial" w:hAnsi="Arial" w:cs="Arial"/>
-          <w:color w:val="0F0F0F"/>
-          <w:szCs w:val="21"/>
-          <w:bdr w:val="none" w:sz="0" w:space="0" w:color="auto" w:frame="1"/>
-          <w:shd w:val="clear" w:color="auto" w:fill="FFFFFF"/>
-        </w:rPr>
-        <w:t xml:space="preserve">-&gt; </w:t>
-      </w:r>
-      <w:r>
-        <w:rPr>
-          <w:rStyle w:val="style-scope"/>
-          <w:rFonts w:ascii="Arial" w:hAnsi="Arial" w:cs="Arial"/>
-          <w:color w:val="0F0F0F"/>
-          <w:szCs w:val="21"/>
-          <w:bdr w:val="none" w:sz="0" w:space="0" w:color="auto" w:frame="1"/>
-          <w:shd w:val="clear" w:color="auto" w:fill="FFFFFF"/>
-        </w:rPr>
-        <w:tab/>
-      </w:r>
-      <w:r>
-        <w:rPr>
-          <w:rStyle w:val="style-scope"/>
-          <w:rFonts w:ascii="Arial" w:hAnsi="Arial" w:cs="Arial"/>
-          <w:color w:val="0F0F0F"/>
-          <w:szCs w:val="21"/>
-          <w:bdr w:val="none" w:sz="0" w:space="0" w:color="auto" w:frame="1"/>
-          <w:shd w:val="clear" w:color="auto" w:fill="FFFFFF"/>
-        </w:rPr>
         <w:t>características de mídia</w:t>
       </w:r>
     </w:p>
@@ -38836,7 +38796,7 @@
           <w:color w:val="808080"/>
           <w:sz w:val="21"/>
           <w:szCs w:val="21"/>
-          <w:lang w:val="en-US" w:eastAsia="pt-BR"/>
+          <w:lang w:eastAsia="pt-BR"/>
         </w:rPr>
       </w:pPr>
     </w:p>
@@ -39092,7 +39052,7 @@
           <w:color w:val="808080"/>
           <w:sz w:val="21"/>
           <w:szCs w:val="21"/>
-          <w:lang w:val="en-US" w:eastAsia="pt-BR"/>
+          <w:lang w:eastAsia="pt-BR"/>
         </w:rPr>
       </w:pPr>
     </w:p>
@@ -40220,7 +40180,7 @@
           <w:color w:val="D4D4D4"/>
           <w:sz w:val="21"/>
           <w:szCs w:val="21"/>
-          <w:lang w:eastAsia="pt-BR"/>
+          <w:lang w:val="en-US" w:eastAsia="pt-BR"/>
         </w:rPr>
       </w:pPr>
       <w:r>
@@ -40239,7 +40199,7 @@
           <w:color w:val="9CDCFE"/>
           <w:sz w:val="21"/>
           <w:szCs w:val="21"/>
-          <w:lang w:eastAsia="pt-BR"/>
+          <w:lang w:val="en-US" w:eastAsia="pt-BR"/>
         </w:rPr>
         <w:t>background-position</w:t>
       </w:r>
@@ -40249,7 +40209,7 @@
           <w:color w:val="D4D4D4"/>
           <w:sz w:val="21"/>
           <w:szCs w:val="21"/>
-          <w:lang w:eastAsia="pt-BR"/>
+          <w:lang w:val="en-US" w:eastAsia="pt-BR"/>
         </w:rPr>
         <w:t xml:space="preserve">: </w:t>
       </w:r>
@@ -40259,7 +40219,7 @@
           <w:color w:val="CE9178"/>
           <w:sz w:val="21"/>
           <w:szCs w:val="21"/>
-          <w:lang w:eastAsia="pt-BR"/>
+          <w:lang w:val="en-US" w:eastAsia="pt-BR"/>
         </w:rPr>
         <w:t>center</w:t>
       </w:r>
@@ -40269,7 +40229,7 @@
           <w:color w:val="D4D4D4"/>
           <w:sz w:val="21"/>
           <w:szCs w:val="21"/>
-          <w:lang w:eastAsia="pt-BR"/>
+          <w:lang w:val="en-US" w:eastAsia="pt-BR"/>
         </w:rPr>
         <w:t xml:space="preserve"> </w:t>
       </w:r>
@@ -40279,7 +40239,7 @@
           <w:color w:val="CE9178"/>
           <w:sz w:val="21"/>
           <w:szCs w:val="21"/>
-          <w:lang w:eastAsia="pt-BR"/>
+          <w:lang w:val="en-US" w:eastAsia="pt-BR"/>
         </w:rPr>
         <w:t>bottom</w:t>
       </w:r>
@@ -40289,7 +40249,7 @@
           <w:color w:val="D4D4D4"/>
           <w:sz w:val="21"/>
           <w:szCs w:val="21"/>
-          <w:lang w:eastAsia="pt-BR"/>
+          <w:lang w:val="en-US" w:eastAsia="pt-BR"/>
         </w:rPr>
         <w:t>;</w:t>
       </w:r>
@@ -40313,9 +40273,19 @@
           <w:color w:val="D4D4D4"/>
           <w:sz w:val="21"/>
           <w:szCs w:val="21"/>
-          <w:lang w:eastAsia="pt-BR"/>
-        </w:rPr>
-        <w:t>            }</w:t>
+          <w:lang w:val="en-US" w:eastAsia="pt-BR"/>
+        </w:rPr>
+        <w:t xml:space="preserve">            </w:t>
+      </w:r>
+      <w:r>
+        <w:rPr>
+          <w:rFonts w:ascii="Consolas" w:eastAsia="Times New Roman" w:hAnsi="Consolas" w:cs="Times New Roman"/>
+          <w:color w:val="D4D4D4"/>
+          <w:sz w:val="21"/>
+          <w:szCs w:val="21"/>
+          <w:lang w:eastAsia="pt-BR"/>
+        </w:rPr>
+        <w:t>}</w:t>
       </w:r>
     </w:p>
     <w:p>
@@ -40409,10 +40379,829 @@
         <w:rPr>
           <w:rStyle w:val="style-scope"/>
           <w:rFonts w:ascii="Arial" w:hAnsi="Arial" w:cs="Arial"/>
+          <w:b/>
           <w:color w:val="0F0F0F"/>
+          <w:sz w:val="24"/>
           <w:szCs w:val="21"/>
           <w:bdr w:val="none" w:sz="0" w:space="0" w:color="auto" w:frame="1"/>
           <w:shd w:val="clear" w:color="auto" w:fill="FFFFFF"/>
+        </w:rPr>
+      </w:pPr>
+    </w:p>
+    <w:p>
+      <w:pPr>
+        <w:ind w:left="-426" w:right="-994"/>
+        <w:rPr>
+          <w:rStyle w:val="style-scope"/>
+          <w:rFonts w:ascii="Arial" w:hAnsi="Arial" w:cs="Arial"/>
+          <w:b/>
+          <w:color w:val="0F0F0F"/>
+          <w:sz w:val="24"/>
+          <w:szCs w:val="21"/>
+          <w:bdr w:val="none" w:sz="0" w:space="0" w:color="auto" w:frame="1"/>
+          <w:shd w:val="clear" w:color="auto" w:fill="FFFFFF"/>
+        </w:rPr>
+      </w:pPr>
+      <w:r>
+        <w:rPr>
+          <w:rStyle w:val="style-scope"/>
+          <w:rFonts w:ascii="Arial" w:hAnsi="Arial" w:cs="Arial"/>
+          <w:b/>
+          <w:color w:val="0F0F0F"/>
+          <w:sz w:val="24"/>
+          <w:szCs w:val="21"/>
+          <w:bdr w:val="none" w:sz="0" w:space="0" w:color="auto" w:frame="1"/>
+          <w:shd w:val="clear" w:color="auto" w:fill="FFFFFF"/>
+        </w:rPr>
+        <w:t>Typical Devic</w:t>
+      </w:r>
+      <w:r>
+        <w:rPr>
+          <w:rStyle w:val="style-scope"/>
+          <w:rFonts w:ascii="Arial" w:hAnsi="Arial" w:cs="Arial"/>
+          <w:b/>
+          <w:color w:val="0F0F0F"/>
+          <w:sz w:val="24"/>
+          <w:szCs w:val="21"/>
+          <w:bdr w:val="none" w:sz="0" w:space="0" w:color="auto" w:frame="1"/>
+          <w:shd w:val="clear" w:color="auto" w:fill="FFFFFF"/>
+        </w:rPr>
+        <w:t>e Breakpoints</w:t>
+      </w:r>
+    </w:p>
+    <w:p>
+      <w:pPr>
+        <w:ind w:left="-426" w:right="-994"/>
+        <w:rPr>
+          <w:rStyle w:val="style-scope"/>
+          <w:rFonts w:ascii="Arial" w:hAnsi="Arial" w:cs="Arial"/>
+          <w:color w:val="0F0F0F"/>
+          <w:sz w:val="24"/>
+          <w:szCs w:val="21"/>
+          <w:bdr w:val="none" w:sz="0" w:space="0" w:color="auto" w:frame="1"/>
+          <w:shd w:val="clear" w:color="auto" w:fill="FFFFFF"/>
+        </w:rPr>
+      </w:pPr>
+      <w:hyperlink r:id="rId11" w:history="1">
+        <w:r>
+          <w:rPr>
+            <w:rStyle w:val="Hyperlink"/>
+            <w:rFonts w:ascii="Arial" w:hAnsi="Arial" w:cs="Arial"/>
+            <w:sz w:val="24"/>
+            <w:szCs w:val="21"/>
+            <w:bdr w:val="none" w:sz="0" w:space="0" w:color="auto" w:frame="1"/>
+            <w:shd w:val="clear" w:color="auto" w:fill="FFFFFF"/>
+          </w:rPr>
+          <w:t>https://www.w3schools.com/howto/howto_css_media_query_breakpoints.asp</w:t>
+        </w:r>
+      </w:hyperlink>
+    </w:p>
+    <w:p>
+      <w:pPr>
+        <w:ind w:left="-426" w:right="-994"/>
+        <w:rPr>
+          <w:rStyle w:val="style-scope"/>
+          <w:rFonts w:ascii="Arial" w:hAnsi="Arial" w:cs="Arial"/>
+          <w:color w:val="0F0F0F"/>
+          <w:sz w:val="24"/>
+          <w:szCs w:val="21"/>
+          <w:bdr w:val="none" w:sz="0" w:space="0" w:color="auto" w:frame="1"/>
+          <w:shd w:val="clear" w:color="auto" w:fill="FFFFFF"/>
+        </w:rPr>
+      </w:pPr>
+    </w:p>
+    <w:p>
+      <w:pPr>
+        <w:ind w:left="-426" w:right="-994"/>
+        <w:rPr>
+          <w:rStyle w:val="style-scope"/>
+          <w:rFonts w:ascii="Arial" w:hAnsi="Arial" w:cs="Arial"/>
+          <w:color w:val="0F0F0F"/>
+          <w:sz w:val="24"/>
+          <w:szCs w:val="21"/>
+          <w:bdr w:val="none" w:sz="0" w:space="0" w:color="auto" w:frame="1"/>
+          <w:shd w:val="clear" w:color="auto" w:fill="FFFFFF"/>
+        </w:rPr>
+      </w:pPr>
+      <w:r>
+        <w:rPr>
+          <w:rStyle w:val="style-scope"/>
+          <w:rFonts w:ascii="Arial" w:hAnsi="Arial" w:cs="Arial"/>
+          <w:color w:val="0F0F0F"/>
+          <w:sz w:val="24"/>
+          <w:szCs w:val="21"/>
+          <w:bdr w:val="none" w:sz="0" w:space="0" w:color="auto" w:frame="1"/>
+          <w:shd w:val="clear" w:color="auto" w:fill="FFFFFF"/>
+        </w:rPr>
+        <w:t>Pequenas telas: até 600px</w:t>
+      </w:r>
+    </w:p>
+    <w:p>
+      <w:pPr>
+        <w:ind w:left="-426" w:right="-994"/>
+        <w:rPr>
+          <w:rStyle w:val="style-scope"/>
+          <w:rFonts w:ascii="Arial" w:hAnsi="Arial" w:cs="Arial"/>
+          <w:color w:val="0F0F0F"/>
+          <w:sz w:val="24"/>
+          <w:szCs w:val="21"/>
+          <w:bdr w:val="none" w:sz="0" w:space="0" w:color="auto" w:frame="1"/>
+          <w:shd w:val="clear" w:color="auto" w:fill="FFFFFF"/>
+        </w:rPr>
+      </w:pPr>
+      <w:r>
+        <w:rPr>
+          <w:rStyle w:val="style-scope"/>
+          <w:rFonts w:ascii="Arial" w:hAnsi="Arial" w:cs="Arial"/>
+          <w:color w:val="0F0F0F"/>
+          <w:sz w:val="24"/>
+          <w:szCs w:val="21"/>
+          <w:bdr w:val="none" w:sz="0" w:space="0" w:color="auto" w:frame="1"/>
+          <w:shd w:val="clear" w:color="auto" w:fill="FFFFFF"/>
+        </w:rPr>
+        <w:t>Celular: de 600px até 768px</w:t>
+      </w:r>
+    </w:p>
+    <w:p>
+      <w:pPr>
+        <w:ind w:left="-426" w:right="-994"/>
+        <w:rPr>
+          <w:rStyle w:val="style-scope"/>
+          <w:rFonts w:ascii="Arial" w:hAnsi="Arial" w:cs="Arial"/>
+          <w:color w:val="0F0F0F"/>
+          <w:sz w:val="24"/>
+          <w:szCs w:val="21"/>
+          <w:bdr w:val="none" w:sz="0" w:space="0" w:color="auto" w:frame="1"/>
+          <w:shd w:val="clear" w:color="auto" w:fill="FFFFFF"/>
+        </w:rPr>
+      </w:pPr>
+      <w:r>
+        <w:rPr>
+          <w:rStyle w:val="style-scope"/>
+          <w:rFonts w:ascii="Arial" w:hAnsi="Arial" w:cs="Arial"/>
+          <w:color w:val="0F0F0F"/>
+          <w:sz w:val="24"/>
+          <w:szCs w:val="21"/>
+          <w:bdr w:val="none" w:sz="0" w:space="0" w:color="auto" w:frame="1"/>
+          <w:shd w:val="clear" w:color="auto" w:fill="FFFFFF"/>
+        </w:rPr>
+        <w:t>Tablet: de 768px até 992px</w:t>
+      </w:r>
+    </w:p>
+    <w:p>
+      <w:pPr>
+        <w:ind w:left="-426" w:right="-994"/>
+        <w:rPr>
+          <w:rStyle w:val="style-scope"/>
+          <w:rFonts w:ascii="Arial" w:hAnsi="Arial" w:cs="Arial"/>
+          <w:color w:val="0F0F0F"/>
+          <w:sz w:val="24"/>
+          <w:szCs w:val="21"/>
+          <w:bdr w:val="none" w:sz="0" w:space="0" w:color="auto" w:frame="1"/>
+          <w:shd w:val="clear" w:color="auto" w:fill="FFFFFF"/>
+        </w:rPr>
+      </w:pPr>
+      <w:r>
+        <w:rPr>
+          <w:rStyle w:val="style-scope"/>
+          <w:rFonts w:ascii="Arial" w:hAnsi="Arial" w:cs="Arial"/>
+          <w:color w:val="0F0F0F"/>
+          <w:sz w:val="24"/>
+          <w:szCs w:val="21"/>
+          <w:bdr w:val="none" w:sz="0" w:space="0" w:color="auto" w:frame="1"/>
+          <w:shd w:val="clear" w:color="auto" w:fill="FFFFFF"/>
+        </w:rPr>
+        <w:t>Desktop: de 992px até 1200px</w:t>
+      </w:r>
+    </w:p>
+    <w:p>
+      <w:pPr>
+        <w:ind w:left="-426" w:right="-994"/>
+        <w:rPr>
+          <w:rStyle w:val="style-scope"/>
+          <w:rFonts w:ascii="Arial" w:hAnsi="Arial" w:cs="Arial"/>
+          <w:color w:val="0F0F0F"/>
+          <w:sz w:val="24"/>
+          <w:szCs w:val="21"/>
+          <w:bdr w:val="none" w:sz="0" w:space="0" w:color="auto" w:frame="1"/>
+          <w:shd w:val="clear" w:color="auto" w:fill="FFFFFF"/>
+        </w:rPr>
+      </w:pPr>
+      <w:r>
+        <w:rPr>
+          <w:rStyle w:val="style-scope"/>
+          <w:rFonts w:ascii="Arial" w:hAnsi="Arial" w:cs="Arial"/>
+          <w:color w:val="0F0F0F"/>
+          <w:sz w:val="24"/>
+          <w:szCs w:val="21"/>
+          <w:bdr w:val="none" w:sz="0" w:space="0" w:color="auto" w:frame="1"/>
+          <w:shd w:val="clear" w:color="auto" w:fill="FFFFFF"/>
+        </w:rPr>
+        <w:t>Grandes telas: acima de 1200px</w:t>
+      </w:r>
+    </w:p>
+    <w:p>
+      <w:pPr>
+        <w:ind w:left="-426" w:right="-994"/>
+        <w:rPr>
+          <w:rStyle w:val="style-scope"/>
+          <w:rFonts w:ascii="Arial" w:hAnsi="Arial" w:cs="Arial"/>
+          <w:color w:val="0F0F0F"/>
+          <w:sz w:val="24"/>
+          <w:szCs w:val="21"/>
+          <w:bdr w:val="none" w:sz="0" w:space="0" w:color="auto" w:frame="1"/>
+          <w:shd w:val="clear" w:color="auto" w:fill="FFFFFF"/>
+        </w:rPr>
+      </w:pPr>
+      <w:r>
+        <w:rPr>
+          <w:rStyle w:val="style-scope"/>
+          <w:rFonts w:ascii="Arial" w:hAnsi="Arial" w:cs="Arial"/>
+          <w:color w:val="0F0F0F"/>
+          <w:sz w:val="24"/>
+          <w:szCs w:val="21"/>
+          <w:bdr w:val="none" w:sz="0" w:space="0" w:color="auto" w:frame="1"/>
+          <w:shd w:val="clear" w:color="auto" w:fill="FFFFFF"/>
+        </w:rPr>
+        <w:t>Ex:</w:t>
+      </w:r>
+    </w:p>
+    <w:p>
+      <w:pPr>
+        <w:shd w:val="clear" w:color="auto" w:fill="1E1E1E"/>
+        <w:spacing w:after="0" w:line="285" w:lineRule="atLeast"/>
+        <w:rPr>
+          <w:rFonts w:ascii="Consolas" w:eastAsia="Times New Roman" w:hAnsi="Consolas" w:cs="Times New Roman"/>
+          <w:color w:val="C586C0"/>
+          <w:sz w:val="21"/>
+          <w:szCs w:val="21"/>
+          <w:lang w:val="en-US" w:eastAsia="pt-BR"/>
+        </w:rPr>
+      </w:pPr>
+    </w:p>
+    <w:p>
+      <w:pPr>
+        <w:shd w:val="clear" w:color="auto" w:fill="1E1E1E"/>
+        <w:spacing w:after="0" w:line="285" w:lineRule="atLeast"/>
+        <w:rPr>
+          <w:rFonts w:ascii="Consolas" w:eastAsia="Times New Roman" w:hAnsi="Consolas" w:cs="Times New Roman"/>
+          <w:color w:val="D4D4D4"/>
+          <w:sz w:val="21"/>
+          <w:szCs w:val="21"/>
+          <w:lang w:val="en-US" w:eastAsia="pt-BR"/>
+        </w:rPr>
+      </w:pPr>
+      <w:r>
+        <w:rPr>
+          <w:rFonts w:ascii="Consolas" w:eastAsia="Times New Roman" w:hAnsi="Consolas" w:cs="Times New Roman"/>
+          <w:color w:val="C586C0"/>
+          <w:sz w:val="21"/>
+          <w:szCs w:val="21"/>
+          <w:lang w:val="en-US" w:eastAsia="pt-BR"/>
+        </w:rPr>
+        <w:t>@media</w:t>
+      </w:r>
+      <w:r>
+        <w:rPr>
+          <w:rFonts w:ascii="Consolas" w:eastAsia="Times New Roman" w:hAnsi="Consolas" w:cs="Times New Roman"/>
+          <w:color w:val="D4D4D4"/>
+          <w:sz w:val="21"/>
+          <w:szCs w:val="21"/>
+          <w:lang w:val="en-US" w:eastAsia="pt-BR"/>
+        </w:rPr>
+        <w:t xml:space="preserve"> </w:t>
+      </w:r>
+      <w:r>
+        <w:rPr>
+          <w:rFonts w:ascii="Consolas" w:eastAsia="Times New Roman" w:hAnsi="Consolas" w:cs="Times New Roman"/>
+          <w:color w:val="CE9178"/>
+          <w:sz w:val="21"/>
+          <w:szCs w:val="21"/>
+          <w:lang w:val="en-US" w:eastAsia="pt-BR"/>
+        </w:rPr>
+        <w:t>screen</w:t>
+      </w:r>
+      <w:r>
+        <w:rPr>
+          <w:rFonts w:ascii="Consolas" w:eastAsia="Times New Roman" w:hAnsi="Consolas" w:cs="Times New Roman"/>
+          <w:color w:val="D4D4D4"/>
+          <w:sz w:val="21"/>
+          <w:szCs w:val="21"/>
+          <w:lang w:val="en-US" w:eastAsia="pt-BR"/>
+        </w:rPr>
+        <w:t xml:space="preserve"> and (</w:t>
+      </w:r>
+      <w:r>
+        <w:rPr>
+          <w:rFonts w:ascii="Consolas" w:eastAsia="Times New Roman" w:hAnsi="Consolas" w:cs="Times New Roman"/>
+          <w:color w:val="9CDCFE"/>
+          <w:sz w:val="21"/>
+          <w:szCs w:val="21"/>
+          <w:lang w:val="en-US" w:eastAsia="pt-BR"/>
+        </w:rPr>
+        <w:t>min-width</w:t>
+      </w:r>
+      <w:r>
+        <w:rPr>
+          <w:rFonts w:ascii="Consolas" w:eastAsia="Times New Roman" w:hAnsi="Consolas" w:cs="Times New Roman"/>
+          <w:color w:val="D4D4D4"/>
+          <w:sz w:val="21"/>
+          <w:szCs w:val="21"/>
+          <w:lang w:val="en-US" w:eastAsia="pt-BR"/>
+        </w:rPr>
+        <w:t xml:space="preserve">: </w:t>
+      </w:r>
+      <w:r>
+        <w:rPr>
+          <w:rFonts w:ascii="Consolas" w:eastAsia="Times New Roman" w:hAnsi="Consolas" w:cs="Times New Roman"/>
+          <w:color w:val="B5CEA8"/>
+          <w:sz w:val="21"/>
+          <w:szCs w:val="21"/>
+          <w:lang w:val="en-US" w:eastAsia="pt-BR"/>
+        </w:rPr>
+        <w:t>768px</w:t>
+      </w:r>
+      <w:r>
+        <w:rPr>
+          <w:rFonts w:ascii="Consolas" w:eastAsia="Times New Roman" w:hAnsi="Consolas" w:cs="Times New Roman"/>
+          <w:color w:val="D4D4D4"/>
+          <w:sz w:val="21"/>
+          <w:szCs w:val="21"/>
+          <w:lang w:val="en-US" w:eastAsia="pt-BR"/>
+        </w:rPr>
+        <w:t>) and (</w:t>
+      </w:r>
+      <w:r>
+        <w:rPr>
+          <w:rFonts w:ascii="Consolas" w:eastAsia="Times New Roman" w:hAnsi="Consolas" w:cs="Times New Roman"/>
+          <w:color w:val="9CDCFE"/>
+          <w:sz w:val="21"/>
+          <w:szCs w:val="21"/>
+          <w:lang w:val="en-US" w:eastAsia="pt-BR"/>
+        </w:rPr>
+        <w:t>max-width</w:t>
+      </w:r>
+      <w:r>
+        <w:rPr>
+          <w:rFonts w:ascii="Consolas" w:eastAsia="Times New Roman" w:hAnsi="Consolas" w:cs="Times New Roman"/>
+          <w:color w:val="D4D4D4"/>
+          <w:sz w:val="21"/>
+          <w:szCs w:val="21"/>
+          <w:lang w:val="en-US" w:eastAsia="pt-BR"/>
+        </w:rPr>
+        <w:t xml:space="preserve">: </w:t>
+      </w:r>
+      <w:r>
+        <w:rPr>
+          <w:rFonts w:ascii="Consolas" w:eastAsia="Times New Roman" w:hAnsi="Consolas" w:cs="Times New Roman"/>
+          <w:color w:val="B5CEA8"/>
+          <w:sz w:val="21"/>
+          <w:szCs w:val="21"/>
+          <w:lang w:val="en-US" w:eastAsia="pt-BR"/>
+        </w:rPr>
+        <w:t>992px</w:t>
+      </w:r>
+      <w:r>
+        <w:rPr>
+          <w:rFonts w:ascii="Consolas" w:eastAsia="Times New Roman" w:hAnsi="Consolas" w:cs="Times New Roman"/>
+          <w:color w:val="D4D4D4"/>
+          <w:sz w:val="21"/>
+          <w:szCs w:val="21"/>
+          <w:lang w:val="en-US" w:eastAsia="pt-BR"/>
+        </w:rPr>
+        <w:t>) {</w:t>
+      </w:r>
+    </w:p>
+    <w:p>
+      <w:pPr>
+        <w:shd w:val="clear" w:color="auto" w:fill="1E1E1E"/>
+        <w:spacing w:after="0" w:line="285" w:lineRule="atLeast"/>
+        <w:rPr>
+          <w:rFonts w:ascii="Consolas" w:eastAsia="Times New Roman" w:hAnsi="Consolas" w:cs="Times New Roman"/>
+          <w:color w:val="D4D4D4"/>
+          <w:sz w:val="21"/>
+          <w:szCs w:val="21"/>
+          <w:lang w:eastAsia="pt-BR"/>
+        </w:rPr>
+      </w:pPr>
+      <w:r>
+        <w:rPr>
+          <w:rFonts w:ascii="Consolas" w:eastAsia="Times New Roman" w:hAnsi="Consolas" w:cs="Times New Roman"/>
+          <w:color w:val="6A9955"/>
+          <w:sz w:val="21"/>
+          <w:szCs w:val="21"/>
+          <w:lang w:val="en-US" w:eastAsia="pt-BR"/>
+        </w:rPr>
+        <w:t xml:space="preserve">    </w:t>
+      </w:r>
+      <w:r>
+        <w:rPr>
+          <w:rFonts w:ascii="Consolas" w:eastAsia="Times New Roman" w:hAnsi="Consolas" w:cs="Times New Roman"/>
+          <w:color w:val="6A9955"/>
+          <w:sz w:val="21"/>
+          <w:szCs w:val="21"/>
+          <w:lang w:eastAsia="pt-BR"/>
+        </w:rPr>
+        <w:t>/* TABLET */</w:t>
+      </w:r>
+    </w:p>
+    <w:p>
+      <w:pPr>
+        <w:shd w:val="clear" w:color="auto" w:fill="1E1E1E"/>
+        <w:spacing w:after="0" w:line="285" w:lineRule="atLeast"/>
+        <w:rPr>
+          <w:rFonts w:ascii="Consolas" w:eastAsia="Times New Roman" w:hAnsi="Consolas" w:cs="Times New Roman"/>
+          <w:color w:val="D4D4D4"/>
+          <w:sz w:val="21"/>
+          <w:szCs w:val="21"/>
+          <w:lang w:val="en-US" w:eastAsia="pt-BR"/>
+        </w:rPr>
+      </w:pPr>
+      <w:r>
+        <w:rPr>
+          <w:rFonts w:ascii="Consolas" w:eastAsia="Times New Roman" w:hAnsi="Consolas" w:cs="Times New Roman"/>
+          <w:color w:val="D4D4D4"/>
+          <w:sz w:val="21"/>
+          <w:szCs w:val="21"/>
+          <w:lang w:val="en-US" w:eastAsia="pt-BR"/>
+        </w:rPr>
+        <w:t>}</w:t>
+      </w:r>
+    </w:p>
+    <w:p>
+      <w:pPr>
+        <w:shd w:val="clear" w:color="auto" w:fill="1E1E1E"/>
+        <w:spacing w:after="0" w:line="285" w:lineRule="atLeast"/>
+        <w:rPr>
+          <w:rFonts w:ascii="Consolas" w:eastAsia="Times New Roman" w:hAnsi="Consolas" w:cs="Times New Roman"/>
+          <w:color w:val="D4D4D4"/>
+          <w:sz w:val="21"/>
+          <w:szCs w:val="21"/>
+          <w:lang w:val="en-US" w:eastAsia="pt-BR"/>
+        </w:rPr>
+      </w:pPr>
+    </w:p>
+    <w:p>
+      <w:pPr>
+        <w:shd w:val="clear" w:color="auto" w:fill="1E1E1E"/>
+        <w:spacing w:after="0" w:line="285" w:lineRule="atLeast"/>
+        <w:rPr>
+          <w:rFonts w:ascii="Consolas" w:eastAsia="Times New Roman" w:hAnsi="Consolas" w:cs="Times New Roman"/>
+          <w:color w:val="D4D4D4"/>
+          <w:sz w:val="21"/>
+          <w:szCs w:val="21"/>
+          <w:lang w:val="en-US" w:eastAsia="pt-BR"/>
+        </w:rPr>
+      </w:pPr>
+      <w:r>
+        <w:rPr>
+          <w:rFonts w:ascii="Consolas" w:eastAsia="Times New Roman" w:hAnsi="Consolas" w:cs="Times New Roman"/>
+          <w:color w:val="C586C0"/>
+          <w:sz w:val="21"/>
+          <w:szCs w:val="21"/>
+          <w:lang w:val="en-US" w:eastAsia="pt-BR"/>
+        </w:rPr>
+        <w:t>@media</w:t>
+      </w:r>
+      <w:r>
+        <w:rPr>
+          <w:rFonts w:ascii="Consolas" w:eastAsia="Times New Roman" w:hAnsi="Consolas" w:cs="Times New Roman"/>
+          <w:color w:val="D4D4D4"/>
+          <w:sz w:val="21"/>
+          <w:szCs w:val="21"/>
+          <w:lang w:val="en-US" w:eastAsia="pt-BR"/>
+        </w:rPr>
+        <w:t xml:space="preserve"> </w:t>
+      </w:r>
+      <w:r>
+        <w:rPr>
+          <w:rFonts w:ascii="Consolas" w:eastAsia="Times New Roman" w:hAnsi="Consolas" w:cs="Times New Roman"/>
+          <w:color w:val="CE9178"/>
+          <w:sz w:val="21"/>
+          <w:szCs w:val="21"/>
+          <w:lang w:val="en-US" w:eastAsia="pt-BR"/>
+        </w:rPr>
+        <w:t>screen</w:t>
+      </w:r>
+      <w:r>
+        <w:rPr>
+          <w:rFonts w:ascii="Consolas" w:eastAsia="Times New Roman" w:hAnsi="Consolas" w:cs="Times New Roman"/>
+          <w:color w:val="D4D4D4"/>
+          <w:sz w:val="21"/>
+          <w:szCs w:val="21"/>
+          <w:lang w:val="en-US" w:eastAsia="pt-BR"/>
+        </w:rPr>
+        <w:t xml:space="preserve"> and (</w:t>
+      </w:r>
+      <w:r>
+        <w:rPr>
+          <w:rFonts w:ascii="Consolas" w:eastAsia="Times New Roman" w:hAnsi="Consolas" w:cs="Times New Roman"/>
+          <w:color w:val="9CDCFE"/>
+          <w:sz w:val="21"/>
+          <w:szCs w:val="21"/>
+          <w:lang w:val="en-US" w:eastAsia="pt-BR"/>
+        </w:rPr>
+        <w:t>min-width</w:t>
+      </w:r>
+      <w:r>
+        <w:rPr>
+          <w:rFonts w:ascii="Consolas" w:eastAsia="Times New Roman" w:hAnsi="Consolas" w:cs="Times New Roman"/>
+          <w:color w:val="D4D4D4"/>
+          <w:sz w:val="21"/>
+          <w:szCs w:val="21"/>
+          <w:lang w:val="en-US" w:eastAsia="pt-BR"/>
+        </w:rPr>
+        <w:t xml:space="preserve">: </w:t>
+      </w:r>
+      <w:r>
+        <w:rPr>
+          <w:rFonts w:ascii="Consolas" w:eastAsia="Times New Roman" w:hAnsi="Consolas" w:cs="Times New Roman"/>
+          <w:color w:val="B5CEA8"/>
+          <w:sz w:val="21"/>
+          <w:szCs w:val="21"/>
+          <w:lang w:val="en-US" w:eastAsia="pt-BR"/>
+        </w:rPr>
+        <w:t>992px</w:t>
+      </w:r>
+      <w:r>
+        <w:rPr>
+          <w:rFonts w:ascii="Consolas" w:eastAsia="Times New Roman" w:hAnsi="Consolas" w:cs="Times New Roman"/>
+          <w:color w:val="D4D4D4"/>
+          <w:sz w:val="21"/>
+          <w:szCs w:val="21"/>
+          <w:lang w:val="en-US" w:eastAsia="pt-BR"/>
+        </w:rPr>
+        <w:t>) and (</w:t>
+      </w:r>
+      <w:r>
+        <w:rPr>
+          <w:rFonts w:ascii="Consolas" w:eastAsia="Times New Roman" w:hAnsi="Consolas" w:cs="Times New Roman"/>
+          <w:color w:val="9CDCFE"/>
+          <w:sz w:val="21"/>
+          <w:szCs w:val="21"/>
+          <w:lang w:val="en-US" w:eastAsia="pt-BR"/>
+        </w:rPr>
+        <w:t>max-width</w:t>
+      </w:r>
+      <w:r>
+        <w:rPr>
+          <w:rFonts w:ascii="Consolas" w:eastAsia="Times New Roman" w:hAnsi="Consolas" w:cs="Times New Roman"/>
+          <w:color w:val="D4D4D4"/>
+          <w:sz w:val="21"/>
+          <w:szCs w:val="21"/>
+          <w:lang w:val="en-US" w:eastAsia="pt-BR"/>
+        </w:rPr>
+        <w:t xml:space="preserve">: </w:t>
+      </w:r>
+      <w:r>
+        <w:rPr>
+          <w:rFonts w:ascii="Consolas" w:eastAsia="Times New Roman" w:hAnsi="Consolas" w:cs="Times New Roman"/>
+          <w:color w:val="B5CEA8"/>
+          <w:sz w:val="21"/>
+          <w:szCs w:val="21"/>
+          <w:lang w:val="en-US" w:eastAsia="pt-BR"/>
+        </w:rPr>
+        <w:t>1200px</w:t>
+      </w:r>
+      <w:r>
+        <w:rPr>
+          <w:rFonts w:ascii="Consolas" w:eastAsia="Times New Roman" w:hAnsi="Consolas" w:cs="Times New Roman"/>
+          <w:color w:val="D4D4D4"/>
+          <w:sz w:val="21"/>
+          <w:szCs w:val="21"/>
+          <w:lang w:val="en-US" w:eastAsia="pt-BR"/>
+        </w:rPr>
+        <w:t>) {</w:t>
+      </w:r>
+    </w:p>
+    <w:p>
+      <w:pPr>
+        <w:shd w:val="clear" w:color="auto" w:fill="1E1E1E"/>
+        <w:spacing w:after="0" w:line="285" w:lineRule="atLeast"/>
+        <w:rPr>
+          <w:rFonts w:ascii="Consolas" w:eastAsia="Times New Roman" w:hAnsi="Consolas" w:cs="Times New Roman"/>
+          <w:color w:val="D4D4D4"/>
+          <w:sz w:val="21"/>
+          <w:szCs w:val="21"/>
+          <w:lang w:eastAsia="pt-BR"/>
+        </w:rPr>
+      </w:pPr>
+      <w:r>
+        <w:rPr>
+          <w:rFonts w:ascii="Consolas" w:eastAsia="Times New Roman" w:hAnsi="Consolas" w:cs="Times New Roman"/>
+          <w:color w:val="D4D4D4"/>
+          <w:sz w:val="21"/>
+          <w:szCs w:val="21"/>
+          <w:lang w:val="en-US" w:eastAsia="pt-BR"/>
+        </w:rPr>
+        <w:t xml:space="preserve">    </w:t>
+      </w:r>
+      <w:r>
+        <w:rPr>
+          <w:rFonts w:ascii="Consolas" w:eastAsia="Times New Roman" w:hAnsi="Consolas" w:cs="Times New Roman"/>
+          <w:color w:val="6A9955"/>
+          <w:sz w:val="21"/>
+          <w:szCs w:val="21"/>
+          <w:lang w:eastAsia="pt-BR"/>
+        </w:rPr>
+        <w:t>/* DESKTOP */</w:t>
+      </w:r>
+    </w:p>
+    <w:p>
+      <w:pPr>
+        <w:shd w:val="clear" w:color="auto" w:fill="1E1E1E"/>
+        <w:spacing w:after="0" w:line="285" w:lineRule="atLeast"/>
+        <w:rPr>
+          <w:rFonts w:ascii="Consolas" w:eastAsia="Times New Roman" w:hAnsi="Consolas" w:cs="Times New Roman"/>
+          <w:color w:val="D4D4D4"/>
+          <w:sz w:val="21"/>
+          <w:szCs w:val="21"/>
+          <w:lang w:val="en-US" w:eastAsia="pt-BR"/>
+        </w:rPr>
+      </w:pPr>
+      <w:r>
+        <w:rPr>
+          <w:rFonts w:ascii="Consolas" w:eastAsia="Times New Roman" w:hAnsi="Consolas" w:cs="Times New Roman"/>
+          <w:color w:val="D4D4D4"/>
+          <w:sz w:val="21"/>
+          <w:szCs w:val="21"/>
+          <w:lang w:val="en-US" w:eastAsia="pt-BR"/>
+        </w:rPr>
+        <w:t>}</w:t>
+      </w:r>
+    </w:p>
+    <w:p>
+      <w:pPr>
+        <w:shd w:val="clear" w:color="auto" w:fill="1E1E1E"/>
+        <w:spacing w:after="0" w:line="285" w:lineRule="atLeast"/>
+        <w:rPr>
+          <w:rFonts w:ascii="Consolas" w:eastAsia="Times New Roman" w:hAnsi="Consolas" w:cs="Times New Roman"/>
+          <w:color w:val="D4D4D4"/>
+          <w:sz w:val="21"/>
+          <w:szCs w:val="21"/>
+          <w:lang w:val="en-US" w:eastAsia="pt-BR"/>
+        </w:rPr>
+      </w:pPr>
+    </w:p>
+    <w:p>
+      <w:pPr>
+        <w:shd w:val="clear" w:color="auto" w:fill="1E1E1E"/>
+        <w:spacing w:after="0" w:line="285" w:lineRule="atLeast"/>
+        <w:rPr>
+          <w:rFonts w:ascii="Consolas" w:eastAsia="Times New Roman" w:hAnsi="Consolas" w:cs="Times New Roman"/>
+          <w:color w:val="D4D4D4"/>
+          <w:sz w:val="21"/>
+          <w:szCs w:val="21"/>
+          <w:lang w:val="en-US" w:eastAsia="pt-BR"/>
+        </w:rPr>
+      </w:pPr>
+      <w:r>
+        <w:rPr>
+          <w:rFonts w:ascii="Consolas" w:eastAsia="Times New Roman" w:hAnsi="Consolas" w:cs="Times New Roman"/>
+          <w:color w:val="C586C0"/>
+          <w:sz w:val="21"/>
+          <w:szCs w:val="21"/>
+          <w:lang w:val="en-US" w:eastAsia="pt-BR"/>
+        </w:rPr>
+        <w:t>@media</w:t>
+      </w:r>
+      <w:r>
+        <w:rPr>
+          <w:rFonts w:ascii="Consolas" w:eastAsia="Times New Roman" w:hAnsi="Consolas" w:cs="Times New Roman"/>
+          <w:color w:val="D4D4D4"/>
+          <w:sz w:val="21"/>
+          <w:szCs w:val="21"/>
+          <w:lang w:val="en-US" w:eastAsia="pt-BR"/>
+        </w:rPr>
+        <w:t xml:space="preserve"> </w:t>
+      </w:r>
+      <w:r>
+        <w:rPr>
+          <w:rFonts w:ascii="Consolas" w:eastAsia="Times New Roman" w:hAnsi="Consolas" w:cs="Times New Roman"/>
+          <w:color w:val="CE9178"/>
+          <w:sz w:val="21"/>
+          <w:szCs w:val="21"/>
+          <w:lang w:val="en-US" w:eastAsia="pt-BR"/>
+        </w:rPr>
+        <w:t>screen</w:t>
+      </w:r>
+      <w:r>
+        <w:rPr>
+          <w:rFonts w:ascii="Consolas" w:eastAsia="Times New Roman" w:hAnsi="Consolas" w:cs="Times New Roman"/>
+          <w:color w:val="D4D4D4"/>
+          <w:sz w:val="21"/>
+          <w:szCs w:val="21"/>
+          <w:lang w:val="en-US" w:eastAsia="pt-BR"/>
+        </w:rPr>
+        <w:t xml:space="preserve"> and (</w:t>
+      </w:r>
+      <w:r>
+        <w:rPr>
+          <w:rFonts w:ascii="Consolas" w:eastAsia="Times New Roman" w:hAnsi="Consolas" w:cs="Times New Roman"/>
+          <w:color w:val="9CDCFE"/>
+          <w:sz w:val="21"/>
+          <w:szCs w:val="21"/>
+          <w:lang w:val="en-US" w:eastAsia="pt-BR"/>
+        </w:rPr>
+        <w:t>min-width</w:t>
+      </w:r>
+      <w:r>
+        <w:rPr>
+          <w:rFonts w:ascii="Consolas" w:eastAsia="Times New Roman" w:hAnsi="Consolas" w:cs="Times New Roman"/>
+          <w:color w:val="D4D4D4"/>
+          <w:sz w:val="21"/>
+          <w:szCs w:val="21"/>
+          <w:lang w:val="en-US" w:eastAsia="pt-BR"/>
+        </w:rPr>
+        <w:t xml:space="preserve">: </w:t>
+      </w:r>
+      <w:r>
+        <w:rPr>
+          <w:rFonts w:ascii="Consolas" w:eastAsia="Times New Roman" w:hAnsi="Consolas" w:cs="Times New Roman"/>
+          <w:color w:val="B5CEA8"/>
+          <w:sz w:val="21"/>
+          <w:szCs w:val="21"/>
+          <w:lang w:val="en-US" w:eastAsia="pt-BR"/>
+        </w:rPr>
+        <w:t>1200px</w:t>
+      </w:r>
+      <w:r>
+        <w:rPr>
+          <w:rFonts w:ascii="Consolas" w:eastAsia="Times New Roman" w:hAnsi="Consolas" w:cs="Times New Roman"/>
+          <w:color w:val="D4D4D4"/>
+          <w:sz w:val="21"/>
+          <w:szCs w:val="21"/>
+          <w:lang w:val="en-US" w:eastAsia="pt-BR"/>
+        </w:rPr>
+        <w:t>) {</w:t>
+      </w:r>
+    </w:p>
+    <w:p>
+      <w:pPr>
+        <w:shd w:val="clear" w:color="auto" w:fill="1E1E1E"/>
+        <w:spacing w:after="0" w:line="285" w:lineRule="atLeast"/>
+        <w:rPr>
+          <w:rFonts w:ascii="Consolas" w:eastAsia="Times New Roman" w:hAnsi="Consolas" w:cs="Times New Roman"/>
+          <w:color w:val="D4D4D4"/>
+          <w:sz w:val="21"/>
+          <w:szCs w:val="21"/>
+          <w:lang w:eastAsia="pt-BR"/>
+        </w:rPr>
+      </w:pPr>
+      <w:r>
+        <w:rPr>
+          <w:rFonts w:ascii="Consolas" w:eastAsia="Times New Roman" w:hAnsi="Consolas" w:cs="Times New Roman"/>
+          <w:color w:val="D4D4D4"/>
+          <w:sz w:val="21"/>
+          <w:szCs w:val="21"/>
+          <w:lang w:val="en-US" w:eastAsia="pt-BR"/>
+        </w:rPr>
+        <w:t xml:space="preserve">    </w:t>
+      </w:r>
+      <w:r>
+        <w:rPr>
+          <w:rFonts w:ascii="Consolas" w:eastAsia="Times New Roman" w:hAnsi="Consolas" w:cs="Times New Roman"/>
+          <w:color w:val="6A9955"/>
+          <w:sz w:val="21"/>
+          <w:szCs w:val="21"/>
+          <w:lang w:eastAsia="pt-BR"/>
+        </w:rPr>
+        <w:t>/* GRANDES TELAS */</w:t>
+      </w:r>
+    </w:p>
+    <w:p>
+      <w:pPr>
+        <w:shd w:val="clear" w:color="auto" w:fill="1E1E1E"/>
+        <w:spacing w:after="0" w:line="285" w:lineRule="atLeast"/>
+        <w:rPr>
+          <w:rFonts w:ascii="Consolas" w:eastAsia="Times New Roman" w:hAnsi="Consolas" w:cs="Times New Roman"/>
+          <w:color w:val="D4D4D4"/>
+          <w:sz w:val="21"/>
+          <w:szCs w:val="21"/>
+          <w:lang w:eastAsia="pt-BR"/>
+        </w:rPr>
+      </w:pPr>
+      <w:r>
+        <w:rPr>
+          <w:rFonts w:ascii="Consolas" w:eastAsia="Times New Roman" w:hAnsi="Consolas" w:cs="Times New Roman"/>
+          <w:color w:val="D4D4D4"/>
+          <w:sz w:val="21"/>
+          <w:szCs w:val="21"/>
+          <w:lang w:eastAsia="pt-BR"/>
+        </w:rPr>
+        <w:t>}</w:t>
+      </w:r>
+    </w:p>
+    <w:p>
+      <w:pPr>
+        <w:shd w:val="clear" w:color="auto" w:fill="1E1E1E"/>
+        <w:spacing w:after="0" w:line="285" w:lineRule="atLeast"/>
+        <w:rPr>
+          <w:rFonts w:ascii="Consolas" w:eastAsia="Times New Roman" w:hAnsi="Consolas" w:cs="Times New Roman"/>
+          <w:color w:val="D4D4D4"/>
+          <w:sz w:val="21"/>
+          <w:szCs w:val="21"/>
+          <w:lang w:val="en-US" w:eastAsia="pt-BR"/>
         </w:rPr>
       </w:pPr>
       <w:bookmarkStart w:id="0" w:name="_GoBack"/>
@@ -40429,6 +41218,36 @@
           <w:szCs w:val="21"/>
           <w:bdr w:val="none" w:sz="0" w:space="0" w:color="auto" w:frame="1"/>
           <w:shd w:val="clear" w:color="auto" w:fill="FFFFFF"/>
+          <w:lang w:val="en-US"/>
+        </w:rPr>
+      </w:pPr>
+    </w:p>
+    <w:p>
+      <w:pPr>
+        <w:ind w:left="-426" w:right="-994"/>
+        <w:rPr>
+          <w:rStyle w:val="style-scope"/>
+          <w:rFonts w:ascii="Arial" w:hAnsi="Arial" w:cs="Arial"/>
+          <w:color w:val="0F0F0F"/>
+          <w:szCs w:val="21"/>
+          <w:bdr w:val="none" w:sz="0" w:space="0" w:color="auto" w:frame="1"/>
+          <w:shd w:val="clear" w:color="auto" w:fill="FFFFFF"/>
+          <w:lang w:val="en-US"/>
+        </w:rPr>
+      </w:pPr>
+    </w:p>
+    <w:p>
+      <w:pPr>
+        <w:ind w:left="-426" w:right="-994"/>
+        <w:rPr>
+          <w:rStyle w:val="style-scope"/>
+          <w:rFonts w:ascii="Arial" w:hAnsi="Arial" w:cs="Arial"/>
+          <w:color w:val="0F0F0F"/>
+          <w:sz w:val="24"/>
+          <w:szCs w:val="21"/>
+          <w:bdr w:val="none" w:sz="0" w:space="0" w:color="auto" w:frame="1"/>
+          <w:shd w:val="clear" w:color="auto" w:fill="FFFFFF"/>
+          <w:lang w:val="en-US"/>
         </w:rPr>
       </w:pPr>
     </w:p>
@@ -41234,7 +42053,6 @@
     <w:name w:val="Hyperlink"/>
     <w:basedOn w:val="Fontepargpadro"/>
     <w:uiPriority w:val="99"/>
-    <w:semiHidden/>
     <w:unhideWhenUsed/>
     <w:rsid w:val="001114D4"/>
     <w:rPr>
@@ -41516,7 +42334,7 @@
 </file>
 
 <file path=customXml/itemProps1.xml><?xml version="1.0" encoding="utf-8"?>
-<ds:datastoreItem xmlns:ds="http://schemas.openxmlformats.org/officeDocument/2006/customXml" ds:itemID="{F8D2F4FA-BA54-4C2E-91B0-9C72707161FE}">
+<ds:datastoreItem xmlns:ds="http://schemas.openxmlformats.org/officeDocument/2006/customXml" ds:itemID="{943E6F95-B750-4527-89A0-578D43D4CFAA}">
   <ds:schemaRefs>
     <ds:schemaRef ds:uri="http://schemas.openxmlformats.org/officeDocument/2006/bibliography"/>
   </ds:schemaRefs>

</xml_diff>

<commit_message>
ajustei o projeto para outros formatos
</commit_message>
<xml_diff>
--- a/Anotações gerais.docx
+++ b/Anotações gerais.docx
@@ -54801,6 +54801,16 @@
         </w:numPr>
         <w:ind w:right="-994"/>
         <w:rPr>
+          <w:rFonts w:ascii="Arial" w:hAnsi="Arial" w:cs="Arial"/>
+          <w:b/>
+          <w:color w:val="0F0F0F"/>
+          <w:szCs w:val="21"/>
+          <w:bdr w:val="none" w:sz="0" w:space="0" w:color="auto" w:frame="1"/>
+          <w:shd w:val="clear" w:color="auto" w:fill="FFFFFF"/>
+        </w:rPr>
+      </w:pPr>
+      <w:r>
+        <w:rPr>
           <w:rStyle w:val="style-scope"/>
           <w:rFonts w:ascii="Arial" w:hAnsi="Arial" w:cs="Arial"/>
           <w:b/>
@@ -54809,7 +54819,8 @@
           <w:bdr w:val="none" w:sz="0" w:space="0" w:color="auto" w:frame="1"/>
           <w:shd w:val="clear" w:color="auto" w:fill="FFFFFF"/>
         </w:rPr>
-      </w:pPr>
+        <w:t>Criar a condicional para expandir / retrair o menu com o clique</w:t>
+      </w:r>
       <w:r>
         <w:rPr>
           <w:rStyle w:val="style-scope"/>
@@ -54820,41 +54831,16 @@
           <w:bdr w:val="none" w:sz="0" w:space="0" w:color="auto" w:frame="1"/>
           <w:shd w:val="clear" w:color="auto" w:fill="FFFFFF"/>
         </w:rPr>
-        <w:t>Esconder o restante do menu (ampliado) e co</w:t>
-      </w:r>
-      <w:r>
-        <w:rPr>
-          <w:rStyle w:val="style-scope"/>
-          <w:rFonts w:ascii="Arial" w:hAnsi="Arial" w:cs="Arial"/>
-          <w:b/>
-          <w:color w:val="0F0F0F"/>
-          <w:szCs w:val="21"/>
-          <w:bdr w:val="none" w:sz="0" w:space="0" w:color="auto" w:frame="1"/>
-          <w:shd w:val="clear" w:color="auto" w:fill="FFFFFF"/>
-        </w:rPr>
-        <w:t>nfigurar a animação de expandir</w:t>
-      </w:r>
-      <w:r>
-        <w:rPr>
-          <w:rStyle w:val="style-scope"/>
-          <w:rFonts w:ascii="Arial" w:hAnsi="Arial" w:cs="Arial"/>
-          <w:b/>
-          <w:color w:val="0F0F0F"/>
-          <w:szCs w:val="21"/>
-          <w:bdr w:val="none" w:sz="0" w:space="0" w:color="auto" w:frame="1"/>
-          <w:shd w:val="clear" w:color="auto" w:fill="FFFFFF"/>
-        </w:rPr>
-        <w:t xml:space="preserve"> com Java Script:</w:t>
+        <w:t>:</w:t>
       </w:r>
     </w:p>
     <w:p>
       <w:pPr>
         <w:shd w:val="clear" w:color="auto" w:fill="1E1E1E"/>
         <w:spacing w:after="0" w:line="285" w:lineRule="atLeast"/>
-        <w:ind w:left="-426"/>
-        <w:rPr>
-          <w:rFonts w:ascii="Consolas" w:eastAsia="Times New Roman" w:hAnsi="Consolas" w:cs="Times New Roman"/>
-          <w:color w:val="808080"/>
+        <w:rPr>
+          <w:rFonts w:ascii="Consolas" w:eastAsia="Times New Roman" w:hAnsi="Consolas" w:cs="Times New Roman"/>
+          <w:color w:val="D4D4D4"/>
           <w:sz w:val="21"/>
           <w:szCs w:val="21"/>
           <w:lang w:val="en-US" w:eastAsia="pt-BR"/>
@@ -54878,7 +54864,7 @@
           <w:szCs w:val="21"/>
           <w:lang w:val="en-US" w:eastAsia="pt-BR"/>
         </w:rPr>
-        <w:t>&lt;</w:t>
+        <w:t>&lt;/</w:t>
       </w:r>
       <w:r>
         <w:rPr>
@@ -54888,203 +54874,7 @@
           <w:szCs w:val="21"/>
           <w:lang w:val="en-US" w:eastAsia="pt-BR"/>
         </w:rPr>
-        <w:t>span</w:t>
-      </w:r>
-      <w:r>
-        <w:rPr>
-          <w:rFonts w:ascii="Consolas" w:eastAsia="Times New Roman" w:hAnsi="Consolas" w:cs="Times New Roman"/>
-          <w:color w:val="D4D4D4"/>
-          <w:sz w:val="21"/>
-          <w:szCs w:val="21"/>
-          <w:lang w:val="en-US" w:eastAsia="pt-BR"/>
-        </w:rPr>
-        <w:t xml:space="preserve"> </w:t>
-      </w:r>
-      <w:r>
-        <w:rPr>
-          <w:rFonts w:ascii="Consolas" w:eastAsia="Times New Roman" w:hAnsi="Consolas" w:cs="Times New Roman"/>
-          <w:color w:val="9CDCFE"/>
-          <w:sz w:val="21"/>
-          <w:szCs w:val="21"/>
-          <w:lang w:val="en-US" w:eastAsia="pt-BR"/>
-        </w:rPr>
-        <w:t>id</w:t>
-      </w:r>
-      <w:r>
-        <w:rPr>
-          <w:rFonts w:ascii="Consolas" w:eastAsia="Times New Roman" w:hAnsi="Consolas" w:cs="Times New Roman"/>
-          <w:color w:val="D4D4D4"/>
-          <w:sz w:val="21"/>
-          <w:szCs w:val="21"/>
-          <w:lang w:val="en-US" w:eastAsia="pt-BR"/>
-        </w:rPr>
-        <w:t>=</w:t>
-      </w:r>
-      <w:r>
-        <w:rPr>
-          <w:rFonts w:ascii="Consolas" w:eastAsia="Times New Roman" w:hAnsi="Consolas" w:cs="Times New Roman"/>
-          <w:color w:val="CE9178"/>
-          <w:sz w:val="21"/>
-          <w:szCs w:val="21"/>
-          <w:lang w:val="en-US" w:eastAsia="pt-BR"/>
-        </w:rPr>
-        <w:t>"burger"</w:t>
-      </w:r>
-      <w:r>
-        <w:rPr>
-          <w:rFonts w:ascii="Consolas" w:eastAsia="Times New Roman" w:hAnsi="Consolas" w:cs="Times New Roman"/>
-          <w:color w:val="D4D4D4"/>
-          <w:sz w:val="21"/>
-          <w:szCs w:val="21"/>
-          <w:lang w:val="en-US" w:eastAsia="pt-BR"/>
-        </w:rPr>
-        <w:t xml:space="preserve"> </w:t>
-      </w:r>
-      <w:r>
-        <w:rPr>
-          <w:rFonts w:ascii="Consolas" w:eastAsia="Times New Roman" w:hAnsi="Consolas" w:cs="Times New Roman"/>
-          <w:color w:val="9CDCFE"/>
-          <w:sz w:val="21"/>
-          <w:szCs w:val="21"/>
-          <w:lang w:val="en-US" w:eastAsia="pt-BR"/>
-        </w:rPr>
-        <w:t>class</w:t>
-      </w:r>
-      <w:r>
-        <w:rPr>
-          <w:rFonts w:ascii="Consolas" w:eastAsia="Times New Roman" w:hAnsi="Consolas" w:cs="Times New Roman"/>
-          <w:color w:val="D4D4D4"/>
-          <w:sz w:val="21"/>
-          <w:szCs w:val="21"/>
-          <w:lang w:val="en-US" w:eastAsia="pt-BR"/>
-        </w:rPr>
-        <w:t>=</w:t>
-      </w:r>
-      <w:r>
-        <w:rPr>
-          <w:rFonts w:ascii="Consolas" w:eastAsia="Times New Roman" w:hAnsi="Consolas" w:cs="Times New Roman"/>
-          <w:color w:val="CE9178"/>
-          <w:sz w:val="21"/>
-          <w:szCs w:val="21"/>
-          <w:lang w:val="en-US" w:eastAsia="pt-BR"/>
-        </w:rPr>
-        <w:t>"material-symbols-outlined"</w:t>
-      </w:r>
-      <w:r>
-        <w:rPr>
-          <w:rFonts w:ascii="Consolas" w:eastAsia="Times New Roman" w:hAnsi="Consolas" w:cs="Times New Roman"/>
-          <w:color w:val="D4D4D4"/>
-          <w:sz w:val="21"/>
-          <w:szCs w:val="21"/>
-          <w:lang w:val="en-US" w:eastAsia="pt-BR"/>
-        </w:rPr>
-        <w:t xml:space="preserve"> </w:t>
-      </w:r>
-      <w:proofErr w:type="spellStart"/>
-      <w:r>
-        <w:rPr>
-          <w:rFonts w:ascii="Consolas" w:eastAsia="Times New Roman" w:hAnsi="Consolas" w:cs="Times New Roman"/>
-          <w:color w:val="9CDCFE"/>
-          <w:sz w:val="21"/>
-          <w:szCs w:val="21"/>
-          <w:lang w:val="en-US" w:eastAsia="pt-BR"/>
-        </w:rPr>
-        <w:t>onclick</w:t>
-      </w:r>
-      <w:proofErr w:type="spellEnd"/>
-      <w:r>
-        <w:rPr>
-          <w:rFonts w:ascii="Consolas" w:eastAsia="Times New Roman" w:hAnsi="Consolas" w:cs="Times New Roman"/>
-          <w:color w:val="D4D4D4"/>
-          <w:sz w:val="21"/>
-          <w:szCs w:val="21"/>
-          <w:lang w:val="en-US" w:eastAsia="pt-BR"/>
-        </w:rPr>
-        <w:t>=</w:t>
-      </w:r>
-      <w:r>
-        <w:rPr>
-          <w:rFonts w:ascii="Consolas" w:eastAsia="Times New Roman" w:hAnsi="Consolas" w:cs="Times New Roman"/>
-          <w:color w:val="CE9178"/>
-          <w:sz w:val="21"/>
-          <w:szCs w:val="21"/>
-          <w:lang w:val="en-US" w:eastAsia="pt-BR"/>
-        </w:rPr>
-        <w:t>"</w:t>
-      </w:r>
-      <w:proofErr w:type="spellStart"/>
-      <w:proofErr w:type="gramStart"/>
-      <w:r>
-        <w:rPr>
-          <w:rFonts w:ascii="Consolas" w:eastAsia="Times New Roman" w:hAnsi="Consolas" w:cs="Times New Roman"/>
-          <w:color w:val="DCDCAA"/>
-          <w:sz w:val="21"/>
-          <w:szCs w:val="21"/>
-          <w:lang w:val="en-US" w:eastAsia="pt-BR"/>
-        </w:rPr>
-        <w:t>cliqueMenu</w:t>
-      </w:r>
-      <w:proofErr w:type="spellEnd"/>
-      <w:r>
-        <w:rPr>
-          <w:rFonts w:ascii="Consolas" w:eastAsia="Times New Roman" w:hAnsi="Consolas" w:cs="Times New Roman"/>
-          <w:color w:val="CE9178"/>
-          <w:sz w:val="21"/>
-          <w:szCs w:val="21"/>
-          <w:lang w:val="en-US" w:eastAsia="pt-BR"/>
-        </w:rPr>
-        <w:t>(</w:t>
-      </w:r>
-      <w:proofErr w:type="gramEnd"/>
-      <w:r>
-        <w:rPr>
-          <w:rFonts w:ascii="Consolas" w:eastAsia="Times New Roman" w:hAnsi="Consolas" w:cs="Times New Roman"/>
-          <w:color w:val="CE9178"/>
-          <w:sz w:val="21"/>
-          <w:szCs w:val="21"/>
-          <w:lang w:val="en-US" w:eastAsia="pt-BR"/>
-        </w:rPr>
-        <w:t>)"</w:t>
-      </w:r>
-      <w:r>
-        <w:rPr>
-          <w:rFonts w:ascii="Consolas" w:eastAsia="Times New Roman" w:hAnsi="Consolas" w:cs="Times New Roman"/>
-          <w:color w:val="808080"/>
-          <w:sz w:val="21"/>
-          <w:szCs w:val="21"/>
-          <w:lang w:val="en-US" w:eastAsia="pt-BR"/>
-        </w:rPr>
-        <w:t>&gt;</w:t>
-      </w:r>
-      <w:r>
-        <w:rPr>
-          <w:rFonts w:ascii="Consolas" w:eastAsia="Times New Roman" w:hAnsi="Consolas" w:cs="Times New Roman"/>
-          <w:color w:val="D4D4D4"/>
-          <w:sz w:val="21"/>
-          <w:szCs w:val="21"/>
-          <w:lang w:val="en-US" w:eastAsia="pt-BR"/>
-        </w:rPr>
-        <w:t>menu</w:t>
-      </w:r>
-      <w:r>
-        <w:rPr>
-          <w:rFonts w:ascii="Consolas" w:eastAsia="Times New Roman" w:hAnsi="Consolas" w:cs="Times New Roman"/>
-          <w:color w:val="808080"/>
-          <w:sz w:val="21"/>
-          <w:szCs w:val="21"/>
-          <w:lang w:val="en-US" w:eastAsia="pt-BR"/>
-        </w:rPr>
-        <w:t>&lt;/</w:t>
-      </w:r>
-      <w:r>
-        <w:rPr>
-          <w:rFonts w:ascii="Consolas" w:eastAsia="Times New Roman" w:hAnsi="Consolas" w:cs="Times New Roman"/>
-          <w:color w:val="569CD6"/>
-          <w:sz w:val="21"/>
-          <w:szCs w:val="21"/>
-          <w:lang w:val="en-US" w:eastAsia="pt-BR"/>
-        </w:rPr>
-        <w:t>span</w:t>
+        <w:t>main</w:t>
       </w:r>
       <w:r>
         <w:rPr>
@@ -55101,39 +54891,80 @@
       <w:pPr>
         <w:shd w:val="clear" w:color="auto" w:fill="1E1E1E"/>
         <w:spacing w:after="0" w:line="285" w:lineRule="atLeast"/>
-        <w:ind w:left="-426"/>
-        <w:rPr>
-          <w:rFonts w:ascii="Consolas" w:eastAsia="Times New Roman" w:hAnsi="Consolas" w:cs="Times New Roman"/>
-          <w:color w:val="808080"/>
-          <w:sz w:val="21"/>
-          <w:szCs w:val="21"/>
-          <w:lang w:val="en-US" w:eastAsia="pt-BR"/>
-        </w:rPr>
-      </w:pPr>
+        <w:rPr>
+          <w:rFonts w:ascii="Consolas" w:eastAsia="Times New Roman" w:hAnsi="Consolas" w:cs="Times New Roman"/>
+          <w:color w:val="D4D4D4"/>
+          <w:sz w:val="21"/>
+          <w:szCs w:val="21"/>
+          <w:lang w:val="en-US" w:eastAsia="pt-BR"/>
+        </w:rPr>
+      </w:pPr>
+      <w:r>
+        <w:rPr>
+          <w:rFonts w:ascii="Consolas" w:eastAsia="Times New Roman" w:hAnsi="Consolas" w:cs="Times New Roman"/>
+          <w:color w:val="D4D4D4"/>
+          <w:sz w:val="21"/>
+          <w:szCs w:val="21"/>
+          <w:lang w:val="en-US" w:eastAsia="pt-BR"/>
+        </w:rPr>
+        <w:t xml:space="preserve">    </w:t>
+      </w:r>
+      <w:r>
+        <w:rPr>
+          <w:rFonts w:ascii="Consolas" w:eastAsia="Times New Roman" w:hAnsi="Consolas" w:cs="Times New Roman"/>
+          <w:color w:val="808080"/>
+          <w:sz w:val="21"/>
+          <w:szCs w:val="21"/>
+          <w:lang w:val="en-US" w:eastAsia="pt-BR"/>
+        </w:rPr>
+        <w:t>&lt;</w:t>
+      </w:r>
+      <w:proofErr w:type="gramStart"/>
+      <w:r>
+        <w:rPr>
+          <w:rFonts w:ascii="Consolas" w:eastAsia="Times New Roman" w:hAnsi="Consolas" w:cs="Times New Roman"/>
+          <w:color w:val="569CD6"/>
+          <w:sz w:val="21"/>
+          <w:szCs w:val="21"/>
+          <w:lang w:val="en-US" w:eastAsia="pt-BR"/>
+        </w:rPr>
+        <w:t>script</w:t>
+      </w:r>
+      <w:proofErr w:type="gramEnd"/>
+      <w:r>
+        <w:rPr>
+          <w:rFonts w:ascii="Consolas" w:eastAsia="Times New Roman" w:hAnsi="Consolas" w:cs="Times New Roman"/>
+          <w:color w:val="808080"/>
+          <w:sz w:val="21"/>
+          <w:szCs w:val="21"/>
+          <w:lang w:val="en-US" w:eastAsia="pt-BR"/>
+        </w:rPr>
+        <w:t>&gt;</w:t>
+      </w:r>
     </w:p>
     <w:p>
       <w:pPr>
         <w:shd w:val="clear" w:color="auto" w:fill="1E1E1E"/>
         <w:spacing w:after="0" w:line="285" w:lineRule="atLeast"/>
-        <w:ind w:left="-426" w:firstLine="426"/>
-        <w:rPr>
-          <w:rFonts w:ascii="Consolas" w:eastAsia="Times New Roman" w:hAnsi="Consolas" w:cs="Times New Roman"/>
-          <w:color w:val="808080"/>
-          <w:sz w:val="21"/>
-          <w:szCs w:val="21"/>
-          <w:lang w:val="en-US" w:eastAsia="pt-BR"/>
-        </w:rPr>
-      </w:pPr>
-      <w:r>
-        <w:rPr>
-          <w:rFonts w:ascii="Consolas" w:eastAsia="Times New Roman" w:hAnsi="Consolas" w:cs="Times New Roman"/>
-          <w:color w:val="808080"/>
-          <w:sz w:val="21"/>
-          <w:szCs w:val="21"/>
-          <w:lang w:val="en-US" w:eastAsia="pt-BR"/>
-        </w:rPr>
-        <w:t>&lt;/</w:t>
-      </w:r>
+        <w:rPr>
+          <w:rFonts w:ascii="Consolas" w:eastAsia="Times New Roman" w:hAnsi="Consolas" w:cs="Times New Roman"/>
+          <w:color w:val="D4D4D4"/>
+          <w:sz w:val="21"/>
+          <w:szCs w:val="21"/>
+          <w:lang w:val="en-US" w:eastAsia="pt-BR"/>
+        </w:rPr>
+      </w:pPr>
+      <w:r>
+        <w:rPr>
+          <w:rFonts w:ascii="Consolas" w:eastAsia="Times New Roman" w:hAnsi="Consolas" w:cs="Times New Roman"/>
+          <w:color w:val="D4D4D4"/>
+          <w:sz w:val="21"/>
+          <w:szCs w:val="21"/>
+          <w:lang w:val="en-US" w:eastAsia="pt-BR"/>
+        </w:rPr>
+        <w:t xml:space="preserve">        </w:t>
+      </w:r>
+      <w:proofErr w:type="gramStart"/>
       <w:r>
         <w:rPr>
           <w:rFonts w:ascii="Consolas" w:eastAsia="Times New Roman" w:hAnsi="Consolas" w:cs="Times New Roman"/>
@@ -55142,148 +54973,268 @@
           <w:szCs w:val="21"/>
           <w:lang w:val="en-US" w:eastAsia="pt-BR"/>
         </w:rPr>
-        <w:t>main</w:t>
-      </w:r>
-      <w:r>
-        <w:rPr>
-          <w:rFonts w:ascii="Consolas" w:eastAsia="Times New Roman" w:hAnsi="Consolas" w:cs="Times New Roman"/>
-          <w:color w:val="808080"/>
-          <w:sz w:val="21"/>
-          <w:szCs w:val="21"/>
-          <w:lang w:val="en-US" w:eastAsia="pt-BR"/>
-        </w:rPr>
-        <w:t>&gt;</w:t>
+        <w:t>function</w:t>
+      </w:r>
+      <w:proofErr w:type="gramEnd"/>
+      <w:r>
+        <w:rPr>
+          <w:rFonts w:ascii="Consolas" w:eastAsia="Times New Roman" w:hAnsi="Consolas" w:cs="Times New Roman"/>
+          <w:color w:val="D4D4D4"/>
+          <w:sz w:val="21"/>
+          <w:szCs w:val="21"/>
+          <w:lang w:val="en-US" w:eastAsia="pt-BR"/>
+        </w:rPr>
+        <w:t xml:space="preserve"> </w:t>
+      </w:r>
+      <w:proofErr w:type="spellStart"/>
+      <w:r>
+        <w:rPr>
+          <w:rFonts w:ascii="Consolas" w:eastAsia="Times New Roman" w:hAnsi="Consolas" w:cs="Times New Roman"/>
+          <w:color w:val="DCDCAA"/>
+          <w:sz w:val="21"/>
+          <w:szCs w:val="21"/>
+          <w:lang w:val="en-US" w:eastAsia="pt-BR"/>
+        </w:rPr>
+        <w:t>cliqueMenu</w:t>
+      </w:r>
+      <w:proofErr w:type="spellEnd"/>
+      <w:r>
+        <w:rPr>
+          <w:rFonts w:ascii="Consolas" w:eastAsia="Times New Roman" w:hAnsi="Consolas" w:cs="Times New Roman"/>
+          <w:color w:val="D4D4D4"/>
+          <w:sz w:val="21"/>
+          <w:szCs w:val="21"/>
+          <w:lang w:val="en-US" w:eastAsia="pt-BR"/>
+        </w:rPr>
+        <w:t>() {</w:t>
       </w:r>
     </w:p>
     <w:p>
       <w:pPr>
         <w:shd w:val="clear" w:color="auto" w:fill="1E1E1E"/>
         <w:spacing w:after="0" w:line="285" w:lineRule="atLeast"/>
-        <w:ind w:left="-426"/>
-        <w:rPr>
-          <w:rFonts w:ascii="Consolas" w:eastAsia="Times New Roman" w:hAnsi="Consolas" w:cs="Times New Roman"/>
-          <w:color w:val="D4D4D4"/>
-          <w:sz w:val="21"/>
-          <w:szCs w:val="21"/>
-          <w:lang w:val="en-US" w:eastAsia="pt-BR"/>
-        </w:rPr>
-      </w:pPr>
-      <w:r>
-        <w:rPr>
-          <w:rFonts w:ascii="Consolas" w:eastAsia="Times New Roman" w:hAnsi="Consolas" w:cs="Times New Roman"/>
-          <w:color w:val="D4D4D4"/>
-          <w:sz w:val="21"/>
-          <w:szCs w:val="21"/>
-          <w:lang w:val="en-US" w:eastAsia="pt-BR"/>
-        </w:rPr>
-        <w:t xml:space="preserve">    </w:t>
-      </w:r>
-      <w:r>
-        <w:rPr>
-          <w:rFonts w:ascii="Consolas" w:eastAsia="Times New Roman" w:hAnsi="Consolas" w:cs="Times New Roman"/>
-          <w:color w:val="808080"/>
-          <w:sz w:val="21"/>
-          <w:szCs w:val="21"/>
-          <w:lang w:val="en-US" w:eastAsia="pt-BR"/>
-        </w:rPr>
-        <w:t>&lt;</w:t>
+        <w:rPr>
+          <w:rFonts w:ascii="Consolas" w:eastAsia="Times New Roman" w:hAnsi="Consolas" w:cs="Times New Roman"/>
+          <w:color w:val="D4D4D4"/>
+          <w:sz w:val="21"/>
+          <w:szCs w:val="21"/>
+          <w:lang w:val="en-US" w:eastAsia="pt-BR"/>
+        </w:rPr>
+      </w:pPr>
+      <w:r>
+        <w:rPr>
+          <w:rFonts w:ascii="Consolas" w:eastAsia="Times New Roman" w:hAnsi="Consolas" w:cs="Times New Roman"/>
+          <w:color w:val="D4D4D4"/>
+          <w:sz w:val="21"/>
+          <w:szCs w:val="21"/>
+          <w:lang w:val="en-US" w:eastAsia="pt-BR"/>
+        </w:rPr>
+        <w:t xml:space="preserve">            </w:t>
       </w:r>
       <w:proofErr w:type="gramStart"/>
       <w:r>
         <w:rPr>
           <w:rFonts w:ascii="Consolas" w:eastAsia="Times New Roman" w:hAnsi="Consolas" w:cs="Times New Roman"/>
-          <w:color w:val="569CD6"/>
-          <w:sz w:val="21"/>
-          <w:szCs w:val="21"/>
-          <w:lang w:val="en-US" w:eastAsia="pt-BR"/>
-        </w:rPr>
-        <w:t>script</w:t>
+          <w:color w:val="C586C0"/>
+          <w:sz w:val="21"/>
+          <w:szCs w:val="21"/>
+          <w:lang w:val="en-US" w:eastAsia="pt-BR"/>
+        </w:rPr>
+        <w:t>if</w:t>
       </w:r>
       <w:proofErr w:type="gramEnd"/>
       <w:r>
         <w:rPr>
           <w:rFonts w:ascii="Consolas" w:eastAsia="Times New Roman" w:hAnsi="Consolas" w:cs="Times New Roman"/>
-          <w:color w:val="808080"/>
-          <w:sz w:val="21"/>
-          <w:szCs w:val="21"/>
-          <w:lang w:val="en-US" w:eastAsia="pt-BR"/>
-        </w:rPr>
-        <w:t>&gt;</w:t>
+          <w:color w:val="D4D4D4"/>
+          <w:sz w:val="21"/>
+          <w:szCs w:val="21"/>
+          <w:lang w:val="en-US" w:eastAsia="pt-BR"/>
+        </w:rPr>
+        <w:t xml:space="preserve"> (</w:t>
+      </w:r>
+      <w:proofErr w:type="spellStart"/>
+      <w:r>
+        <w:rPr>
+          <w:rFonts w:ascii="Consolas" w:eastAsia="Times New Roman" w:hAnsi="Consolas" w:cs="Times New Roman"/>
+          <w:color w:val="9CDCFE"/>
+          <w:sz w:val="21"/>
+          <w:szCs w:val="21"/>
+          <w:lang w:val="en-US" w:eastAsia="pt-BR"/>
+        </w:rPr>
+        <w:t>idmenu</w:t>
+      </w:r>
+      <w:r>
+        <w:rPr>
+          <w:rFonts w:ascii="Consolas" w:eastAsia="Times New Roman" w:hAnsi="Consolas" w:cs="Times New Roman"/>
+          <w:color w:val="D4D4D4"/>
+          <w:sz w:val="21"/>
+          <w:szCs w:val="21"/>
+          <w:lang w:val="en-US" w:eastAsia="pt-BR"/>
+        </w:rPr>
+        <w:t>.</w:t>
+      </w:r>
+      <w:r>
+        <w:rPr>
+          <w:rFonts w:ascii="Consolas" w:eastAsia="Times New Roman" w:hAnsi="Consolas" w:cs="Times New Roman"/>
+          <w:color w:val="9CDCFE"/>
+          <w:sz w:val="21"/>
+          <w:szCs w:val="21"/>
+          <w:lang w:val="en-US" w:eastAsia="pt-BR"/>
+        </w:rPr>
+        <w:t>style</w:t>
+      </w:r>
+      <w:r>
+        <w:rPr>
+          <w:rFonts w:ascii="Consolas" w:eastAsia="Times New Roman" w:hAnsi="Consolas" w:cs="Times New Roman"/>
+          <w:color w:val="D4D4D4"/>
+          <w:sz w:val="21"/>
+          <w:szCs w:val="21"/>
+          <w:lang w:val="en-US" w:eastAsia="pt-BR"/>
+        </w:rPr>
+        <w:t>.</w:t>
+      </w:r>
+      <w:r>
+        <w:rPr>
+          <w:rFonts w:ascii="Consolas" w:eastAsia="Times New Roman" w:hAnsi="Consolas" w:cs="Times New Roman"/>
+          <w:color w:val="9CDCFE"/>
+          <w:sz w:val="21"/>
+          <w:szCs w:val="21"/>
+          <w:lang w:val="en-US" w:eastAsia="pt-BR"/>
+        </w:rPr>
+        <w:t>display</w:t>
+      </w:r>
+      <w:proofErr w:type="spellEnd"/>
+      <w:r>
+        <w:rPr>
+          <w:rFonts w:ascii="Consolas" w:eastAsia="Times New Roman" w:hAnsi="Consolas" w:cs="Times New Roman"/>
+          <w:color w:val="D4D4D4"/>
+          <w:sz w:val="21"/>
+          <w:szCs w:val="21"/>
+          <w:lang w:val="en-US" w:eastAsia="pt-BR"/>
+        </w:rPr>
+        <w:t xml:space="preserve"> == </w:t>
+      </w:r>
+      <w:r>
+        <w:rPr>
+          <w:rFonts w:ascii="Consolas" w:eastAsia="Times New Roman" w:hAnsi="Consolas" w:cs="Times New Roman"/>
+          <w:color w:val="CE9178"/>
+          <w:sz w:val="21"/>
+          <w:szCs w:val="21"/>
+          <w:lang w:val="en-US" w:eastAsia="pt-BR"/>
+        </w:rPr>
+        <w:t>"block"</w:t>
+      </w:r>
+      <w:r>
+        <w:rPr>
+          <w:rFonts w:ascii="Consolas" w:eastAsia="Times New Roman" w:hAnsi="Consolas" w:cs="Times New Roman"/>
+          <w:color w:val="D4D4D4"/>
+          <w:sz w:val="21"/>
+          <w:szCs w:val="21"/>
+          <w:lang w:val="en-US" w:eastAsia="pt-BR"/>
+        </w:rPr>
+        <w:t>) {</w:t>
       </w:r>
     </w:p>
     <w:p>
       <w:pPr>
         <w:shd w:val="clear" w:color="auto" w:fill="1E1E1E"/>
         <w:spacing w:after="0" w:line="285" w:lineRule="atLeast"/>
-        <w:ind w:left="-426"/>
-        <w:rPr>
-          <w:rFonts w:ascii="Consolas" w:eastAsia="Times New Roman" w:hAnsi="Consolas" w:cs="Times New Roman"/>
-          <w:color w:val="D4D4D4"/>
-          <w:sz w:val="21"/>
-          <w:szCs w:val="21"/>
-          <w:lang w:val="en-US" w:eastAsia="pt-BR"/>
-        </w:rPr>
-      </w:pPr>
-      <w:r>
-        <w:rPr>
-          <w:rFonts w:ascii="Consolas" w:eastAsia="Times New Roman" w:hAnsi="Consolas" w:cs="Times New Roman"/>
-          <w:color w:val="D4D4D4"/>
-          <w:sz w:val="21"/>
-          <w:szCs w:val="21"/>
-          <w:lang w:val="en-US" w:eastAsia="pt-BR"/>
-        </w:rPr>
-        <w:t xml:space="preserve">        </w:t>
-      </w:r>
-      <w:proofErr w:type="gramStart"/>
-      <w:r>
-        <w:rPr>
-          <w:rFonts w:ascii="Consolas" w:eastAsia="Times New Roman" w:hAnsi="Consolas" w:cs="Times New Roman"/>
-          <w:color w:val="569CD6"/>
-          <w:sz w:val="21"/>
-          <w:szCs w:val="21"/>
-          <w:lang w:val="en-US" w:eastAsia="pt-BR"/>
-        </w:rPr>
-        <w:t>function</w:t>
-      </w:r>
-      <w:proofErr w:type="gramEnd"/>
-      <w:r>
-        <w:rPr>
-          <w:rFonts w:ascii="Consolas" w:eastAsia="Times New Roman" w:hAnsi="Consolas" w:cs="Times New Roman"/>
-          <w:color w:val="D4D4D4"/>
-          <w:sz w:val="21"/>
-          <w:szCs w:val="21"/>
-          <w:lang w:val="en-US" w:eastAsia="pt-BR"/>
-        </w:rPr>
-        <w:t xml:space="preserve"> </w:t>
-      </w:r>
-      <w:proofErr w:type="spellStart"/>
-      <w:r>
-        <w:rPr>
-          <w:rFonts w:ascii="Consolas" w:eastAsia="Times New Roman" w:hAnsi="Consolas" w:cs="Times New Roman"/>
-          <w:color w:val="DCDCAA"/>
-          <w:sz w:val="21"/>
-          <w:szCs w:val="21"/>
-          <w:lang w:val="en-US" w:eastAsia="pt-BR"/>
-        </w:rPr>
-        <w:t>cliqueMenu</w:t>
-      </w:r>
-      <w:proofErr w:type="spellEnd"/>
-      <w:r>
-        <w:rPr>
-          <w:rFonts w:ascii="Consolas" w:eastAsia="Times New Roman" w:hAnsi="Consolas" w:cs="Times New Roman"/>
-          <w:color w:val="D4D4D4"/>
-          <w:sz w:val="21"/>
-          <w:szCs w:val="21"/>
-          <w:lang w:val="en-US" w:eastAsia="pt-BR"/>
-        </w:rPr>
-        <w:t>() {</w:t>
+        <w:rPr>
+          <w:rFonts w:ascii="Consolas" w:eastAsia="Times New Roman" w:hAnsi="Consolas" w:cs="Times New Roman"/>
+          <w:color w:val="D4D4D4"/>
+          <w:sz w:val="21"/>
+          <w:szCs w:val="21"/>
+          <w:lang w:val="en-US" w:eastAsia="pt-BR"/>
+        </w:rPr>
+      </w:pPr>
+      <w:r>
+        <w:rPr>
+          <w:rFonts w:ascii="Consolas" w:eastAsia="Times New Roman" w:hAnsi="Consolas" w:cs="Times New Roman"/>
+          <w:color w:val="D4D4D4"/>
+          <w:sz w:val="21"/>
+          <w:szCs w:val="21"/>
+          <w:lang w:val="en-US" w:eastAsia="pt-BR"/>
+        </w:rPr>
+        <w:t xml:space="preserve">                </w:t>
+      </w:r>
+      <w:proofErr w:type="spellStart"/>
+      <w:r>
+        <w:rPr>
+          <w:rFonts w:ascii="Consolas" w:eastAsia="Times New Roman" w:hAnsi="Consolas" w:cs="Times New Roman"/>
+          <w:color w:val="9CDCFE"/>
+          <w:sz w:val="21"/>
+          <w:szCs w:val="21"/>
+          <w:lang w:val="en-US" w:eastAsia="pt-BR"/>
+        </w:rPr>
+        <w:t>idmenu</w:t>
+      </w:r>
+      <w:r>
+        <w:rPr>
+          <w:rFonts w:ascii="Consolas" w:eastAsia="Times New Roman" w:hAnsi="Consolas" w:cs="Times New Roman"/>
+          <w:color w:val="D4D4D4"/>
+          <w:sz w:val="21"/>
+          <w:szCs w:val="21"/>
+          <w:lang w:val="en-US" w:eastAsia="pt-BR"/>
+        </w:rPr>
+        <w:t>.</w:t>
+      </w:r>
+      <w:r>
+        <w:rPr>
+          <w:rFonts w:ascii="Consolas" w:eastAsia="Times New Roman" w:hAnsi="Consolas" w:cs="Times New Roman"/>
+          <w:color w:val="9CDCFE"/>
+          <w:sz w:val="21"/>
+          <w:szCs w:val="21"/>
+          <w:lang w:val="en-US" w:eastAsia="pt-BR"/>
+        </w:rPr>
+        <w:t>style</w:t>
+      </w:r>
+      <w:r>
+        <w:rPr>
+          <w:rFonts w:ascii="Consolas" w:eastAsia="Times New Roman" w:hAnsi="Consolas" w:cs="Times New Roman"/>
+          <w:color w:val="D4D4D4"/>
+          <w:sz w:val="21"/>
+          <w:szCs w:val="21"/>
+          <w:lang w:val="en-US" w:eastAsia="pt-BR"/>
+        </w:rPr>
+        <w:t>.</w:t>
+      </w:r>
+      <w:r>
+        <w:rPr>
+          <w:rFonts w:ascii="Consolas" w:eastAsia="Times New Roman" w:hAnsi="Consolas" w:cs="Times New Roman"/>
+          <w:color w:val="9CDCFE"/>
+          <w:sz w:val="21"/>
+          <w:szCs w:val="21"/>
+          <w:lang w:val="en-US" w:eastAsia="pt-BR"/>
+        </w:rPr>
+        <w:t>display</w:t>
+      </w:r>
+      <w:proofErr w:type="spellEnd"/>
+      <w:r>
+        <w:rPr>
+          <w:rFonts w:ascii="Consolas" w:eastAsia="Times New Roman" w:hAnsi="Consolas" w:cs="Times New Roman"/>
+          <w:color w:val="D4D4D4"/>
+          <w:sz w:val="21"/>
+          <w:szCs w:val="21"/>
+          <w:lang w:val="en-US" w:eastAsia="pt-BR"/>
+        </w:rPr>
+        <w:t xml:space="preserve"> = </w:t>
+      </w:r>
+      <w:r>
+        <w:rPr>
+          <w:rFonts w:ascii="Consolas" w:eastAsia="Times New Roman" w:hAnsi="Consolas" w:cs="Times New Roman"/>
+          <w:color w:val="CE9178"/>
+          <w:sz w:val="21"/>
+          <w:szCs w:val="21"/>
+          <w:lang w:val="en-US" w:eastAsia="pt-BR"/>
+        </w:rPr>
+        <w:t>"none"</w:t>
       </w:r>
     </w:p>
     <w:p>
       <w:pPr>
         <w:shd w:val="clear" w:color="auto" w:fill="1E1E1E"/>
         <w:spacing w:after="0" w:line="285" w:lineRule="atLeast"/>
-        <w:ind w:left="-426"/>
         <w:rPr>
           <w:rFonts w:ascii="Consolas" w:eastAsia="Times New Roman" w:hAnsi="Consolas" w:cs="Times New Roman"/>
           <w:color w:val="D4D4D4"/>
@@ -55302,287 +55253,328 @@
         </w:rPr>
         <w:t xml:space="preserve">            </w:t>
       </w:r>
-      <w:proofErr w:type="spellStart"/>
-      <w:r>
-        <w:rPr>
-          <w:rFonts w:ascii="Consolas" w:eastAsia="Times New Roman" w:hAnsi="Consolas" w:cs="Times New Roman"/>
-          <w:color w:val="9CDCFE"/>
-          <w:sz w:val="21"/>
-          <w:szCs w:val="21"/>
-          <w:lang w:val="en-US" w:eastAsia="pt-BR"/>
-        </w:rPr>
-        <w:t>idmenu</w:t>
-      </w:r>
-      <w:r>
-        <w:rPr>
-          <w:rFonts w:ascii="Consolas" w:eastAsia="Times New Roman" w:hAnsi="Consolas" w:cs="Times New Roman"/>
-          <w:color w:val="D4D4D4"/>
-          <w:sz w:val="21"/>
-          <w:szCs w:val="21"/>
-          <w:lang w:val="en-US" w:eastAsia="pt-BR"/>
-        </w:rPr>
-        <w:t>.</w:t>
-      </w:r>
-      <w:r>
-        <w:rPr>
-          <w:rFonts w:ascii="Consolas" w:eastAsia="Times New Roman" w:hAnsi="Consolas" w:cs="Times New Roman"/>
-          <w:color w:val="9CDCFE"/>
-          <w:sz w:val="21"/>
-          <w:szCs w:val="21"/>
-          <w:lang w:val="en-US" w:eastAsia="pt-BR"/>
-        </w:rPr>
-        <w:t>style</w:t>
-      </w:r>
-      <w:r>
-        <w:rPr>
-          <w:rFonts w:ascii="Consolas" w:eastAsia="Times New Roman" w:hAnsi="Consolas" w:cs="Times New Roman"/>
-          <w:color w:val="D4D4D4"/>
-          <w:sz w:val="21"/>
-          <w:szCs w:val="21"/>
-          <w:lang w:val="en-US" w:eastAsia="pt-BR"/>
-        </w:rPr>
-        <w:t>.</w:t>
-      </w:r>
-      <w:r>
-        <w:rPr>
-          <w:rFonts w:ascii="Consolas" w:eastAsia="Times New Roman" w:hAnsi="Consolas" w:cs="Times New Roman"/>
-          <w:color w:val="9CDCFE"/>
-          <w:sz w:val="21"/>
-          <w:szCs w:val="21"/>
-          <w:lang w:val="en-US" w:eastAsia="pt-BR"/>
-        </w:rPr>
-        <w:t>display</w:t>
-      </w:r>
-      <w:proofErr w:type="spellEnd"/>
-      <w:r>
-        <w:rPr>
-          <w:rFonts w:ascii="Consolas" w:eastAsia="Times New Roman" w:hAnsi="Consolas" w:cs="Times New Roman"/>
-          <w:color w:val="D4D4D4"/>
-          <w:sz w:val="21"/>
-          <w:szCs w:val="21"/>
-          <w:lang w:val="en-US" w:eastAsia="pt-BR"/>
-        </w:rPr>
-        <w:t xml:space="preserve"> = </w:t>
-      </w:r>
-      <w:r>
-        <w:rPr>
-          <w:rFonts w:ascii="Consolas" w:eastAsia="Times New Roman" w:hAnsi="Consolas" w:cs="Times New Roman"/>
-          <w:color w:val="CE9178"/>
-          <w:sz w:val="21"/>
-          <w:szCs w:val="21"/>
-          <w:lang w:val="en-US" w:eastAsia="pt-BR"/>
-        </w:rPr>
-        <w:t>"block"</w:t>
-      </w:r>
+      <w:bookmarkStart w:id="0" w:name="_GoBack"/>
+      <w:bookmarkEnd w:id="0"/>
     </w:p>
     <w:p>
       <w:pPr>
         <w:shd w:val="clear" w:color="auto" w:fill="1E1E1E"/>
         <w:spacing w:after="0" w:line="285" w:lineRule="atLeast"/>
-        <w:ind w:left="-426"/>
-        <w:rPr>
-          <w:rFonts w:ascii="Consolas" w:eastAsia="Times New Roman" w:hAnsi="Consolas" w:cs="Times New Roman"/>
-          <w:color w:val="D4D4D4"/>
-          <w:sz w:val="21"/>
-          <w:szCs w:val="21"/>
-          <w:lang w:eastAsia="pt-BR"/>
-        </w:rPr>
-      </w:pPr>
-      <w:r>
-        <w:rPr>
-          <w:rFonts w:ascii="Consolas" w:eastAsia="Times New Roman" w:hAnsi="Consolas" w:cs="Times New Roman"/>
-          <w:color w:val="D4D4D4"/>
-          <w:sz w:val="21"/>
-          <w:szCs w:val="21"/>
-          <w:lang w:val="en-US" w:eastAsia="pt-BR"/>
-        </w:rPr>
-        <w:t xml:space="preserve">        </w:t>
-      </w:r>
-      <w:r>
-        <w:rPr>
-          <w:rFonts w:ascii="Consolas" w:eastAsia="Times New Roman" w:hAnsi="Consolas" w:cs="Times New Roman"/>
-          <w:color w:val="D4D4D4"/>
-          <w:sz w:val="21"/>
-          <w:szCs w:val="21"/>
-          <w:lang w:eastAsia="pt-BR"/>
-        </w:rPr>
-        <w:t>}</w:t>
+        <w:rPr>
+          <w:rFonts w:ascii="Consolas" w:eastAsia="Times New Roman" w:hAnsi="Consolas" w:cs="Times New Roman"/>
+          <w:color w:val="D4D4D4"/>
+          <w:sz w:val="21"/>
+          <w:szCs w:val="21"/>
+          <w:lang w:val="en-US" w:eastAsia="pt-BR"/>
+        </w:rPr>
+      </w:pPr>
+      <w:r>
+        <w:rPr>
+          <w:rFonts w:ascii="Consolas" w:eastAsia="Times New Roman" w:hAnsi="Consolas" w:cs="Times New Roman"/>
+          <w:color w:val="D4D4D4"/>
+          <w:sz w:val="21"/>
+          <w:szCs w:val="21"/>
+          <w:lang w:val="en-US" w:eastAsia="pt-BR"/>
+        </w:rPr>
+        <w:t xml:space="preserve">            } </w:t>
+      </w:r>
+      <w:r>
+        <w:rPr>
+          <w:rFonts w:ascii="Consolas" w:eastAsia="Times New Roman" w:hAnsi="Consolas" w:cs="Times New Roman"/>
+          <w:color w:val="C586C0"/>
+          <w:sz w:val="21"/>
+          <w:szCs w:val="21"/>
+          <w:lang w:val="en-US" w:eastAsia="pt-BR"/>
+        </w:rPr>
+        <w:t>else</w:t>
+      </w:r>
+      <w:r>
+        <w:rPr>
+          <w:rFonts w:ascii="Consolas" w:eastAsia="Times New Roman" w:hAnsi="Consolas" w:cs="Times New Roman"/>
+          <w:color w:val="D4D4D4"/>
+          <w:sz w:val="21"/>
+          <w:szCs w:val="21"/>
+          <w:lang w:val="en-US" w:eastAsia="pt-BR"/>
+        </w:rPr>
+        <w:t xml:space="preserve"> {</w:t>
       </w:r>
     </w:p>
     <w:p>
       <w:pPr>
         <w:shd w:val="clear" w:color="auto" w:fill="1E1E1E"/>
         <w:spacing w:after="0" w:line="285" w:lineRule="atLeast"/>
-        <w:ind w:left="-426"/>
-        <w:rPr>
-          <w:rFonts w:ascii="Consolas" w:eastAsia="Times New Roman" w:hAnsi="Consolas" w:cs="Times New Roman"/>
-          <w:color w:val="D4D4D4"/>
-          <w:sz w:val="21"/>
-          <w:szCs w:val="21"/>
-          <w:lang w:eastAsia="pt-BR"/>
-        </w:rPr>
-      </w:pPr>
-      <w:r>
-        <w:rPr>
-          <w:rFonts w:ascii="Consolas" w:eastAsia="Times New Roman" w:hAnsi="Consolas" w:cs="Times New Roman"/>
-          <w:color w:val="D4D4D4"/>
-          <w:sz w:val="21"/>
-          <w:szCs w:val="21"/>
-          <w:lang w:eastAsia="pt-BR"/>
-        </w:rPr>
-        <w:t xml:space="preserve">    </w:t>
-      </w:r>
-      <w:r>
-        <w:rPr>
-          <w:rFonts w:ascii="Consolas" w:eastAsia="Times New Roman" w:hAnsi="Consolas" w:cs="Times New Roman"/>
-          <w:color w:val="808080"/>
-          <w:sz w:val="21"/>
-          <w:szCs w:val="21"/>
-          <w:lang w:eastAsia="pt-BR"/>
-        </w:rPr>
-        <w:t>&lt;/</w:t>
-      </w:r>
-      <w:r>
-        <w:rPr>
-          <w:rFonts w:ascii="Consolas" w:eastAsia="Times New Roman" w:hAnsi="Consolas" w:cs="Times New Roman"/>
-          <w:color w:val="569CD6"/>
-          <w:sz w:val="21"/>
-          <w:szCs w:val="21"/>
-          <w:lang w:eastAsia="pt-BR"/>
-        </w:rPr>
-        <w:t>script</w:t>
-      </w:r>
-      <w:r>
-        <w:rPr>
-          <w:rFonts w:ascii="Consolas" w:eastAsia="Times New Roman" w:hAnsi="Consolas" w:cs="Times New Roman"/>
-          <w:color w:val="808080"/>
-          <w:sz w:val="21"/>
-          <w:szCs w:val="21"/>
-          <w:lang w:eastAsia="pt-BR"/>
-        </w:rPr>
-        <w:t>&gt;</w:t>
+        <w:rPr>
+          <w:rFonts w:ascii="Consolas" w:eastAsia="Times New Roman" w:hAnsi="Consolas" w:cs="Times New Roman"/>
+          <w:color w:val="D4D4D4"/>
+          <w:sz w:val="21"/>
+          <w:szCs w:val="21"/>
+          <w:lang w:val="en-US" w:eastAsia="pt-BR"/>
+        </w:rPr>
+      </w:pPr>
+      <w:r>
+        <w:rPr>
+          <w:rFonts w:ascii="Consolas" w:eastAsia="Times New Roman" w:hAnsi="Consolas" w:cs="Times New Roman"/>
+          <w:color w:val="D4D4D4"/>
+          <w:sz w:val="21"/>
+          <w:szCs w:val="21"/>
+          <w:lang w:val="en-US" w:eastAsia="pt-BR"/>
+        </w:rPr>
+        <w:t xml:space="preserve">            </w:t>
+      </w:r>
+      <w:proofErr w:type="spellStart"/>
+      <w:r>
+        <w:rPr>
+          <w:rFonts w:ascii="Consolas" w:eastAsia="Times New Roman" w:hAnsi="Consolas" w:cs="Times New Roman"/>
+          <w:color w:val="9CDCFE"/>
+          <w:sz w:val="21"/>
+          <w:szCs w:val="21"/>
+          <w:lang w:val="en-US" w:eastAsia="pt-BR"/>
+        </w:rPr>
+        <w:t>idmenu</w:t>
+      </w:r>
+      <w:r>
+        <w:rPr>
+          <w:rFonts w:ascii="Consolas" w:eastAsia="Times New Roman" w:hAnsi="Consolas" w:cs="Times New Roman"/>
+          <w:color w:val="D4D4D4"/>
+          <w:sz w:val="21"/>
+          <w:szCs w:val="21"/>
+          <w:lang w:val="en-US" w:eastAsia="pt-BR"/>
+        </w:rPr>
+        <w:t>.</w:t>
+      </w:r>
+      <w:r>
+        <w:rPr>
+          <w:rFonts w:ascii="Consolas" w:eastAsia="Times New Roman" w:hAnsi="Consolas" w:cs="Times New Roman"/>
+          <w:color w:val="9CDCFE"/>
+          <w:sz w:val="21"/>
+          <w:szCs w:val="21"/>
+          <w:lang w:val="en-US" w:eastAsia="pt-BR"/>
+        </w:rPr>
+        <w:t>style</w:t>
+      </w:r>
+      <w:r>
+        <w:rPr>
+          <w:rFonts w:ascii="Consolas" w:eastAsia="Times New Roman" w:hAnsi="Consolas" w:cs="Times New Roman"/>
+          <w:color w:val="D4D4D4"/>
+          <w:sz w:val="21"/>
+          <w:szCs w:val="21"/>
+          <w:lang w:val="en-US" w:eastAsia="pt-BR"/>
+        </w:rPr>
+        <w:t>.</w:t>
+      </w:r>
+      <w:r>
+        <w:rPr>
+          <w:rFonts w:ascii="Consolas" w:eastAsia="Times New Roman" w:hAnsi="Consolas" w:cs="Times New Roman"/>
+          <w:color w:val="9CDCFE"/>
+          <w:sz w:val="21"/>
+          <w:szCs w:val="21"/>
+          <w:lang w:val="en-US" w:eastAsia="pt-BR"/>
+        </w:rPr>
+        <w:t>display</w:t>
+      </w:r>
+      <w:proofErr w:type="spellEnd"/>
+      <w:r>
+        <w:rPr>
+          <w:rFonts w:ascii="Consolas" w:eastAsia="Times New Roman" w:hAnsi="Consolas" w:cs="Times New Roman"/>
+          <w:color w:val="D4D4D4"/>
+          <w:sz w:val="21"/>
+          <w:szCs w:val="21"/>
+          <w:lang w:val="en-US" w:eastAsia="pt-BR"/>
+        </w:rPr>
+        <w:t xml:space="preserve"> = </w:t>
+      </w:r>
+      <w:r>
+        <w:rPr>
+          <w:rFonts w:ascii="Consolas" w:eastAsia="Times New Roman" w:hAnsi="Consolas" w:cs="Times New Roman"/>
+          <w:color w:val="CE9178"/>
+          <w:sz w:val="21"/>
+          <w:szCs w:val="21"/>
+          <w:lang w:val="en-US" w:eastAsia="pt-BR"/>
+        </w:rPr>
+        <w:t>"block"</w:t>
       </w:r>
     </w:p>
     <w:p>
       <w:pPr>
         <w:shd w:val="clear" w:color="auto" w:fill="1E1E1E"/>
         <w:spacing w:after="0" w:line="285" w:lineRule="atLeast"/>
-        <w:ind w:left="-426"/>
-        <w:rPr>
-          <w:rFonts w:ascii="Consolas" w:eastAsia="Times New Roman" w:hAnsi="Consolas" w:cs="Times New Roman"/>
-          <w:color w:val="D4D4D4"/>
-          <w:sz w:val="21"/>
-          <w:szCs w:val="21"/>
-          <w:lang w:eastAsia="pt-BR"/>
-        </w:rPr>
-      </w:pPr>
-      <w:r>
-        <w:rPr>
-          <w:rFonts w:ascii="Consolas" w:eastAsia="Times New Roman" w:hAnsi="Consolas" w:cs="Times New Roman"/>
-          <w:color w:val="808080"/>
-          <w:sz w:val="21"/>
-          <w:szCs w:val="21"/>
-          <w:lang w:eastAsia="pt-BR"/>
-        </w:rPr>
-        <w:t>&lt;/</w:t>
-      </w:r>
-      <w:proofErr w:type="spellStart"/>
-      <w:r>
-        <w:rPr>
-          <w:rFonts w:ascii="Consolas" w:eastAsia="Times New Roman" w:hAnsi="Consolas" w:cs="Times New Roman"/>
-          <w:color w:val="569CD6"/>
-          <w:sz w:val="21"/>
-          <w:szCs w:val="21"/>
-          <w:lang w:eastAsia="pt-BR"/>
-        </w:rPr>
-        <w:t>body</w:t>
-      </w:r>
-      <w:proofErr w:type="spellEnd"/>
-      <w:r>
-        <w:rPr>
-          <w:rFonts w:ascii="Consolas" w:eastAsia="Times New Roman" w:hAnsi="Consolas" w:cs="Times New Roman"/>
-          <w:color w:val="808080"/>
-          <w:sz w:val="21"/>
-          <w:szCs w:val="21"/>
-          <w:lang w:eastAsia="pt-BR"/>
-        </w:rPr>
-        <w:t>&gt;</w:t>
+        <w:rPr>
+          <w:rFonts w:ascii="Consolas" w:eastAsia="Times New Roman" w:hAnsi="Consolas" w:cs="Times New Roman"/>
+          <w:color w:val="D4D4D4"/>
+          <w:sz w:val="21"/>
+          <w:szCs w:val="21"/>
+          <w:lang w:val="en-US" w:eastAsia="pt-BR"/>
+        </w:rPr>
+      </w:pPr>
+      <w:r>
+        <w:rPr>
+          <w:rFonts w:ascii="Consolas" w:eastAsia="Times New Roman" w:hAnsi="Consolas" w:cs="Times New Roman"/>
+          <w:color w:val="D4D4D4"/>
+          <w:sz w:val="21"/>
+          <w:szCs w:val="21"/>
+          <w:lang w:val="en-US" w:eastAsia="pt-BR"/>
+        </w:rPr>
+        <w:t>            }</w:t>
       </w:r>
     </w:p>
     <w:p>
       <w:pPr>
         <w:shd w:val="clear" w:color="auto" w:fill="1E1E1E"/>
         <w:spacing w:after="0" w:line="285" w:lineRule="atLeast"/>
-        <w:ind w:left="-426"/>
-        <w:rPr>
-          <w:rFonts w:ascii="Consolas" w:eastAsia="Times New Roman" w:hAnsi="Consolas" w:cs="Times New Roman"/>
-          <w:color w:val="D4D4D4"/>
-          <w:sz w:val="21"/>
-          <w:szCs w:val="21"/>
-          <w:lang w:val="en-US" w:eastAsia="pt-BR"/>
-        </w:rPr>
-      </w:pPr>
+        <w:rPr>
+          <w:rFonts w:ascii="Consolas" w:eastAsia="Times New Roman" w:hAnsi="Consolas" w:cs="Times New Roman"/>
+          <w:color w:val="D4D4D4"/>
+          <w:sz w:val="21"/>
+          <w:szCs w:val="21"/>
+          <w:lang w:val="en-US" w:eastAsia="pt-BR"/>
+        </w:rPr>
+      </w:pPr>
+      <w:r>
+        <w:rPr>
+          <w:rFonts w:ascii="Consolas" w:eastAsia="Times New Roman" w:hAnsi="Consolas" w:cs="Times New Roman"/>
+          <w:color w:val="D4D4D4"/>
+          <w:sz w:val="21"/>
+          <w:szCs w:val="21"/>
+          <w:lang w:val="en-US" w:eastAsia="pt-BR"/>
+        </w:rPr>
+        <w:t>        }</w:t>
+      </w:r>
+    </w:p>
+    <w:p>
+      <w:pPr>
+        <w:shd w:val="clear" w:color="auto" w:fill="1E1E1E"/>
+        <w:spacing w:after="0" w:line="285" w:lineRule="atLeast"/>
+        <w:rPr>
+          <w:rFonts w:ascii="Consolas" w:eastAsia="Times New Roman" w:hAnsi="Consolas" w:cs="Times New Roman"/>
+          <w:color w:val="808080"/>
+          <w:sz w:val="21"/>
+          <w:szCs w:val="21"/>
+          <w:lang w:val="en-US" w:eastAsia="pt-BR"/>
+        </w:rPr>
+      </w:pPr>
+      <w:r>
+        <w:rPr>
+          <w:rFonts w:ascii="Consolas" w:eastAsia="Times New Roman" w:hAnsi="Consolas" w:cs="Times New Roman"/>
+          <w:color w:val="D4D4D4"/>
+          <w:sz w:val="21"/>
+          <w:szCs w:val="21"/>
+          <w:lang w:val="en-US" w:eastAsia="pt-BR"/>
+        </w:rPr>
+        <w:t xml:space="preserve">    </w:t>
+      </w:r>
+      <w:r>
+        <w:rPr>
+          <w:rFonts w:ascii="Consolas" w:eastAsia="Times New Roman" w:hAnsi="Consolas" w:cs="Times New Roman"/>
+          <w:color w:val="808080"/>
+          <w:sz w:val="21"/>
+          <w:szCs w:val="21"/>
+          <w:lang w:val="en-US" w:eastAsia="pt-BR"/>
+        </w:rPr>
+        <w:t>&lt;/</w:t>
+      </w:r>
+      <w:r>
+        <w:rPr>
+          <w:rFonts w:ascii="Consolas" w:eastAsia="Times New Roman" w:hAnsi="Consolas" w:cs="Times New Roman"/>
+          <w:color w:val="569CD6"/>
+          <w:sz w:val="21"/>
+          <w:szCs w:val="21"/>
+          <w:lang w:val="en-US" w:eastAsia="pt-BR"/>
+        </w:rPr>
+        <w:t>script</w:t>
+      </w:r>
+      <w:r>
+        <w:rPr>
+          <w:rFonts w:ascii="Consolas" w:eastAsia="Times New Roman" w:hAnsi="Consolas" w:cs="Times New Roman"/>
+          <w:color w:val="808080"/>
+          <w:sz w:val="21"/>
+          <w:szCs w:val="21"/>
+          <w:lang w:val="en-US" w:eastAsia="pt-BR"/>
+        </w:rPr>
+        <w:t>&gt;</w:t>
+      </w:r>
+    </w:p>
+    <w:p>
+      <w:pPr>
+        <w:shd w:val="clear" w:color="auto" w:fill="1E1E1E"/>
+        <w:spacing w:line="285" w:lineRule="atLeast"/>
+        <w:rPr>
+          <w:rFonts w:ascii="Consolas" w:eastAsia="Times New Roman" w:hAnsi="Consolas" w:cs="Times New Roman"/>
+          <w:color w:val="D4D4D4"/>
+          <w:sz w:val="21"/>
+          <w:szCs w:val="21"/>
+          <w:lang w:eastAsia="pt-BR"/>
+        </w:rPr>
+      </w:pPr>
+      <w:r>
+        <w:rPr>
+          <w:rFonts w:ascii="Consolas" w:eastAsia="Times New Roman" w:hAnsi="Consolas" w:cs="Times New Roman"/>
+          <w:color w:val="808080"/>
+          <w:sz w:val="21"/>
+          <w:szCs w:val="21"/>
+          <w:lang w:val="en-US" w:eastAsia="pt-BR"/>
+        </w:rPr>
+        <w:t xml:space="preserve">    </w:t>
+      </w:r>
+      <w:r>
+        <w:rPr>
+          <w:rFonts w:ascii="Consolas" w:eastAsia="Times New Roman" w:hAnsi="Consolas" w:cs="Times New Roman"/>
+          <w:color w:val="808080"/>
+          <w:sz w:val="21"/>
+          <w:szCs w:val="21"/>
+          <w:lang w:eastAsia="pt-BR"/>
+        </w:rPr>
+        <w:t>&lt;/</w:t>
+      </w:r>
+      <w:proofErr w:type="spellStart"/>
+      <w:r>
+        <w:rPr>
+          <w:rFonts w:ascii="Consolas" w:eastAsia="Times New Roman" w:hAnsi="Consolas" w:cs="Times New Roman"/>
+          <w:color w:val="569CD6"/>
+          <w:sz w:val="21"/>
+          <w:szCs w:val="21"/>
+          <w:lang w:eastAsia="pt-BR"/>
+        </w:rPr>
+        <w:t>body</w:t>
+      </w:r>
+      <w:proofErr w:type="spellEnd"/>
+      <w:r>
+        <w:rPr>
+          <w:rFonts w:ascii="Consolas" w:eastAsia="Times New Roman" w:hAnsi="Consolas" w:cs="Times New Roman"/>
+          <w:color w:val="808080"/>
+          <w:sz w:val="21"/>
+          <w:szCs w:val="21"/>
+          <w:lang w:eastAsia="pt-BR"/>
+        </w:rPr>
+        <w:t>&gt;</w:t>
+      </w:r>
     </w:p>
     <w:p>
       <w:pPr>
         <w:ind w:right="-994"/>
         <w:rPr>
+          <w:rFonts w:ascii="Arial" w:hAnsi="Arial" w:cs="Arial"/>
+          <w:b/>
+          <w:color w:val="0F0F0F"/>
+          <w:szCs w:val="21"/>
+          <w:bdr w:val="none" w:sz="0" w:space="0" w:color="auto" w:frame="1"/>
+          <w:shd w:val="clear" w:color="auto" w:fill="FFFFFF"/>
+          <w:lang w:val="en-US"/>
+        </w:rPr>
+      </w:pPr>
+    </w:p>
+    <w:p>
+      <w:pPr>
+        <w:ind w:left="-426" w:right="-994"/>
+        <w:rPr>
           <w:rStyle w:val="style-scope"/>
           <w:rFonts w:ascii="Arial" w:hAnsi="Arial" w:cs="Arial"/>
+          <w:b/>
           <w:color w:val="0F0F0F"/>
           <w:szCs w:val="21"/>
           <w:bdr w:val="none" w:sz="0" w:space="0" w:color="auto" w:frame="1"/>
           <w:shd w:val="clear" w:color="auto" w:fill="FFFFFF"/>
-          <w:lang w:val="en-US"/>
-        </w:rPr>
-      </w:pPr>
-    </w:p>
-    <w:p>
-      <w:pPr>
-        <w:pStyle w:val="PargrafodaLista"/>
-        <w:numPr>
-          <w:ilvl w:val="0"/>
-          <w:numId w:val="4"/>
-        </w:numPr>
-        <w:ind w:right="-994"/>
-        <w:rPr>
-          <w:rStyle w:val="style-scope"/>
-          <w:rFonts w:ascii="Arial" w:hAnsi="Arial" w:cs="Arial"/>
-          <w:b/>
-          <w:color w:val="0F0F0F"/>
-          <w:szCs w:val="21"/>
-          <w:bdr w:val="none" w:sz="0" w:space="0" w:color="auto" w:frame="1"/>
-          <w:shd w:val="clear" w:color="auto" w:fill="FFFFFF"/>
-        </w:rPr>
-      </w:pPr>
-      <w:r>
-        <w:rPr>
-          <w:rStyle w:val="style-scope"/>
-          <w:rFonts w:ascii="Arial" w:hAnsi="Arial" w:cs="Arial"/>
-          <w:b/>
-          <w:color w:val="0F0F0F"/>
-          <w:szCs w:val="21"/>
-          <w:bdr w:val="none" w:sz="0" w:space="0" w:color="auto" w:frame="1"/>
-          <w:shd w:val="clear" w:color="auto" w:fill="FFFFFF"/>
-        </w:rPr>
-        <w:t>Criar a condicional para o menu retrair novamente a outro clique:</w:t>
-      </w:r>
-    </w:p>
-    <w:p>
-      <w:pPr>
-        <w:ind w:left="-426" w:right="-994"/>
-        <w:rPr>
-          <w:rStyle w:val="style-scope"/>
-          <w:rFonts w:ascii="Arial" w:hAnsi="Arial" w:cs="Arial"/>
-          <w:b/>
-          <w:color w:val="0F0F0F"/>
-          <w:szCs w:val="21"/>
-          <w:bdr w:val="none" w:sz="0" w:space="0" w:color="auto" w:frame="1"/>
-          <w:shd w:val="clear" w:color="auto" w:fill="FFFFFF"/>
-        </w:rPr>
-      </w:pPr>
-      <w:bookmarkStart w:id="0" w:name="_GoBack"/>
-      <w:bookmarkEnd w:id="0"/>
+        </w:rPr>
+      </w:pPr>
     </w:p>
     <w:sectPr>
       <w:pgSz w:w="11906" w:h="16838"/>
@@ -56760,7 +56752,7 @@
 </file>
 
 <file path=customXml/itemProps1.xml><?xml version="1.0" encoding="utf-8"?>
-<ds:datastoreItem xmlns:ds="http://schemas.openxmlformats.org/officeDocument/2006/customXml" ds:itemID="{7D299069-0CE4-4AD9-AA11-DA13A649A54A}">
+<ds:datastoreItem xmlns:ds="http://schemas.openxmlformats.org/officeDocument/2006/customXml" ds:itemID="{8C0F19C3-DD37-40FA-9711-21B8AA867E69}">
   <ds:schemaRefs>
     <ds:schemaRef ds:uri="http://schemas.openxmlformats.org/officeDocument/2006/bibliography"/>
   </ds:schemaRefs>

</xml_diff>